<commit_message>
premissas, orçamento e restrições
</commit_message>
<xml_diff>
--- a/docs/management/TAP - Termo de Abertura do Projeto/TAP_ehSoja.docx
+++ b/docs/management/TAP - Termo de Abertura do Projeto/TAP_ehSoja.docx
@@ -4,7 +4,7 @@
   <w:body>
     <w:tbl>
       <w:tblPr>
-        <w:tblW w:w="8675" w:type="dxa"/>
+        <w:tblW w:w="8501" w:type="dxa"/>
         <w:tblBorders>
           <w:top w:val="single" w:sz="4" w:space="0" w:color="999999"/>
           <w:left w:val="single" w:sz="4" w:space="0" w:color="999999"/>
@@ -21,18 +21,18 @@
         <w:tblLook w:val="0000" w:firstRow="0" w:lastRow="0" w:firstColumn="0" w:lastColumn="0" w:noHBand="0" w:noVBand="0"/>
       </w:tblPr>
       <w:tblGrid>
-        <w:gridCol w:w="737"/>
-        <w:gridCol w:w="1129"/>
-        <w:gridCol w:w="2420"/>
-        <w:gridCol w:w="4389"/>
+        <w:gridCol w:w="722"/>
+        <w:gridCol w:w="1106"/>
+        <w:gridCol w:w="2371"/>
+        <w:gridCol w:w="4302"/>
       </w:tblGrid>
       <w:tr>
         <w:trPr>
-          <w:trHeight w:val="377"/>
+          <w:trHeight w:val="396"/>
         </w:trPr>
         <w:tc>
           <w:tcPr>
-            <w:tcW w:w="8675" w:type="dxa"/>
+            <w:tcW w:w="8501" w:type="dxa"/>
             <w:gridSpan w:val="4"/>
             <w:shd w:val="clear" w:color="auto" w:fill="DBE5F1" w:themeFill="accent1" w:themeFillTint="33"/>
             <w:vAlign w:val="center"/>
@@ -55,11 +55,11 @@
       </w:tr>
       <w:tr>
         <w:trPr>
-          <w:trHeight w:val="283"/>
+          <w:trHeight w:val="297"/>
         </w:trPr>
         <w:tc>
           <w:tcPr>
-            <w:tcW w:w="737" w:type="dxa"/>
+            <w:tcW w:w="722" w:type="dxa"/>
             <w:shd w:val="clear" w:color="auto" w:fill="DBE5F1" w:themeFill="accent1" w:themeFillTint="33"/>
             <w:vAlign w:val="center"/>
           </w:tcPr>
@@ -80,7 +80,7 @@
         </w:tc>
         <w:tc>
           <w:tcPr>
-            <w:tcW w:w="1129" w:type="dxa"/>
+            <w:tcW w:w="1106" w:type="dxa"/>
             <w:shd w:val="clear" w:color="auto" w:fill="DBE5F1" w:themeFill="accent1" w:themeFillTint="33"/>
             <w:vAlign w:val="center"/>
           </w:tcPr>
@@ -101,7 +101,7 @@
         </w:tc>
         <w:tc>
           <w:tcPr>
-            <w:tcW w:w="2420" w:type="dxa"/>
+            <w:tcW w:w="2371" w:type="dxa"/>
             <w:shd w:val="clear" w:color="auto" w:fill="DBE5F1" w:themeFill="accent1" w:themeFillTint="33"/>
             <w:vAlign w:val="center"/>
           </w:tcPr>
@@ -122,7 +122,7 @@
         </w:tc>
         <w:tc>
           <w:tcPr>
-            <w:tcW w:w="4389" w:type="dxa"/>
+            <w:tcW w:w="4301" w:type="dxa"/>
             <w:shd w:val="clear" w:color="auto" w:fill="DBE5F1" w:themeFill="accent1" w:themeFillTint="33"/>
             <w:vAlign w:val="center"/>
           </w:tcPr>
@@ -144,11 +144,11 @@
       </w:tr>
       <w:tr>
         <w:trPr>
-          <w:trHeight w:val="340"/>
+          <w:trHeight w:val="357"/>
         </w:trPr>
         <w:tc>
           <w:tcPr>
-            <w:tcW w:w="737" w:type="dxa"/>
+            <w:tcW w:w="722" w:type="dxa"/>
             <w:vAlign w:val="center"/>
           </w:tcPr>
           <w:p>
@@ -162,7 +162,7 @@
         </w:tc>
         <w:tc>
           <w:tcPr>
-            <w:tcW w:w="1129" w:type="dxa"/>
+            <w:tcW w:w="1106" w:type="dxa"/>
             <w:vAlign w:val="center"/>
           </w:tcPr>
           <w:p>
@@ -170,13 +170,19 @@
               <w:pStyle w:val="Verses"/>
             </w:pPr>
             <w:r>
-              <w:t>24/08/2022</w:t>
-            </w:r>
-          </w:p>
-        </w:tc>
-        <w:tc>
-          <w:tcPr>
-            <w:tcW w:w="2420" w:type="dxa"/>
+              <w:t>2</w:t>
+            </w:r>
+            <w:r>
+              <w:t>4</w:t>
+            </w:r>
+            <w:r>
+              <w:t>/08/2022</w:t>
+            </w:r>
+          </w:p>
+        </w:tc>
+        <w:tc>
+          <w:tcPr>
+            <w:tcW w:w="2371" w:type="dxa"/>
             <w:vAlign w:val="center"/>
           </w:tcPr>
           <w:p>
@@ -190,18 +196,141 @@
         </w:tc>
         <w:tc>
           <w:tcPr>
-            <w:tcW w:w="4389" w:type="dxa"/>
+            <w:tcW w:w="4301" w:type="dxa"/>
             <w:vAlign w:val="center"/>
           </w:tcPr>
           <w:p>
             <w:pPr>
               <w:pStyle w:val="Verses"/>
             </w:pPr>
+          </w:p>
+        </w:tc>
+      </w:tr>
+      <w:tr>
+        <w:trPr>
+          <w:trHeight w:val="357"/>
+        </w:trPr>
+        <w:tc>
+          <w:tcPr>
+            <w:tcW w:w="722" w:type="dxa"/>
+            <w:vAlign w:val="center"/>
+          </w:tcPr>
+          <w:p>
+            <w:pPr>
+              <w:pStyle w:val="Verses"/>
+            </w:pPr>
+            <w:r>
+              <w:t>2</w:t>
+            </w:r>
+          </w:p>
+        </w:tc>
+        <w:tc>
+          <w:tcPr>
+            <w:tcW w:w="1106" w:type="dxa"/>
+            <w:vAlign w:val="center"/>
+          </w:tcPr>
+          <w:p>
+            <w:pPr>
+              <w:pStyle w:val="Verses"/>
+            </w:pPr>
+            <w:r>
+              <w:t>26/08/2022</w:t>
+            </w:r>
+          </w:p>
+        </w:tc>
+        <w:tc>
+          <w:tcPr>
+            <w:tcW w:w="2371" w:type="dxa"/>
+            <w:vAlign w:val="center"/>
+          </w:tcPr>
+          <w:p>
+            <w:pPr>
+              <w:pStyle w:val="Verses"/>
+            </w:pPr>
+            <w:r>
+              <w:t>Bárbara dos Santos Port</w:t>
+            </w:r>
+          </w:p>
+        </w:tc>
+        <w:tc>
+          <w:tcPr>
+            <w:tcW w:w="4301" w:type="dxa"/>
+            <w:vAlign w:val="center"/>
+          </w:tcPr>
+          <w:p>
+            <w:pPr>
+              <w:pStyle w:val="Verses"/>
+            </w:pPr>
+            <w:r>
+              <w:t>Mensurar quanto cada integrante da equipe receberá por hora.</w:t>
+            </w:r>
+          </w:p>
+        </w:tc>
+      </w:tr>
+      <w:tr>
+        <w:trPr>
+          <w:trHeight w:val="357"/>
+        </w:trPr>
+        <w:tc>
+          <w:tcPr>
+            <w:tcW w:w="722" w:type="dxa"/>
+            <w:vAlign w:val="center"/>
+          </w:tcPr>
+          <w:p>
+            <w:pPr>
+              <w:pStyle w:val="Verses"/>
+            </w:pPr>
+            <w:r>
+              <w:t>3</w:t>
+            </w:r>
+          </w:p>
+        </w:tc>
+        <w:tc>
+          <w:tcPr>
+            <w:tcW w:w="1106" w:type="dxa"/>
+            <w:vAlign w:val="center"/>
+          </w:tcPr>
+          <w:p>
+            <w:pPr>
+              <w:pStyle w:val="Verses"/>
+            </w:pPr>
+            <w:r>
+              <w:t>29/08/2022</w:t>
+            </w:r>
+          </w:p>
+        </w:tc>
+        <w:tc>
+          <w:tcPr>
+            <w:tcW w:w="2371" w:type="dxa"/>
+            <w:vAlign w:val="center"/>
+          </w:tcPr>
+          <w:p>
+            <w:pPr>
+              <w:pStyle w:val="Verses"/>
+            </w:pPr>
+            <w:r>
+              <w:t>Bárbara dos Santos Port</w:t>
+            </w:r>
+          </w:p>
+        </w:tc>
+        <w:tc>
+          <w:tcPr>
+            <w:tcW w:w="4301" w:type="dxa"/>
+            <w:vAlign w:val="center"/>
+          </w:tcPr>
+          <w:p>
+            <w:pPr>
+              <w:pStyle w:val="Verses"/>
+            </w:pPr>
+            <w:r>
+              <w:t>Adição das restrições, premissas e orçamento.</w:t>
+            </w:r>
           </w:p>
         </w:tc>
       </w:tr>
     </w:tbl>
     <w:p/>
+    <w:p/>
     <w:p>
       <w:pPr>
         <w:pStyle w:val="Ttulo1"/>
@@ -252,55 +381,6 @@
       </w:r>
       <w:r>
         <w:t>.</w:t>
-      </w:r>
-    </w:p>
-    <w:p/>
-    <w:p>
-      <w:pPr>
-        <w:pStyle w:val="Ttulo1"/>
-      </w:pPr>
-      <w:r>
-        <w:t xml:space="preserve">Situação </w:t>
-      </w:r>
-      <w:r>
-        <w:t>a</w:t>
-      </w:r>
-      <w:r>
-        <w:t xml:space="preserve">tual e justificativa </w:t>
-      </w:r>
-      <w:r>
-        <w:t xml:space="preserve">do </w:t>
-      </w:r>
-      <w:r>
-        <w:t>p</w:t>
-      </w:r>
-      <w:r>
-        <w:t>rojeto</w:t>
-      </w:r>
-    </w:p>
-    <w:p>
-      <w:pPr>
-        <w:jc w:val="both"/>
-      </w:pPr>
-      <w:r>
-        <w:t xml:space="preserve">Atualmente o aplicativo </w:t>
-      </w:r>
-      <w:proofErr w:type="spellStart"/>
-      <w:r>
-        <w:t>eSoja</w:t>
-      </w:r>
-      <w:proofErr w:type="spellEnd"/>
-      <w:r>
-        <w:t xml:space="preserve"> encontra-se com suas funcionalidades primordiais, porém uma nova necessidade foi encontrada.</w:t>
-      </w:r>
-      <w:r>
-        <w:t xml:space="preserve"> Sendo assim</w:t>
-      </w:r>
-      <w:r>
-        <w:t xml:space="preserve">, visando facilitar </w:t>
-      </w:r>
-      <w:r>
-        <w:t>a usabilidade do app para o usuário, será desenvolvida uma área para o envio de imagens e estimativa de colheita a partir delas.</w:t>
       </w:r>
     </w:p>
     <w:p/>
@@ -310,13 +390,16 @@
         <w:pStyle w:val="Ttulo1"/>
       </w:pPr>
       <w:r>
-        <w:t xml:space="preserve">Objetivos SMART </w:t>
-      </w:r>
-      <w:r>
-        <w:t>e critérios de sucesso</w:t>
-      </w:r>
-      <w:r>
-        <w:t xml:space="preserve"> do </w:t>
+        <w:t xml:space="preserve">Situação </w:t>
+      </w:r>
+      <w:r>
+        <w:t>a</w:t>
+      </w:r>
+      <w:r>
+        <w:t xml:space="preserve">tual e justificativa </w:t>
+      </w:r>
+      <w:r>
+        <w:t xml:space="preserve">do </w:t>
       </w:r>
       <w:r>
         <w:t>p</w:t>
@@ -327,131 +410,43 @@
     </w:p>
     <w:p>
       <w:pPr>
-        <w:pStyle w:val="Comments"/>
         <w:jc w:val="both"/>
-        <w:rPr>
-          <w:rFonts w:ascii="Calibri" w:eastAsiaTheme="minorHAnsi" w:hAnsi="Calibri" w:cstheme="minorBidi"/>
-          <w:sz w:val="22"/>
-          <w:szCs w:val="22"/>
-          <w:lang w:eastAsia="en-US"/>
-        </w:rPr>
-      </w:pPr>
-      <w:r>
-        <w:rPr>
-          <w:rFonts w:ascii="Calibri" w:eastAsiaTheme="minorHAnsi" w:hAnsi="Calibri" w:cstheme="minorBidi"/>
-          <w:sz w:val="22"/>
-          <w:szCs w:val="22"/>
-          <w:lang w:eastAsia="en-US"/>
-        </w:rPr>
-        <w:t xml:space="preserve">O projeto </w:t>
-      </w:r>
-      <w:proofErr w:type="spellStart"/>
-      <w:r>
-        <w:rPr>
-          <w:rFonts w:ascii="Calibri" w:eastAsiaTheme="minorHAnsi" w:hAnsi="Calibri" w:cstheme="minorBidi"/>
-          <w:sz w:val="22"/>
-          <w:szCs w:val="22"/>
-          <w:lang w:eastAsia="en-US"/>
-        </w:rPr>
-        <w:t>ehSoja</w:t>
-      </w:r>
-      <w:proofErr w:type="spellEnd"/>
-      <w:r>
-        <w:rPr>
-          <w:rFonts w:ascii="Calibri" w:eastAsiaTheme="minorHAnsi" w:hAnsi="Calibri" w:cstheme="minorBidi"/>
-          <w:sz w:val="22"/>
-          <w:szCs w:val="22"/>
-          <w:lang w:eastAsia="en-US"/>
-        </w:rPr>
-        <w:t xml:space="preserve"> será desenvolvido com o propósito de disponibilizar um novo módulo no aplicativo </w:t>
-      </w:r>
-      <w:proofErr w:type="spellStart"/>
-      <w:r>
-        <w:rPr>
-          <w:rFonts w:ascii="Calibri" w:eastAsiaTheme="minorHAnsi" w:hAnsi="Calibri" w:cstheme="minorBidi"/>
-          <w:sz w:val="22"/>
-          <w:szCs w:val="22"/>
-          <w:lang w:eastAsia="en-US"/>
-        </w:rPr>
-        <w:t>eSoja</w:t>
-      </w:r>
-      <w:proofErr w:type="spellEnd"/>
-      <w:r>
-        <w:rPr>
-          <w:rFonts w:ascii="Calibri" w:eastAsiaTheme="minorHAnsi" w:hAnsi="Calibri" w:cstheme="minorBidi"/>
-          <w:sz w:val="22"/>
-          <w:szCs w:val="22"/>
-          <w:lang w:eastAsia="en-US"/>
-        </w:rPr>
-        <w:t>. O novo módulo</w:t>
-      </w:r>
-      <w:r>
-        <w:rPr>
-          <w:rFonts w:ascii="Calibri" w:eastAsiaTheme="minorHAnsi" w:hAnsi="Calibri" w:cstheme="minorBidi"/>
-          <w:sz w:val="22"/>
-          <w:szCs w:val="22"/>
-          <w:lang w:eastAsia="en-US"/>
-        </w:rPr>
-        <w:t xml:space="preserve">, desenvolvido pela </w:t>
-      </w:r>
-      <w:proofErr w:type="spellStart"/>
-      <w:r>
-        <w:rPr>
-          <w:rFonts w:ascii="Calibri" w:eastAsiaTheme="minorHAnsi" w:hAnsi="Calibri" w:cstheme="minorBidi"/>
-          <w:sz w:val="22"/>
-          <w:szCs w:val="22"/>
-          <w:lang w:eastAsia="en-US"/>
-        </w:rPr>
-        <w:t>Softteliê</w:t>
-      </w:r>
-      <w:proofErr w:type="spellEnd"/>
-      <w:r>
-        <w:rPr>
-          <w:rFonts w:ascii="Calibri" w:eastAsiaTheme="minorHAnsi" w:hAnsi="Calibri" w:cstheme="minorBidi"/>
-          <w:sz w:val="22"/>
-          <w:szCs w:val="22"/>
-          <w:lang w:eastAsia="en-US"/>
-        </w:rPr>
-        <w:t>,</w:t>
-      </w:r>
-      <w:r>
-        <w:rPr>
-          <w:rFonts w:ascii="Calibri" w:eastAsiaTheme="minorHAnsi" w:hAnsi="Calibri" w:cstheme="minorBidi"/>
-          <w:sz w:val="22"/>
-          <w:szCs w:val="22"/>
-          <w:lang w:eastAsia="en-US"/>
-        </w:rPr>
-        <w:t xml:space="preserve"> é composto por uma funcionalidade que permite o reconhecimento de imagens a partir das plantas da Soja, de forma a gerar estatísticas e recolher dados característicos da planta.</w:t>
-      </w:r>
-      <w:r>
-        <w:rPr>
-          <w:rFonts w:ascii="Calibri" w:eastAsiaTheme="minorHAnsi" w:hAnsi="Calibri" w:cstheme="minorBidi"/>
-          <w:sz w:val="22"/>
-          <w:szCs w:val="22"/>
-          <w:lang w:eastAsia="en-US"/>
-        </w:rPr>
-        <w:t xml:space="preserve"> O prazo para entrega é de 3 meses, iniciando-se a partir de 29/08/2022 e com seu término em 27/11/2022.</w:t>
-      </w:r>
-    </w:p>
-    <w:p>
-      <w:pPr>
-        <w:pStyle w:val="Comments"/>
-        <w:jc w:val="both"/>
-        <w:rPr>
-          <w:rFonts w:ascii="Calibri" w:eastAsiaTheme="minorHAnsi" w:hAnsi="Calibri" w:cstheme="minorBidi"/>
-          <w:sz w:val="22"/>
-          <w:szCs w:val="22"/>
-          <w:lang w:eastAsia="en-US"/>
-        </w:rPr>
-      </w:pPr>
-      <w:r>
-        <w:rPr>
-          <w:rFonts w:ascii="Calibri" w:eastAsiaTheme="minorHAnsi" w:hAnsi="Calibri" w:cstheme="minorBidi"/>
-          <w:sz w:val="22"/>
-          <w:szCs w:val="22"/>
-          <w:lang w:eastAsia="en-US"/>
-        </w:rPr>
-        <w:t>O projeto será considerado um sucesso se atender a todos os critérios de aceitação das entregas, respeitar as restrições e cumprir o cronograma de execução.</w:t>
+      </w:pPr>
+      <w:r>
+        <w:t>Atualmente o aplicativo eSoja encontra-se com suas funcionalidades primordiais, porém uma nova necessidade foi encontrada.</w:t>
+      </w:r>
+      <w:r>
+        <w:t xml:space="preserve"> </w:t>
+      </w:r>
+      <w:r>
+        <w:t>V</w:t>
+      </w:r>
+      <w:r>
+        <w:t xml:space="preserve">isando facilitar </w:t>
+      </w:r>
+      <w:r>
+        <w:t xml:space="preserve">a usabilidade do app para o usuário, </w:t>
+      </w:r>
+      <w:r>
+        <w:t>foi proposto o desenvolvimento</w:t>
+      </w:r>
+      <w:r>
+        <w:t xml:space="preserve"> </w:t>
+      </w:r>
+      <w:r>
+        <w:t xml:space="preserve">de uma função </w:t>
+      </w:r>
+      <w:r>
+        <w:t xml:space="preserve">para o envio de imagens </w:t>
+      </w:r>
+      <w:r>
+        <w:t xml:space="preserve">de plantas de soja </w:t>
+      </w:r>
+      <w:r>
+        <w:t>para obtenção de características delas</w:t>
+      </w:r>
+      <w:r>
+        <w:t>.</w:t>
       </w:r>
     </w:p>
     <w:p/>
@@ -461,10 +456,19 @@
         <w:pStyle w:val="Ttulo1"/>
       </w:pPr>
       <w:r>
-        <w:t>Produtos e p</w:t>
-      </w:r>
-      <w:r>
-        <w:t>rincipais requisitos</w:t>
+        <w:t xml:space="preserve">Objetivos SMART </w:t>
+      </w:r>
+      <w:r>
+        <w:t>e critérios de sucesso</w:t>
+      </w:r>
+      <w:r>
+        <w:t xml:space="preserve"> do </w:t>
+      </w:r>
+      <w:r>
+        <w:t>p</w:t>
+      </w:r>
+      <w:r>
+        <w:t>rojeto</w:t>
       </w:r>
     </w:p>
     <w:p>
@@ -485,27 +489,104 @@
           <w:szCs w:val="22"/>
           <w:lang w:eastAsia="en-US"/>
         </w:rPr>
-        <w:t xml:space="preserve">Produto: nova funcionalidade no app </w:t>
-      </w:r>
-      <w:proofErr w:type="spellStart"/>
-      <w:r>
-        <w:rPr>
-          <w:rFonts w:ascii="Calibri" w:eastAsiaTheme="minorHAnsi" w:hAnsi="Calibri" w:cstheme="minorBidi"/>
-          <w:sz w:val="22"/>
-          <w:szCs w:val="22"/>
-          <w:lang w:eastAsia="en-US"/>
-        </w:rPr>
-        <w:t>eSoja</w:t>
-      </w:r>
-      <w:proofErr w:type="spellEnd"/>
-      <w:r>
-        <w:rPr>
-          <w:rFonts w:ascii="Calibri" w:eastAsiaTheme="minorHAnsi" w:hAnsi="Calibri" w:cstheme="minorBidi"/>
-          <w:sz w:val="22"/>
-          <w:szCs w:val="22"/>
-          <w:lang w:eastAsia="en-US"/>
-        </w:rPr>
-        <w:t>, que permite o envio de imagens de plantas de soja para reconhecimento de características</w:t>
+        <w:t>O projeto ehSoja será desenvolvido com o propósito de disponibilizar um novo módulo no aplicativo eSoja</w:t>
+      </w:r>
+      <w:r>
+        <w:rPr>
+          <w:rFonts w:ascii="Calibri" w:eastAsiaTheme="minorHAnsi" w:hAnsi="Calibri" w:cstheme="minorBidi"/>
+          <w:sz w:val="22"/>
+          <w:szCs w:val="22"/>
+          <w:lang w:eastAsia="en-US"/>
+        </w:rPr>
+        <w:t xml:space="preserve"> e </w:t>
+      </w:r>
+      <w:r>
+        <w:rPr>
+          <w:rFonts w:ascii="Calibri" w:eastAsiaTheme="minorHAnsi" w:hAnsi="Calibri" w:cstheme="minorBidi"/>
+          <w:sz w:val="22"/>
+          <w:szCs w:val="22"/>
+          <w:lang w:eastAsia="en-US"/>
+        </w:rPr>
+        <w:t>é composto por uma funcionalidade que permite o reconhecimento de imagens a partir das plantas da Soja, de forma a recolher dados característicos da planta.</w:t>
+      </w:r>
+      <w:r>
+        <w:rPr>
+          <w:rFonts w:ascii="Calibri" w:eastAsiaTheme="minorHAnsi" w:hAnsi="Calibri" w:cstheme="minorBidi"/>
+          <w:sz w:val="22"/>
+          <w:szCs w:val="22"/>
+          <w:lang w:eastAsia="en-US"/>
+        </w:rPr>
+        <w:t xml:space="preserve"> O prazo para entrega </w:t>
+      </w:r>
+      <w:r>
+        <w:rPr>
+          <w:rFonts w:ascii="Calibri" w:eastAsiaTheme="minorHAnsi" w:hAnsi="Calibri" w:cstheme="minorBidi"/>
+          <w:sz w:val="22"/>
+          <w:szCs w:val="22"/>
+          <w:lang w:eastAsia="en-US"/>
+        </w:rPr>
+        <w:t xml:space="preserve">do projeto </w:t>
+      </w:r>
+      <w:r>
+        <w:rPr>
+          <w:rFonts w:ascii="Calibri" w:eastAsiaTheme="minorHAnsi" w:hAnsi="Calibri" w:cstheme="minorBidi"/>
+          <w:sz w:val="22"/>
+          <w:szCs w:val="22"/>
+          <w:lang w:eastAsia="en-US"/>
+        </w:rPr>
+        <w:t>é de 3 meses, iniciando-se a partir de 29/08/2022 e com seu término em 27/11/2022.</w:t>
+      </w:r>
+      <w:r>
+        <w:rPr>
+          <w:rFonts w:ascii="Calibri" w:eastAsiaTheme="minorHAnsi" w:hAnsi="Calibri" w:cstheme="minorBidi"/>
+          <w:sz w:val="22"/>
+          <w:szCs w:val="22"/>
+          <w:lang w:eastAsia="en-US"/>
+        </w:rPr>
+        <w:t xml:space="preserve"> </w:t>
+      </w:r>
+      <w:r>
+        <w:rPr>
+          <w:rFonts w:ascii="Calibri" w:eastAsiaTheme="minorHAnsi" w:hAnsi="Calibri" w:cstheme="minorBidi"/>
+          <w:sz w:val="22"/>
+          <w:szCs w:val="22"/>
+          <w:lang w:eastAsia="en-US"/>
+        </w:rPr>
+        <w:t>O projeto será considerado um sucesso se atender a todos os critérios de aceitação das entregas, respeitar as restrições e cumprir o cronograma de execução.</w:t>
+      </w:r>
+    </w:p>
+    <w:p/>
+    <w:p/>
+    <w:p>
+      <w:pPr>
+        <w:pStyle w:val="Ttulo1"/>
+      </w:pPr>
+      <w:r>
+        <w:t>Produtos e p</w:t>
+      </w:r>
+      <w:r>
+        <w:t>rincipais requisitos</w:t>
+      </w:r>
+    </w:p>
+    <w:p>
+      <w:pPr>
+        <w:pStyle w:val="Comments"/>
+        <w:jc w:val="both"/>
+        <w:rPr>
+          <w:rFonts w:ascii="Calibri" w:eastAsiaTheme="minorHAnsi" w:hAnsi="Calibri" w:cstheme="minorBidi"/>
+          <w:sz w:val="22"/>
+          <w:szCs w:val="22"/>
+          <w:lang w:eastAsia="en-US"/>
+        </w:rPr>
+      </w:pPr>
+      <w:r>
+        <w:rPr>
+          <w:rFonts w:ascii="Calibri" w:eastAsiaTheme="minorHAnsi" w:hAnsi="Calibri" w:cstheme="minorBidi"/>
+          <w:sz w:val="22"/>
+          <w:szCs w:val="22"/>
+          <w:lang w:eastAsia="en-US"/>
+        </w:rPr>
+        <w:t>Produto: nova funcionalidade no app eSoja, que permite o envio de imagens de plantas de soja para reconhecimento de características</w:t>
       </w:r>
       <w:r>
         <w:rPr>
@@ -620,8 +701,8 @@
     </w:p>
     <w:tbl>
       <w:tblPr>
-        <w:tblW w:w="9180" w:type="dxa"/>
-        <w:tblInd w:w="108" w:type="dxa"/>
+        <w:tblW w:w="8460" w:type="dxa"/>
+        <w:jc w:val="center"/>
         <w:tblBorders>
           <w:top w:val="single" w:sz="4" w:space="0" w:color="999999"/>
           <w:left w:val="single" w:sz="4" w:space="0" w:color="999999"/>
@@ -637,65 +718,86 @@
         <w:tblLook w:val="0000" w:firstRow="0" w:lastRow="0" w:firstColumn="0" w:lastColumn="0" w:noHBand="0" w:noVBand="0"/>
       </w:tblPr>
       <w:tblGrid>
-        <w:gridCol w:w="6570"/>
-        <w:gridCol w:w="2610"/>
+        <w:gridCol w:w="5812"/>
+        <w:gridCol w:w="2648"/>
       </w:tblGrid>
       <w:tr>
-        <w:tc>
-          <w:tcPr>
-            <w:tcW w:w="6570" w:type="dxa"/>
+        <w:trPr>
+          <w:jc w:val="center"/>
+        </w:trPr>
+        <w:tc>
+          <w:tcPr>
+            <w:tcW w:w="5812" w:type="dxa"/>
             <w:shd w:val="clear" w:color="auto" w:fill="DBE5F1" w:themeFill="accent1" w:themeFillTint="33"/>
             <w:vAlign w:val="center"/>
           </w:tcPr>
           <w:p>
             <w:pPr>
               <w:pStyle w:val="Cabealho"/>
-            </w:pPr>
-            <w:r>
+              <w:jc w:val="center"/>
+              <w:rPr>
+                <w:b/>
+              </w:rPr>
+            </w:pPr>
+            <w:r>
+              <w:rPr>
+                <w:b/>
+              </w:rPr>
               <w:t>Marcos</w:t>
             </w:r>
           </w:p>
         </w:tc>
         <w:tc>
           <w:tcPr>
-            <w:tcW w:w="2610" w:type="dxa"/>
+            <w:tcW w:w="2648" w:type="dxa"/>
             <w:shd w:val="clear" w:color="auto" w:fill="DBE5F1" w:themeFill="accent1" w:themeFillTint="33"/>
             <w:vAlign w:val="center"/>
           </w:tcPr>
           <w:p>
             <w:pPr>
               <w:pStyle w:val="Cabealho"/>
-            </w:pPr>
-            <w:r>
+              <w:jc w:val="center"/>
+              <w:rPr>
+                <w:b/>
+              </w:rPr>
+            </w:pPr>
+            <w:r>
+              <w:rPr>
+                <w:b/>
+              </w:rPr>
               <w:t>Previsão</w:t>
             </w:r>
           </w:p>
         </w:tc>
       </w:tr>
       <w:tr>
-        <w:tc>
-          <w:tcPr>
-            <w:tcW w:w="6570" w:type="dxa"/>
-          </w:tcPr>
-          <w:p>
-            <w:proofErr w:type="spellStart"/>
-            <w:r>
-              <w:t>Kick</w:t>
-            </w:r>
-            <w:proofErr w:type="spellEnd"/>
-            <w:r>
-              <w:t>-off</w:t>
-            </w:r>
-          </w:p>
-        </w:tc>
-        <w:tc>
-          <w:tcPr>
-            <w:tcW w:w="2610" w:type="dxa"/>
+        <w:trPr>
+          <w:jc w:val="center"/>
+        </w:trPr>
+        <w:tc>
+          <w:tcPr>
+            <w:tcW w:w="5812" w:type="dxa"/>
+            <w:vAlign w:val="center"/>
+          </w:tcPr>
+          <w:p>
+            <w:pPr>
+              <w:jc w:val="center"/>
+            </w:pPr>
+            <w:r>
+              <w:lastRenderedPageBreak/>
+              <w:t>Kick-off</w:t>
+            </w:r>
+          </w:p>
+        </w:tc>
+        <w:tc>
+          <w:tcPr>
+            <w:tcW w:w="2648" w:type="dxa"/>
             <w:vAlign w:val="center"/>
           </w:tcPr>
           <w:p>
             <w:pPr>
               <w:pStyle w:val="Tabela"/>
+              <w:jc w:val="center"/>
             </w:pPr>
             <w:r>
               <w:t>09/08/2022 a 17/08/2022</w:t>
@@ -704,11 +806,18 @@
         </w:tc>
       </w:tr>
       <w:tr>
-        <w:tc>
-          <w:tcPr>
-            <w:tcW w:w="6570" w:type="dxa"/>
-          </w:tcPr>
-          <w:p>
+        <w:trPr>
+          <w:jc w:val="center"/>
+        </w:trPr>
+        <w:tc>
+          <w:tcPr>
+            <w:tcW w:w="5812" w:type="dxa"/>
+            <w:vAlign w:val="center"/>
+          </w:tcPr>
+          <w:p>
+            <w:pPr>
+              <w:jc w:val="center"/>
+            </w:pPr>
             <w:r>
               <w:t>Primeira Entrega (apresentação)</w:t>
             </w:r>
@@ -716,12 +825,13 @@
         </w:tc>
         <w:tc>
           <w:tcPr>
-            <w:tcW w:w="2610" w:type="dxa"/>
+            <w:tcW w:w="2648" w:type="dxa"/>
             <w:vAlign w:val="center"/>
           </w:tcPr>
           <w:p>
             <w:pPr>
               <w:pStyle w:val="Tabela"/>
+              <w:jc w:val="center"/>
             </w:pPr>
             <w:r>
               <w:t>19/09/2022 a 23/09/2022</w:t>
@@ -730,11 +840,18 @@
         </w:tc>
       </w:tr>
       <w:tr>
-        <w:tc>
-          <w:tcPr>
-            <w:tcW w:w="6570" w:type="dxa"/>
-          </w:tcPr>
-          <w:p>
+        <w:trPr>
+          <w:jc w:val="center"/>
+        </w:trPr>
+        <w:tc>
+          <w:tcPr>
+            <w:tcW w:w="5812" w:type="dxa"/>
+            <w:vAlign w:val="center"/>
+          </w:tcPr>
+          <w:p>
+            <w:pPr>
+              <w:jc w:val="center"/>
+            </w:pPr>
             <w:r>
               <w:t>Segunda Entrega (apresentação)</w:t>
             </w:r>
@@ -742,12 +859,13 @@
         </w:tc>
         <w:tc>
           <w:tcPr>
-            <w:tcW w:w="2610" w:type="dxa"/>
+            <w:tcW w:w="2648" w:type="dxa"/>
             <w:vAlign w:val="center"/>
           </w:tcPr>
           <w:p>
             <w:pPr>
               <w:pStyle w:val="Tabela"/>
+              <w:jc w:val="center"/>
             </w:pPr>
             <w:r>
               <w:t>10/10/2022 a 14/10/2022</w:t>
@@ -756,15 +874,20 @@
         </w:tc>
       </w:tr>
       <w:tr>
-        <w:tc>
-          <w:tcPr>
-            <w:tcW w:w="6570" w:type="dxa"/>
+        <w:trPr>
+          <w:jc w:val="center"/>
+        </w:trPr>
+        <w:tc>
+          <w:tcPr>
+            <w:tcW w:w="5812" w:type="dxa"/>
+            <w:vAlign w:val="center"/>
           </w:tcPr>
           <w:p>
             <w:pPr>
               <w:tabs>
                 <w:tab w:val="left" w:pos="5505"/>
               </w:tabs>
+              <w:jc w:val="center"/>
             </w:pPr>
             <w:r>
               <w:t>Terceira Entrega (apresentação)</w:t>
@@ -773,12 +896,13 @@
         </w:tc>
         <w:tc>
           <w:tcPr>
-            <w:tcW w:w="2610" w:type="dxa"/>
+            <w:tcW w:w="2648" w:type="dxa"/>
             <w:vAlign w:val="center"/>
           </w:tcPr>
           <w:p>
             <w:pPr>
               <w:pStyle w:val="Tabela"/>
+              <w:jc w:val="center"/>
             </w:pPr>
             <w:r>
               <w:t>07/11/2022 a 11/11/2022</w:t>
@@ -787,30 +911,35 @@
         </w:tc>
       </w:tr>
       <w:tr>
-        <w:tc>
-          <w:tcPr>
-            <w:tcW w:w="6570" w:type="dxa"/>
+        <w:trPr>
+          <w:jc w:val="center"/>
+        </w:trPr>
+        <w:tc>
+          <w:tcPr>
+            <w:tcW w:w="5812" w:type="dxa"/>
+            <w:vAlign w:val="center"/>
           </w:tcPr>
           <w:p>
             <w:pPr>
               <w:tabs>
                 <w:tab w:val="left" w:pos="5505"/>
               </w:tabs>
-            </w:pPr>
-            <w:r>
-              <w:lastRenderedPageBreak/>
+              <w:jc w:val="center"/>
+            </w:pPr>
+            <w:r>
               <w:t>Quarta Entrega (apresentação)</w:t>
             </w:r>
           </w:p>
         </w:tc>
         <w:tc>
           <w:tcPr>
-            <w:tcW w:w="2610" w:type="dxa"/>
+            <w:tcW w:w="2648" w:type="dxa"/>
             <w:vAlign w:val="center"/>
           </w:tcPr>
           <w:p>
             <w:pPr>
               <w:pStyle w:val="Tabela"/>
+              <w:jc w:val="center"/>
             </w:pPr>
             <w:r>
               <w:t>28/11/2022 a 02/12/2022</w:t>
@@ -819,15 +948,20 @@
         </w:tc>
       </w:tr>
       <w:tr>
-        <w:tc>
-          <w:tcPr>
-            <w:tcW w:w="6570" w:type="dxa"/>
+        <w:trPr>
+          <w:jc w:val="center"/>
+        </w:trPr>
+        <w:tc>
+          <w:tcPr>
+            <w:tcW w:w="5812" w:type="dxa"/>
+            <w:vAlign w:val="center"/>
           </w:tcPr>
           <w:p>
             <w:pPr>
               <w:tabs>
                 <w:tab w:val="left" w:pos="5505"/>
               </w:tabs>
+              <w:jc w:val="center"/>
             </w:pPr>
             <w:r>
               <w:t>Feira de Soluções</w:t>
@@ -836,13 +970,14 @@
         </w:tc>
         <w:tc>
           <w:tcPr>
-            <w:tcW w:w="2610" w:type="dxa"/>
+            <w:tcW w:w="2648" w:type="dxa"/>
             <w:vAlign w:val="center"/>
           </w:tcPr>
           <w:p>
             <w:pPr>
               <w:pStyle w:val="Tabela"/>
               <w:keepNext/>
+              <w:jc w:val="center"/>
             </w:pPr>
             <w:r>
               <w:t>08/12/2022</w:t>
@@ -870,6 +1005,7 @@
         <w:t xml:space="preserve"> - Marcos do projeto</w:t>
       </w:r>
     </w:p>
+    <w:p/>
     <w:p/>
     <w:p>
       <w:pPr>
@@ -906,7 +1042,7 @@
       <w:tblGrid>
         <w:gridCol w:w="2070"/>
         <w:gridCol w:w="3960"/>
-        <w:gridCol w:w="2506"/>
+        <w:gridCol w:w="2430"/>
       </w:tblGrid>
       <w:tr>
         <w:tc>
@@ -918,6 +1054,7 @@
           <w:p>
             <w:pPr>
               <w:pStyle w:val="Cabealho"/>
+              <w:jc w:val="center"/>
               <w:rPr>
                 <w:b/>
               </w:rPr>
@@ -925,6 +1062,7 @@
             <w:r>
               <w:rPr>
                 <w:rFonts w:eastAsiaTheme="minorHAnsi" w:cstheme="minorBidi"/>
+                <w:b/>
                 <w:sz w:val="22"/>
                 <w:szCs w:val="22"/>
                 <w:lang w:eastAsia="en-US"/>
@@ -942,6 +1080,7 @@
           <w:p>
             <w:pPr>
               <w:pStyle w:val="Cabealho"/>
+              <w:jc w:val="center"/>
               <w:rPr>
                 <w:b/>
               </w:rPr>
@@ -949,6 +1088,7 @@
             <w:r>
               <w:rPr>
                 <w:rFonts w:eastAsiaTheme="minorHAnsi" w:cstheme="minorBidi"/>
+                <w:b/>
                 <w:sz w:val="22"/>
                 <w:szCs w:val="22"/>
                 <w:lang w:eastAsia="en-US"/>
@@ -959,13 +1099,14 @@
         </w:tc>
         <w:tc>
           <w:tcPr>
-            <w:tcW w:w="2506" w:type="dxa"/>
+            <w:tcW w:w="2430" w:type="dxa"/>
             <w:shd w:val="clear" w:color="auto" w:fill="DBE5F1" w:themeFill="accent1" w:themeFillTint="33"/>
             <w:vAlign w:val="center"/>
           </w:tcPr>
           <w:p>
             <w:pPr>
               <w:pStyle w:val="Cabealho"/>
+              <w:jc w:val="center"/>
               <w:rPr>
                 <w:b/>
               </w:rPr>
@@ -973,6 +1114,7 @@
             <w:r>
               <w:rPr>
                 <w:rFonts w:eastAsiaTheme="minorHAnsi" w:cstheme="minorBidi"/>
+                <w:b/>
                 <w:sz w:val="22"/>
                 <w:szCs w:val="22"/>
                 <w:lang w:eastAsia="en-US"/>
@@ -986,11 +1128,13 @@
         <w:tc>
           <w:tcPr>
             <w:tcW w:w="2070" w:type="dxa"/>
+            <w:vAlign w:val="center"/>
           </w:tcPr>
           <w:p>
             <w:pPr>
               <w:pStyle w:val="Tabela"/>
               <w:keepNext/>
+              <w:jc w:val="center"/>
               <w:rPr>
                 <w:sz w:val="22"/>
               </w:rPr>
@@ -1006,31 +1150,35 @@
         <w:tc>
           <w:tcPr>
             <w:tcW w:w="3960" w:type="dxa"/>
+            <w:vAlign w:val="center"/>
           </w:tcPr>
           <w:p>
             <w:pPr>
               <w:pStyle w:val="Tabela"/>
               <w:keepNext/>
-              <w:rPr>
-                <w:sz w:val="22"/>
-              </w:rPr>
-            </w:pPr>
-            <w:r>
-              <w:rPr>
-                <w:sz w:val="22"/>
-              </w:rPr>
-              <w:t xml:space="preserve">Bruno Schultz </w:t>
-            </w:r>
-          </w:p>
-        </w:tc>
-        <w:tc>
-          <w:tcPr>
-            <w:tcW w:w="2506" w:type="dxa"/>
+              <w:jc w:val="center"/>
+              <w:rPr>
+                <w:sz w:val="22"/>
+              </w:rPr>
+            </w:pPr>
+            <w:r>
+              <w:rPr>
+                <w:sz w:val="22"/>
+              </w:rPr>
+              <w:t>Bruno Schultz</w:t>
+            </w:r>
+          </w:p>
+        </w:tc>
+        <w:tc>
+          <w:tcPr>
+            <w:tcW w:w="2430" w:type="dxa"/>
+            <w:vAlign w:val="center"/>
           </w:tcPr>
           <w:p>
             <w:pPr>
               <w:pStyle w:val="Tabela"/>
               <w:keepNext/>
+              <w:jc w:val="center"/>
               <w:rPr>
                 <w:sz w:val="22"/>
               </w:rPr>
@@ -1048,11 +1196,13 @@
         <w:tc>
           <w:tcPr>
             <w:tcW w:w="2070" w:type="dxa"/>
+            <w:vAlign w:val="center"/>
           </w:tcPr>
           <w:p>
             <w:pPr>
               <w:pStyle w:val="Tabela"/>
               <w:keepNext/>
+              <w:jc w:val="center"/>
               <w:rPr>
                 <w:sz w:val="22"/>
               </w:rPr>
@@ -1068,11 +1218,13 @@
         <w:tc>
           <w:tcPr>
             <w:tcW w:w="3960" w:type="dxa"/>
+            <w:vAlign w:val="center"/>
           </w:tcPr>
           <w:p>
             <w:pPr>
               <w:pStyle w:val="Tabela"/>
               <w:keepNext/>
+              <w:jc w:val="center"/>
               <w:rPr>
                 <w:sz w:val="22"/>
               </w:rPr>
@@ -1087,12 +1239,14 @@
         </w:tc>
         <w:tc>
           <w:tcPr>
-            <w:tcW w:w="2506" w:type="dxa"/>
+            <w:tcW w:w="2430" w:type="dxa"/>
+            <w:vAlign w:val="center"/>
           </w:tcPr>
           <w:p>
             <w:pPr>
               <w:pStyle w:val="Tabela"/>
               <w:keepNext/>
+              <w:jc w:val="center"/>
               <w:rPr>
                 <w:sz w:val="22"/>
               </w:rPr>
@@ -1110,11 +1264,13 @@
         <w:tc>
           <w:tcPr>
             <w:tcW w:w="2070" w:type="dxa"/>
+            <w:vAlign w:val="center"/>
           </w:tcPr>
           <w:p>
             <w:pPr>
               <w:pStyle w:val="Tabela"/>
               <w:keepNext/>
+              <w:jc w:val="center"/>
               <w:rPr>
                 <w:sz w:val="22"/>
               </w:rPr>
@@ -1130,11 +1286,13 @@
         <w:tc>
           <w:tcPr>
             <w:tcW w:w="3960" w:type="dxa"/>
+            <w:vAlign w:val="center"/>
           </w:tcPr>
           <w:p>
             <w:pPr>
               <w:pStyle w:val="Tabela"/>
               <w:keepNext/>
+              <w:jc w:val="center"/>
               <w:rPr>
                 <w:sz w:val="22"/>
               </w:rPr>
@@ -1149,12 +1307,14 @@
         </w:tc>
         <w:tc>
           <w:tcPr>
-            <w:tcW w:w="2506" w:type="dxa"/>
+            <w:tcW w:w="2430" w:type="dxa"/>
+            <w:vAlign w:val="center"/>
           </w:tcPr>
           <w:p>
             <w:pPr>
               <w:pStyle w:val="Tabela"/>
               <w:keepNext/>
+              <w:jc w:val="center"/>
               <w:rPr>
                 <w:sz w:val="22"/>
               </w:rPr>
@@ -1172,11 +1332,13 @@
         <w:tc>
           <w:tcPr>
             <w:tcW w:w="2070" w:type="dxa"/>
+            <w:vAlign w:val="center"/>
           </w:tcPr>
           <w:p>
             <w:pPr>
               <w:pStyle w:val="Tabela"/>
               <w:keepNext/>
+              <w:jc w:val="center"/>
               <w:rPr>
                 <w:sz w:val="22"/>
               </w:rPr>
@@ -1192,39 +1354,35 @@
         <w:tc>
           <w:tcPr>
             <w:tcW w:w="3960" w:type="dxa"/>
+            <w:vAlign w:val="center"/>
           </w:tcPr>
           <w:p>
             <w:pPr>
               <w:pStyle w:val="Tabela"/>
               <w:keepNext/>
-              <w:rPr>
-                <w:sz w:val="22"/>
-              </w:rPr>
-            </w:pPr>
-            <w:r>
-              <w:rPr>
-                <w:sz w:val="22"/>
-              </w:rPr>
-              <w:t xml:space="preserve">Fernanda </w:t>
-            </w:r>
-            <w:proofErr w:type="spellStart"/>
-            <w:r>
-              <w:rPr>
-                <w:sz w:val="22"/>
-              </w:rPr>
-              <w:t>Dallaqua</w:t>
-            </w:r>
-            <w:proofErr w:type="spellEnd"/>
-          </w:p>
-        </w:tc>
-        <w:tc>
-          <w:tcPr>
-            <w:tcW w:w="2506" w:type="dxa"/>
+              <w:jc w:val="center"/>
+              <w:rPr>
+                <w:sz w:val="22"/>
+              </w:rPr>
+            </w:pPr>
+            <w:r>
+              <w:rPr>
+                <w:sz w:val="22"/>
+              </w:rPr>
+              <w:t>Fernanda Dallaqua</w:t>
+            </w:r>
+          </w:p>
+        </w:tc>
+        <w:tc>
+          <w:tcPr>
+            <w:tcW w:w="2430" w:type="dxa"/>
+            <w:vAlign w:val="center"/>
           </w:tcPr>
           <w:p>
             <w:pPr>
               <w:pStyle w:val="Tabela"/>
               <w:keepNext/>
+              <w:jc w:val="center"/>
               <w:rPr>
                 <w:sz w:val="22"/>
               </w:rPr>
@@ -1242,11 +1400,13 @@
         <w:tc>
           <w:tcPr>
             <w:tcW w:w="2070" w:type="dxa"/>
+            <w:vAlign w:val="center"/>
           </w:tcPr>
           <w:p>
             <w:pPr>
               <w:pStyle w:val="Tabela"/>
               <w:keepNext/>
+              <w:jc w:val="center"/>
               <w:rPr>
                 <w:sz w:val="22"/>
               </w:rPr>
@@ -1262,11 +1422,13 @@
         <w:tc>
           <w:tcPr>
             <w:tcW w:w="3960" w:type="dxa"/>
+            <w:vAlign w:val="center"/>
           </w:tcPr>
           <w:p>
             <w:pPr>
               <w:pStyle w:val="Tabela"/>
               <w:keepNext/>
+              <w:jc w:val="center"/>
               <w:rPr>
                 <w:sz w:val="22"/>
               </w:rPr>
@@ -1281,12 +1443,14 @@
         </w:tc>
         <w:tc>
           <w:tcPr>
-            <w:tcW w:w="2506" w:type="dxa"/>
+            <w:tcW w:w="2430" w:type="dxa"/>
+            <w:vAlign w:val="center"/>
           </w:tcPr>
           <w:p>
             <w:pPr>
               <w:pStyle w:val="Tabela"/>
               <w:keepNext/>
+              <w:jc w:val="center"/>
               <w:rPr>
                 <w:sz w:val="22"/>
               </w:rPr>
@@ -1304,33 +1468,35 @@
         <w:tc>
           <w:tcPr>
             <w:tcW w:w="2070" w:type="dxa"/>
+            <w:vAlign w:val="center"/>
           </w:tcPr>
           <w:p>
             <w:pPr>
               <w:pStyle w:val="Tabela"/>
               <w:keepNext/>
-              <w:rPr>
-                <w:sz w:val="22"/>
-              </w:rPr>
-            </w:pPr>
-            <w:proofErr w:type="spellStart"/>
+              <w:jc w:val="center"/>
+              <w:rPr>
+                <w:sz w:val="22"/>
+              </w:rPr>
+            </w:pPr>
             <w:r>
               <w:rPr>
                 <w:sz w:val="22"/>
               </w:rPr>
               <w:t>Softteliê</w:t>
             </w:r>
-            <w:proofErr w:type="spellEnd"/>
           </w:p>
         </w:tc>
         <w:tc>
           <w:tcPr>
             <w:tcW w:w="3960" w:type="dxa"/>
+            <w:vAlign w:val="center"/>
           </w:tcPr>
           <w:p>
             <w:pPr>
               <w:pStyle w:val="Tabela"/>
               <w:keepNext/>
+              <w:jc w:val="center"/>
               <w:rPr>
                 <w:sz w:val="22"/>
               </w:rPr>
@@ -1345,18 +1511,22 @@
         </w:tc>
         <w:tc>
           <w:tcPr>
-            <w:tcW w:w="2506" w:type="dxa"/>
+            <w:tcW w:w="2430" w:type="dxa"/>
+            <w:vAlign w:val="center"/>
           </w:tcPr>
           <w:p>
             <w:pPr>
               <w:pStyle w:val="Tabela"/>
               <w:keepNext/>
-              <w:rPr>
-                <w:sz w:val="22"/>
-              </w:rPr>
-            </w:pPr>
-            <w:r>
-              <w:rPr>
+              <w:jc w:val="center"/>
+              <w:rPr>
+                <w:i/>
+                <w:sz w:val="22"/>
+              </w:rPr>
+            </w:pPr>
+            <w:r>
+              <w:rPr>
+                <w:i/>
                 <w:sz w:val="22"/>
               </w:rPr>
               <w:t>Scrum Master</w:t>
@@ -1368,33 +1538,35 @@
         <w:tc>
           <w:tcPr>
             <w:tcW w:w="2070" w:type="dxa"/>
+            <w:vAlign w:val="center"/>
           </w:tcPr>
           <w:p>
             <w:pPr>
               <w:pStyle w:val="Tabela"/>
               <w:keepNext/>
-              <w:rPr>
-                <w:sz w:val="22"/>
-              </w:rPr>
-            </w:pPr>
-            <w:proofErr w:type="spellStart"/>
+              <w:jc w:val="center"/>
+              <w:rPr>
+                <w:sz w:val="22"/>
+              </w:rPr>
+            </w:pPr>
             <w:r>
               <w:rPr>
                 <w:sz w:val="22"/>
               </w:rPr>
               <w:t>Softteliê</w:t>
             </w:r>
-            <w:proofErr w:type="spellEnd"/>
           </w:p>
         </w:tc>
         <w:tc>
           <w:tcPr>
             <w:tcW w:w="3960" w:type="dxa"/>
+            <w:vAlign w:val="center"/>
           </w:tcPr>
           <w:p>
             <w:pPr>
               <w:pStyle w:val="Tabela"/>
               <w:keepNext/>
+              <w:jc w:val="center"/>
               <w:rPr>
                 <w:sz w:val="22"/>
               </w:rPr>
@@ -1409,38 +1581,26 @@
         </w:tc>
         <w:tc>
           <w:tcPr>
-            <w:tcW w:w="2506" w:type="dxa"/>
+            <w:tcW w:w="2430" w:type="dxa"/>
+            <w:vAlign w:val="center"/>
           </w:tcPr>
           <w:p>
             <w:pPr>
               <w:pStyle w:val="Tabela"/>
               <w:keepNext/>
-              <w:rPr>
-                <w:sz w:val="22"/>
-              </w:rPr>
-            </w:pPr>
-            <w:proofErr w:type="spellStart"/>
-            <w:r>
-              <w:rPr>
-                <w:sz w:val="22"/>
-              </w:rPr>
-              <w:t>Product</w:t>
-            </w:r>
-            <w:proofErr w:type="spellEnd"/>
-            <w:r>
-              <w:rPr>
-                <w:sz w:val="22"/>
-              </w:rPr>
-              <w:t xml:space="preserve"> </w:t>
-            </w:r>
-            <w:proofErr w:type="spellStart"/>
-            <w:r>
-              <w:rPr>
-                <w:sz w:val="22"/>
-              </w:rPr>
-              <w:t>Owner</w:t>
-            </w:r>
-            <w:proofErr w:type="spellEnd"/>
+              <w:jc w:val="center"/>
+              <w:rPr>
+                <w:i/>
+                <w:sz w:val="22"/>
+              </w:rPr>
+            </w:pPr>
+            <w:r>
+              <w:rPr>
+                <w:i/>
+                <w:sz w:val="22"/>
+              </w:rPr>
+              <w:t>Product Owner</w:t>
+            </w:r>
           </w:p>
         </w:tc>
       </w:tr>
@@ -1448,33 +1608,35 @@
         <w:tc>
           <w:tcPr>
             <w:tcW w:w="2070" w:type="dxa"/>
+            <w:vAlign w:val="center"/>
           </w:tcPr>
           <w:p>
             <w:pPr>
               <w:pStyle w:val="Tabela"/>
               <w:keepNext/>
-              <w:rPr>
-                <w:sz w:val="22"/>
-              </w:rPr>
-            </w:pPr>
-            <w:proofErr w:type="spellStart"/>
+              <w:jc w:val="center"/>
+              <w:rPr>
+                <w:sz w:val="22"/>
+              </w:rPr>
+            </w:pPr>
             <w:r>
               <w:rPr>
                 <w:sz w:val="22"/>
               </w:rPr>
               <w:t>Softteliê</w:t>
             </w:r>
-            <w:proofErr w:type="spellEnd"/>
           </w:p>
         </w:tc>
         <w:tc>
           <w:tcPr>
             <w:tcW w:w="3960" w:type="dxa"/>
+            <w:vAlign w:val="center"/>
           </w:tcPr>
           <w:p>
             <w:pPr>
               <w:pStyle w:val="Tabela"/>
               <w:keepNext/>
+              <w:jc w:val="center"/>
               <w:rPr>
                 <w:sz w:val="22"/>
               </w:rPr>
@@ -1489,12 +1651,14 @@
         </w:tc>
         <w:tc>
           <w:tcPr>
-            <w:tcW w:w="2506" w:type="dxa"/>
+            <w:tcW w:w="2430" w:type="dxa"/>
+            <w:vAlign w:val="center"/>
           </w:tcPr>
           <w:p>
             <w:pPr>
               <w:pStyle w:val="Tabela"/>
               <w:keepNext/>
+              <w:jc w:val="center"/>
               <w:rPr>
                 <w:sz w:val="22"/>
               </w:rPr>
@@ -1512,67 +1676,57 @@
         <w:tc>
           <w:tcPr>
             <w:tcW w:w="2070" w:type="dxa"/>
+            <w:vAlign w:val="center"/>
           </w:tcPr>
           <w:p>
             <w:pPr>
               <w:pStyle w:val="Tabela"/>
               <w:keepNext/>
-              <w:rPr>
-                <w:sz w:val="22"/>
-              </w:rPr>
-            </w:pPr>
-            <w:proofErr w:type="spellStart"/>
+              <w:jc w:val="center"/>
+              <w:rPr>
+                <w:sz w:val="22"/>
+              </w:rPr>
+            </w:pPr>
             <w:r>
               <w:rPr>
                 <w:sz w:val="22"/>
               </w:rPr>
               <w:t>Softteliê</w:t>
             </w:r>
-            <w:proofErr w:type="spellEnd"/>
           </w:p>
         </w:tc>
         <w:tc>
           <w:tcPr>
             <w:tcW w:w="3960" w:type="dxa"/>
+            <w:vAlign w:val="center"/>
           </w:tcPr>
           <w:p>
             <w:pPr>
               <w:pStyle w:val="Tabela"/>
               <w:keepNext/>
-              <w:rPr>
-                <w:sz w:val="22"/>
-              </w:rPr>
-            </w:pPr>
-            <w:r>
-              <w:rPr>
-                <w:sz w:val="22"/>
-              </w:rPr>
-              <w:t xml:space="preserve">Anna </w:t>
-            </w:r>
-            <w:proofErr w:type="spellStart"/>
-            <w:r>
-              <w:rPr>
-                <w:sz w:val="22"/>
-              </w:rPr>
-              <w:t>Yukimi</w:t>
-            </w:r>
-            <w:proofErr w:type="spellEnd"/>
-            <w:r>
-              <w:rPr>
-                <w:sz w:val="22"/>
-              </w:rPr>
-              <w:t xml:space="preserve"> Yamada</w:t>
-            </w:r>
-          </w:p>
-        </w:tc>
-        <w:tc>
-          <w:tcPr>
-            <w:tcW w:w="2506" w:type="dxa"/>
+              <w:jc w:val="center"/>
+              <w:rPr>
+                <w:sz w:val="22"/>
+              </w:rPr>
+            </w:pPr>
+            <w:r>
+              <w:rPr>
+                <w:sz w:val="22"/>
+              </w:rPr>
+              <w:t>Anna Yukimi Yamada</w:t>
+            </w:r>
+          </w:p>
+        </w:tc>
+        <w:tc>
+          <w:tcPr>
+            <w:tcW w:w="2430" w:type="dxa"/>
+            <w:vAlign w:val="center"/>
           </w:tcPr>
           <w:p>
             <w:pPr>
               <w:pStyle w:val="Tabela"/>
               <w:keepNext/>
+              <w:jc w:val="center"/>
               <w:rPr>
                 <w:sz w:val="22"/>
               </w:rPr>
@@ -1590,33 +1744,35 @@
         <w:tc>
           <w:tcPr>
             <w:tcW w:w="2070" w:type="dxa"/>
+            <w:vAlign w:val="center"/>
           </w:tcPr>
           <w:p>
             <w:pPr>
               <w:pStyle w:val="Tabela"/>
               <w:keepNext/>
-              <w:rPr>
-                <w:sz w:val="22"/>
-              </w:rPr>
-            </w:pPr>
-            <w:proofErr w:type="spellStart"/>
+              <w:jc w:val="center"/>
+              <w:rPr>
+                <w:sz w:val="22"/>
+              </w:rPr>
+            </w:pPr>
             <w:r>
               <w:rPr>
                 <w:sz w:val="22"/>
               </w:rPr>
               <w:t>Softteliê</w:t>
             </w:r>
-            <w:proofErr w:type="spellEnd"/>
           </w:p>
         </w:tc>
         <w:tc>
           <w:tcPr>
             <w:tcW w:w="3960" w:type="dxa"/>
+            <w:vAlign w:val="center"/>
           </w:tcPr>
           <w:p>
             <w:pPr>
               <w:pStyle w:val="Tabela"/>
               <w:keepNext/>
+              <w:jc w:val="center"/>
               <w:rPr>
                 <w:sz w:val="22"/>
               </w:rPr>
@@ -1631,12 +1787,14 @@
         </w:tc>
         <w:tc>
           <w:tcPr>
-            <w:tcW w:w="2506" w:type="dxa"/>
+            <w:tcW w:w="2430" w:type="dxa"/>
+            <w:vAlign w:val="center"/>
           </w:tcPr>
           <w:p>
             <w:pPr>
               <w:pStyle w:val="Tabela"/>
               <w:keepNext/>
+              <w:jc w:val="center"/>
               <w:rPr>
                 <w:sz w:val="22"/>
               </w:rPr>
@@ -1654,33 +1812,35 @@
         <w:tc>
           <w:tcPr>
             <w:tcW w:w="2070" w:type="dxa"/>
+            <w:vAlign w:val="center"/>
           </w:tcPr>
           <w:p>
             <w:pPr>
               <w:pStyle w:val="Tabela"/>
               <w:keepNext/>
-              <w:rPr>
-                <w:sz w:val="22"/>
-              </w:rPr>
-            </w:pPr>
-            <w:proofErr w:type="spellStart"/>
+              <w:jc w:val="center"/>
+              <w:rPr>
+                <w:sz w:val="22"/>
+              </w:rPr>
+            </w:pPr>
             <w:r>
               <w:rPr>
                 <w:sz w:val="22"/>
               </w:rPr>
               <w:t>Softteliê</w:t>
             </w:r>
-            <w:proofErr w:type="spellEnd"/>
           </w:p>
         </w:tc>
         <w:tc>
           <w:tcPr>
             <w:tcW w:w="3960" w:type="dxa"/>
+            <w:vAlign w:val="center"/>
           </w:tcPr>
           <w:p>
             <w:pPr>
               <w:pStyle w:val="Tabela"/>
               <w:keepNext/>
+              <w:jc w:val="center"/>
               <w:rPr>
                 <w:sz w:val="22"/>
               </w:rPr>
@@ -1695,12 +1855,14 @@
         </w:tc>
         <w:tc>
           <w:tcPr>
-            <w:tcW w:w="2506" w:type="dxa"/>
+            <w:tcW w:w="2430" w:type="dxa"/>
+            <w:vAlign w:val="center"/>
           </w:tcPr>
           <w:p>
             <w:pPr>
               <w:pStyle w:val="Tabela"/>
               <w:keepNext/>
+              <w:jc w:val="center"/>
               <w:rPr>
                 <w:sz w:val="22"/>
               </w:rPr>
@@ -1718,33 +1880,35 @@
         <w:tc>
           <w:tcPr>
             <w:tcW w:w="2070" w:type="dxa"/>
+            <w:vAlign w:val="center"/>
           </w:tcPr>
           <w:p>
             <w:pPr>
               <w:pStyle w:val="Tabela"/>
               <w:keepNext/>
-              <w:rPr>
-                <w:sz w:val="22"/>
-              </w:rPr>
-            </w:pPr>
-            <w:proofErr w:type="spellStart"/>
+              <w:jc w:val="center"/>
+              <w:rPr>
+                <w:sz w:val="22"/>
+              </w:rPr>
+            </w:pPr>
             <w:r>
               <w:rPr>
                 <w:sz w:val="22"/>
               </w:rPr>
               <w:t>Softteliê</w:t>
             </w:r>
-            <w:proofErr w:type="spellEnd"/>
           </w:p>
         </w:tc>
         <w:tc>
           <w:tcPr>
             <w:tcW w:w="3960" w:type="dxa"/>
+            <w:vAlign w:val="center"/>
           </w:tcPr>
           <w:p>
             <w:pPr>
               <w:pStyle w:val="Tabela"/>
               <w:keepNext/>
+              <w:jc w:val="center"/>
               <w:rPr>
                 <w:sz w:val="22"/>
               </w:rPr>
@@ -1759,12 +1923,14 @@
         </w:tc>
         <w:tc>
           <w:tcPr>
-            <w:tcW w:w="2506" w:type="dxa"/>
+            <w:tcW w:w="2430" w:type="dxa"/>
+            <w:vAlign w:val="center"/>
           </w:tcPr>
           <w:p>
             <w:pPr>
               <w:pStyle w:val="Tabela"/>
               <w:keepNext/>
+              <w:jc w:val="center"/>
               <w:rPr>
                 <w:sz w:val="22"/>
               </w:rPr>
@@ -1802,6 +1968,7 @@
       </w:r>
     </w:p>
     <w:p/>
+    <w:p/>
     <w:p>
       <w:pPr>
         <w:pStyle w:val="Ttulo1"/>
@@ -1832,7 +1999,16 @@
           <w:szCs w:val="22"/>
           <w:lang w:eastAsia="en-US"/>
         </w:rPr>
-        <w:t>É necessário manter todas as tecnologias que foram utilizadas na primeira versão do aplicativo.</w:t>
+        <w:t>É necessário manter todas as tecnologias que foram utilizadas na primeira versão do aplicativo</w:t>
+      </w:r>
+      <w:r>
+        <w:rPr>
+          <w:rFonts w:ascii="Calibri" w:eastAsiaTheme="minorHAnsi" w:hAnsi="Calibri" w:cstheme="minorBidi"/>
+          <w:sz w:val="22"/>
+          <w:szCs w:val="22"/>
+          <w:lang w:eastAsia="en-US"/>
+        </w:rPr>
+        <w:t>;</w:t>
       </w:r>
     </w:p>
     <w:p>
@@ -1857,16 +2033,34 @@
           <w:szCs w:val="22"/>
           <w:lang w:eastAsia="en-US"/>
         </w:rPr>
-        <w:t>O projeto, em seu total, não pode</w:t>
-      </w:r>
-      <w:r>
-        <w:rPr>
-          <w:rFonts w:ascii="Calibri" w:eastAsiaTheme="minorHAnsi" w:hAnsi="Calibri" w:cstheme="minorBidi"/>
-          <w:sz w:val="22"/>
-          <w:szCs w:val="22"/>
-          <w:lang w:eastAsia="en-US"/>
-        </w:rPr>
-        <w:t xml:space="preserve"> ultrapassar R$100.000,00.</w:t>
+        <w:t xml:space="preserve">Cada integrante da equipe deverá </w:t>
+      </w:r>
+      <w:r>
+        <w:rPr>
+          <w:rFonts w:ascii="Calibri" w:eastAsiaTheme="minorHAnsi" w:hAnsi="Calibri" w:cstheme="minorBidi"/>
+          <w:sz w:val="22"/>
+          <w:szCs w:val="22"/>
+          <w:lang w:eastAsia="en-US"/>
+        </w:rPr>
+        <w:t>reservar 2h30 por dia para a realização do projeto</w:t>
+      </w:r>
+      <w:r>
+        <w:rPr>
+          <w:rFonts w:ascii="Calibri" w:eastAsiaTheme="minorHAnsi" w:hAnsi="Calibri" w:cstheme="minorBidi"/>
+          <w:sz w:val="22"/>
+          <w:szCs w:val="22"/>
+          <w:lang w:eastAsia="en-US"/>
+        </w:rPr>
+        <w:t>;</w:t>
+      </w:r>
+      <w:r>
+        <w:rPr>
+          <w:rFonts w:ascii="Calibri" w:eastAsiaTheme="minorHAnsi" w:hAnsi="Calibri" w:cstheme="minorBidi"/>
+          <w:sz w:val="22"/>
+          <w:szCs w:val="22"/>
+          <w:lang w:eastAsia="en-US"/>
+        </w:rPr>
+        <w:t xml:space="preserve"> </w:t>
       </w:r>
     </w:p>
     <w:p>
@@ -1891,7 +2085,7 @@
           <w:szCs w:val="22"/>
           <w:lang w:eastAsia="en-US"/>
         </w:rPr>
-        <w:t>O custo do projeto está previsto para R$84.000,00.</w:t>
+        <w:t>Cada integrante não poderá exceder, ao final da sprint, 52:30h;</w:t>
       </w:r>
     </w:p>
     <w:p>
@@ -1916,7 +2110,7 @@
           <w:szCs w:val="22"/>
           <w:lang w:eastAsia="en-US"/>
         </w:rPr>
-        <w:t>Cada integrante não pode ultrapassar de R$3.000,00 por sprint.</w:t>
+        <w:t>Cada integrante não poderá exceder, ao final da sprint, a remuneração de R$2.625,00;</w:t>
       </w:r>
     </w:p>
     <w:p>
@@ -1941,104 +2135,25 @@
           <w:szCs w:val="22"/>
           <w:lang w:eastAsia="en-US"/>
         </w:rPr>
-        <w:t>O valor</w:t>
-      </w:r>
-      <w:r>
-        <w:rPr>
-          <w:rFonts w:ascii="Calibri" w:eastAsiaTheme="minorHAnsi" w:hAnsi="Calibri" w:cstheme="minorBidi"/>
-          <w:sz w:val="22"/>
-          <w:szCs w:val="22"/>
-          <w:lang w:eastAsia="en-US"/>
-        </w:rPr>
-        <w:t xml:space="preserve"> </w:t>
-      </w:r>
-      <w:r>
-        <w:rPr>
-          <w:rFonts w:ascii="Calibri" w:eastAsiaTheme="minorHAnsi" w:hAnsi="Calibri" w:cstheme="minorBidi"/>
-          <w:sz w:val="22"/>
-          <w:szCs w:val="22"/>
-          <w:lang w:eastAsia="en-US"/>
-        </w:rPr>
-        <w:t xml:space="preserve">que cada integrante </w:t>
-      </w:r>
-      <w:r>
-        <w:rPr>
-          <w:rFonts w:ascii="Calibri" w:eastAsiaTheme="minorHAnsi" w:hAnsi="Calibri" w:cstheme="minorBidi"/>
-          <w:sz w:val="22"/>
-          <w:szCs w:val="22"/>
-          <w:lang w:eastAsia="en-US"/>
-        </w:rPr>
-        <w:t>deverá</w:t>
-      </w:r>
-      <w:r>
-        <w:rPr>
-          <w:rFonts w:ascii="Calibri" w:eastAsiaTheme="minorHAnsi" w:hAnsi="Calibri" w:cstheme="minorBidi"/>
-          <w:sz w:val="22"/>
-          <w:szCs w:val="22"/>
-          <w:lang w:eastAsia="en-US"/>
-        </w:rPr>
-        <w:t xml:space="preserve"> </w:t>
-      </w:r>
-      <w:r>
-        <w:rPr>
-          <w:rFonts w:ascii="Calibri" w:eastAsiaTheme="minorHAnsi" w:hAnsi="Calibri" w:cstheme="minorBidi"/>
-          <w:sz w:val="22"/>
-          <w:szCs w:val="22"/>
-          <w:lang w:eastAsia="en-US"/>
-        </w:rPr>
-        <w:t>ter recebido</w:t>
-      </w:r>
-      <w:r>
-        <w:rPr>
-          <w:rFonts w:ascii="Calibri" w:eastAsiaTheme="minorHAnsi" w:hAnsi="Calibri" w:cstheme="minorBidi"/>
-          <w:sz w:val="22"/>
-          <w:szCs w:val="22"/>
-          <w:lang w:eastAsia="en-US"/>
-        </w:rPr>
-        <w:t>, ao final do projeto, deve totalizar R$</w:t>
-      </w:r>
-      <w:r>
-        <w:rPr>
-          <w:rFonts w:ascii="Calibri" w:eastAsiaTheme="minorHAnsi" w:hAnsi="Calibri" w:cstheme="minorBidi"/>
-          <w:sz w:val="22"/>
-          <w:szCs w:val="22"/>
-          <w:lang w:eastAsia="en-US"/>
-        </w:rPr>
-        <w:t>12.000,00</w:t>
-      </w:r>
-      <w:r>
-        <w:rPr>
-          <w:rFonts w:ascii="Calibri" w:eastAsiaTheme="minorHAnsi" w:hAnsi="Calibri" w:cstheme="minorBidi"/>
-          <w:sz w:val="22"/>
-          <w:szCs w:val="22"/>
-          <w:lang w:eastAsia="en-US"/>
-        </w:rPr>
-        <w:t>.</w:t>
-      </w:r>
-    </w:p>
-    <w:p>
-      <w:pPr>
-        <w:pStyle w:val="Comments"/>
-        <w:numPr>
-          <w:ilvl w:val="0"/>
-          <w:numId w:val="3"/>
-        </w:numPr>
-        <w:jc w:val="both"/>
-        <w:rPr>
-          <w:rFonts w:ascii="Calibri" w:eastAsiaTheme="minorHAnsi" w:hAnsi="Calibri" w:cstheme="minorBidi"/>
-          <w:sz w:val="22"/>
-          <w:szCs w:val="22"/>
-          <w:lang w:eastAsia="en-US"/>
-        </w:rPr>
-      </w:pPr>
-      <w:r>
-        <w:rPr>
-          <w:rFonts w:ascii="Calibri" w:eastAsiaTheme="minorHAnsi" w:hAnsi="Calibri" w:cstheme="minorBidi"/>
-          <w:sz w:val="22"/>
-          <w:szCs w:val="22"/>
-          <w:lang w:eastAsia="en-US"/>
-        </w:rPr>
-        <w:t>Cada integrante da equipe deve receber, por sprint, o valor de R$3.000,00.</w:t>
+        <w:t xml:space="preserve">O </w:t>
+      </w:r>
+      <w:r>
+        <w:rPr>
+          <w:rFonts w:ascii="Calibri" w:eastAsiaTheme="minorHAnsi" w:hAnsi="Calibri" w:cstheme="minorBidi"/>
+          <w:sz w:val="22"/>
+          <w:szCs w:val="22"/>
+          <w:lang w:eastAsia="en-US"/>
+        </w:rPr>
+        <w:t>custo do projeto</w:t>
+      </w:r>
+      <w:r>
+        <w:rPr>
+          <w:rFonts w:ascii="Calibri" w:eastAsiaTheme="minorHAnsi" w:hAnsi="Calibri" w:cstheme="minorBidi"/>
+          <w:sz w:val="22"/>
+          <w:szCs w:val="22"/>
+          <w:lang w:eastAsia="en-US"/>
+        </w:rPr>
+        <w:t>, em sua totalidade, será de R$73.500,00.</w:t>
       </w:r>
     </w:p>
     <w:p/>
@@ -2098,39 +2213,19 @@
           <w:szCs w:val="22"/>
           <w:lang w:eastAsia="en-US"/>
         </w:rPr>
+        <w:lastRenderedPageBreak/>
         <w:t xml:space="preserve">O </w:t>
       </w:r>
-      <w:proofErr w:type="spellStart"/>
-      <w:r>
-        <w:rPr>
-          <w:rFonts w:ascii="Calibri" w:eastAsiaTheme="minorHAnsi" w:hAnsi="Calibri" w:cstheme="minorBidi"/>
-          <w:sz w:val="22"/>
-          <w:szCs w:val="22"/>
-          <w:lang w:eastAsia="en-US"/>
-        </w:rPr>
-        <w:t>Product</w:t>
-      </w:r>
-      <w:proofErr w:type="spellEnd"/>
-      <w:r>
-        <w:rPr>
-          <w:rFonts w:ascii="Calibri" w:eastAsiaTheme="minorHAnsi" w:hAnsi="Calibri" w:cstheme="minorBidi"/>
-          <w:sz w:val="22"/>
-          <w:szCs w:val="22"/>
-          <w:lang w:eastAsia="en-US"/>
-        </w:rPr>
-        <w:t xml:space="preserve"> </w:t>
-      </w:r>
-      <w:proofErr w:type="spellStart"/>
-      <w:r>
-        <w:rPr>
-          <w:rFonts w:ascii="Calibri" w:eastAsiaTheme="minorHAnsi" w:hAnsi="Calibri" w:cstheme="minorBidi"/>
-          <w:sz w:val="22"/>
-          <w:szCs w:val="22"/>
-          <w:lang w:eastAsia="en-US"/>
-        </w:rPr>
-        <w:t>Owner</w:t>
-      </w:r>
-      <w:proofErr w:type="spellEnd"/>
+      <w:r>
+        <w:rPr>
+          <w:rFonts w:ascii="Calibri" w:eastAsiaTheme="minorHAnsi" w:hAnsi="Calibri" w:cstheme="minorBidi"/>
+          <w:i/>
+          <w:sz w:val="22"/>
+          <w:szCs w:val="22"/>
+          <w:lang w:eastAsia="en-US"/>
+        </w:rPr>
+        <w:t>Product Owner</w:t>
+      </w:r>
       <w:r>
         <w:rPr>
           <w:rFonts w:ascii="Calibri" w:eastAsiaTheme="minorHAnsi" w:hAnsi="Calibri" w:cstheme="minorBidi"/>
@@ -2163,7 +2258,7 @@
           <w:szCs w:val="22"/>
           <w:lang w:eastAsia="en-US"/>
         </w:rPr>
-        <w:t>Cada desenvolvedor deve destinar pelo menos 2h30 por dia, salvo nos finais de semana, para o desenvolvimento das suas tarefas;</w:t>
+        <w:t>Ao final de cada sprint serão gastas 52:30h por integrante;</w:t>
       </w:r>
     </w:p>
     <w:p>
@@ -2188,25 +2283,7 @@
           <w:szCs w:val="22"/>
           <w:lang w:eastAsia="en-US"/>
         </w:rPr>
-        <w:t>A equipe como um todo terá</w:t>
-      </w:r>
-      <w:r>
-        <w:rPr>
-          <w:rFonts w:ascii="Calibri" w:eastAsiaTheme="minorHAnsi" w:hAnsi="Calibri" w:cstheme="minorBidi"/>
-          <w:sz w:val="22"/>
-          <w:szCs w:val="22"/>
-          <w:lang w:eastAsia="en-US"/>
-        </w:rPr>
-        <w:t xml:space="preserve"> 265 horas por sprint para desenvolver o projeto</w:t>
-      </w:r>
-      <w:r>
-        <w:rPr>
-          <w:rFonts w:ascii="Calibri" w:eastAsiaTheme="minorHAnsi" w:hAnsi="Calibri" w:cstheme="minorBidi"/>
-          <w:sz w:val="22"/>
-          <w:szCs w:val="22"/>
-          <w:lang w:eastAsia="en-US"/>
-        </w:rPr>
-        <w:t>;</w:t>
+        <w:t>Cada integrante receberá R$50,00 por hora, ao final de uma sprint o custo é R$2.625,00 por integrante;</w:t>
       </w:r>
     </w:p>
     <w:p>
@@ -2231,17 +2308,7 @@
           <w:szCs w:val="22"/>
           <w:lang w:eastAsia="en-US"/>
         </w:rPr>
-        <w:t>O aplicativo, após o desenvolvimento da nova funcionalidade, deverá possuir as mesmas funcionalidades que já existiam anteriormente.</w:t>
-      </w:r>
-    </w:p>
-    <w:p/>
-    <w:p/>
-    <w:p>
-      <w:pPr>
-        <w:pStyle w:val="Ttulo1"/>
-      </w:pPr>
-      <w:r>
-        <w:t>Riscos</w:t>
+        <w:t>Ao final do projeto serão gastas 1470h considerando todos os integrantes e todas as sprints;</w:t>
       </w:r>
     </w:p>
     <w:p>
@@ -2266,25 +2333,35 @@
           <w:szCs w:val="22"/>
           <w:lang w:eastAsia="en-US"/>
         </w:rPr>
-        <w:t>Necessidade de atualização do software e possíveis alterações de código que existiam previamente</w:t>
-      </w:r>
-      <w:r>
-        <w:rPr>
-          <w:rFonts w:ascii="Calibri" w:eastAsiaTheme="minorHAnsi" w:hAnsi="Calibri" w:cstheme="minorBidi"/>
-          <w:sz w:val="22"/>
-          <w:szCs w:val="22"/>
-          <w:lang w:eastAsia="en-US"/>
-        </w:rPr>
-        <w:t xml:space="preserve"> (retrabalho)</w:t>
-      </w:r>
-      <w:r>
-        <w:rPr>
-          <w:rFonts w:ascii="Calibri" w:eastAsiaTheme="minorHAnsi" w:hAnsi="Calibri" w:cstheme="minorBidi"/>
-          <w:sz w:val="22"/>
-          <w:szCs w:val="22"/>
-          <w:lang w:eastAsia="en-US"/>
-        </w:rPr>
-        <w:t>;</w:t>
+        <w:t xml:space="preserve">O aplicativo, após o desenvolvimento da nova funcionalidade, deverá </w:t>
+      </w:r>
+      <w:r>
+        <w:rPr>
+          <w:rFonts w:ascii="Calibri" w:eastAsiaTheme="minorHAnsi" w:hAnsi="Calibri" w:cstheme="minorBidi"/>
+          <w:sz w:val="22"/>
+          <w:szCs w:val="22"/>
+          <w:lang w:eastAsia="en-US"/>
+        </w:rPr>
+        <w:t>conter, ainda,</w:t>
+      </w:r>
+      <w:r>
+        <w:rPr>
+          <w:rFonts w:ascii="Calibri" w:eastAsiaTheme="minorHAnsi" w:hAnsi="Calibri" w:cstheme="minorBidi"/>
+          <w:sz w:val="22"/>
+          <w:szCs w:val="22"/>
+          <w:lang w:eastAsia="en-US"/>
+        </w:rPr>
+        <w:t xml:space="preserve"> as mesmas funcionalidades que já existiam anteriormente.</w:t>
+      </w:r>
+    </w:p>
+    <w:p/>
+    <w:p/>
+    <w:p>
+      <w:pPr>
+        <w:pStyle w:val="Ttulo1"/>
+      </w:pPr>
+      <w:r>
+        <w:t>Riscos</w:t>
       </w:r>
     </w:p>
     <w:p>
@@ -2309,25 +2386,25 @@
           <w:szCs w:val="22"/>
           <w:lang w:eastAsia="en-US"/>
         </w:rPr>
-        <w:t>Possíveis indisponibilidades de hardwar</w:t>
-      </w:r>
-      <w:r>
-        <w:rPr>
-          <w:rFonts w:ascii="Calibri" w:eastAsiaTheme="minorHAnsi" w:hAnsi="Calibri" w:cstheme="minorBidi"/>
-          <w:sz w:val="22"/>
-          <w:szCs w:val="22"/>
-          <w:lang w:eastAsia="en-US"/>
-        </w:rPr>
-        <w:t xml:space="preserve">e </w:t>
-      </w:r>
-      <w:r>
-        <w:rPr>
-          <w:rFonts w:ascii="Calibri" w:eastAsiaTheme="minorHAnsi" w:hAnsi="Calibri" w:cstheme="minorBidi"/>
-          <w:sz w:val="22"/>
-          <w:szCs w:val="22"/>
-          <w:lang w:eastAsia="en-US"/>
-        </w:rPr>
-        <w:t>para suportar todo o ambiente de desenvolvimento;</w:t>
+        <w:t>Necessidade de atualização do software e possíveis alterações de código que existiam previamente</w:t>
+      </w:r>
+      <w:r>
+        <w:rPr>
+          <w:rFonts w:ascii="Calibri" w:eastAsiaTheme="minorHAnsi" w:hAnsi="Calibri" w:cstheme="minorBidi"/>
+          <w:sz w:val="22"/>
+          <w:szCs w:val="22"/>
+          <w:lang w:eastAsia="en-US"/>
+        </w:rPr>
+        <w:t xml:space="preserve"> (retrabalho)</w:t>
+      </w:r>
+      <w:r>
+        <w:rPr>
+          <w:rFonts w:ascii="Calibri" w:eastAsiaTheme="minorHAnsi" w:hAnsi="Calibri" w:cstheme="minorBidi"/>
+          <w:sz w:val="22"/>
+          <w:szCs w:val="22"/>
+          <w:lang w:eastAsia="en-US"/>
+        </w:rPr>
+        <w:t>;</w:t>
       </w:r>
     </w:p>
     <w:p>
@@ -2352,7 +2429,25 @@
           <w:szCs w:val="22"/>
           <w:lang w:eastAsia="en-US"/>
         </w:rPr>
-        <w:t>Possíveis instabilidades ou indisponibilidades de rede para realizar downloads de ferramentas necessárias para o desenvolvimento;</w:t>
+        <w:t>Possíveis indisponibilidades de hardwar</w:t>
+      </w:r>
+      <w:r>
+        <w:rPr>
+          <w:rFonts w:ascii="Calibri" w:eastAsiaTheme="minorHAnsi" w:hAnsi="Calibri" w:cstheme="minorBidi"/>
+          <w:sz w:val="22"/>
+          <w:szCs w:val="22"/>
+          <w:lang w:eastAsia="en-US"/>
+        </w:rPr>
+        <w:t xml:space="preserve">e </w:t>
+      </w:r>
+      <w:r>
+        <w:rPr>
+          <w:rFonts w:ascii="Calibri" w:eastAsiaTheme="minorHAnsi" w:hAnsi="Calibri" w:cstheme="minorBidi"/>
+          <w:sz w:val="22"/>
+          <w:szCs w:val="22"/>
+          <w:lang w:eastAsia="en-US"/>
+        </w:rPr>
+        <w:t>para suportar todo o ambiente de desenvolvimento;</w:t>
       </w:r>
     </w:p>
     <w:p>
@@ -2377,9 +2472,67 @@
           <w:szCs w:val="22"/>
           <w:lang w:eastAsia="en-US"/>
         </w:rPr>
+        <w:t>Possíveis instabilidades ou indisponibilidades de rede para realizar downloads de ferramentas necessárias para o desenvolvimento;</w:t>
+      </w:r>
+    </w:p>
+    <w:p>
+      <w:pPr>
+        <w:pStyle w:val="Comments"/>
+        <w:numPr>
+          <w:ilvl w:val="0"/>
+          <w:numId w:val="4"/>
+        </w:numPr>
+        <w:jc w:val="both"/>
+        <w:rPr>
+          <w:rFonts w:ascii="Calibri" w:eastAsiaTheme="minorHAnsi" w:hAnsi="Calibri" w:cstheme="minorBidi"/>
+          <w:sz w:val="22"/>
+          <w:szCs w:val="22"/>
+          <w:lang w:eastAsia="en-US"/>
+        </w:rPr>
+      </w:pPr>
+      <w:r>
+        <w:rPr>
+          <w:rFonts w:ascii="Calibri" w:eastAsiaTheme="minorHAnsi" w:hAnsi="Calibri" w:cstheme="minorBidi"/>
+          <w:sz w:val="22"/>
+          <w:szCs w:val="22"/>
+          <w:lang w:eastAsia="en-US"/>
+        </w:rPr>
+        <w:t>Possíveis instabilidades ou indisponibilidades de re</w:t>
+      </w:r>
+      <w:r>
+        <w:rPr>
+          <w:rFonts w:ascii="Calibri" w:eastAsiaTheme="minorHAnsi" w:hAnsi="Calibri" w:cstheme="minorBidi"/>
+          <w:sz w:val="22"/>
+          <w:szCs w:val="22"/>
+          <w:lang w:eastAsia="en-US"/>
+        </w:rPr>
+        <w:t>de para testar o aplicativo, pois ele precisa de acesso à internet para obter os dados através do servidor;</w:t>
+      </w:r>
+    </w:p>
+    <w:p>
+      <w:pPr>
+        <w:pStyle w:val="Comments"/>
+        <w:numPr>
+          <w:ilvl w:val="0"/>
+          <w:numId w:val="4"/>
+        </w:numPr>
+        <w:jc w:val="both"/>
+        <w:rPr>
+          <w:rFonts w:ascii="Calibri" w:eastAsiaTheme="minorHAnsi" w:hAnsi="Calibri" w:cstheme="minorBidi"/>
+          <w:sz w:val="22"/>
+          <w:szCs w:val="22"/>
+          <w:lang w:eastAsia="en-US"/>
+        </w:rPr>
+      </w:pPr>
+      <w:r>
+        <w:rPr>
+          <w:rFonts w:ascii="Calibri" w:eastAsiaTheme="minorHAnsi" w:hAnsi="Calibri" w:cstheme="minorBidi"/>
+          <w:sz w:val="22"/>
+          <w:szCs w:val="22"/>
+          <w:lang w:eastAsia="en-US"/>
+        </w:rPr>
         <w:t xml:space="preserve">Difícil adaptação dos novos desenvolvedores (código-fonte, </w:t>
       </w:r>
-      <w:proofErr w:type="spellStart"/>
       <w:r>
         <w:rPr>
           <w:rFonts w:ascii="Calibri" w:eastAsiaTheme="minorHAnsi" w:hAnsi="Calibri" w:cstheme="minorBidi"/>
@@ -2389,33 +2542,8 @@
           <w:szCs w:val="22"/>
           <w:lang w:eastAsia="en-US"/>
         </w:rPr>
-        <w:t>code</w:t>
-      </w:r>
-      <w:proofErr w:type="spellEnd"/>
-      <w:r>
-        <w:rPr>
-          <w:rFonts w:ascii="Calibri" w:eastAsiaTheme="minorHAnsi" w:hAnsi="Calibri" w:cstheme="minorBidi"/>
-          <w:i/>
-          <w:iCs/>
-          <w:sz w:val="22"/>
-          <w:szCs w:val="22"/>
-          <w:lang w:eastAsia="en-US"/>
-        </w:rPr>
-        <w:t xml:space="preserve"> </w:t>
-      </w:r>
-      <w:proofErr w:type="spellStart"/>
-      <w:r>
-        <w:rPr>
-          <w:rFonts w:ascii="Calibri" w:eastAsiaTheme="minorHAnsi" w:hAnsi="Calibri" w:cstheme="minorBidi"/>
-          <w:i/>
-          <w:iCs/>
-          <w:sz w:val="22"/>
-          <w:szCs w:val="22"/>
-          <w:lang w:eastAsia="en-US"/>
-        </w:rPr>
-        <w:t>styling</w:t>
-      </w:r>
-      <w:proofErr w:type="spellEnd"/>
+        <w:t>code styling</w:t>
+      </w:r>
       <w:r>
         <w:rPr>
           <w:rFonts w:ascii="Calibri" w:eastAsiaTheme="minorHAnsi" w:hAnsi="Calibri" w:cstheme="minorBidi"/>
@@ -2434,11 +2562,6 @@
         </w:rPr>
         <w:t>.</w:t>
       </w:r>
-    </w:p>
-    <w:p>
-      <w:pPr>
-        <w:pStyle w:val="Comments"/>
-      </w:pPr>
     </w:p>
     <w:p/>
     <w:p/>
@@ -2471,15 +2594,23 @@
           <w:szCs w:val="22"/>
           <w:lang w:eastAsia="en-US"/>
         </w:rPr>
-        <w:t>O orçamento do projeto, em sua totalidade, é de R$84.000,00.</w:t>
+        <w:t xml:space="preserve">O orçamento do projeto, em sua totalidade, é de </w:t>
+      </w:r>
+      <w:r>
+        <w:rPr>
+          <w:rFonts w:ascii="Calibri" w:eastAsiaTheme="minorHAnsi" w:hAnsi="Calibri" w:cstheme="minorBidi"/>
+          <w:sz w:val="22"/>
+          <w:szCs w:val="22"/>
+          <w:lang w:eastAsia="en-US"/>
+        </w:rPr>
+        <w:t>R$73.500,00.</w:t>
       </w:r>
     </w:p>
-    <w:p/>
     <w:p/>
     <w:p/>
     <w:tbl>
       <w:tblPr>
-        <w:tblW w:w="8675" w:type="dxa"/>
+        <w:tblW w:w="8488" w:type="dxa"/>
         <w:tblBorders>
           <w:top w:val="single" w:sz="4" w:space="0" w:color="999999"/>
           <w:left w:val="single" w:sz="4" w:space="0" w:color="999999"/>
@@ -2498,7 +2629,7 @@
       <w:tblGrid>
         <w:gridCol w:w="2438"/>
         <w:gridCol w:w="4678"/>
-        <w:gridCol w:w="1559"/>
+        <w:gridCol w:w="1372"/>
       </w:tblGrid>
       <w:tr>
         <w:trPr>
@@ -2506,7 +2637,7 @@
         </w:trPr>
         <w:tc>
           <w:tcPr>
-            <w:tcW w:w="8675" w:type="dxa"/>
+            <w:tcW w:w="8488" w:type="dxa"/>
             <w:gridSpan w:val="3"/>
             <w:shd w:val="clear" w:color="auto" w:fill="DBE5F1" w:themeFill="accent1" w:themeFillTint="33"/>
             <w:vAlign w:val="center"/>
@@ -2566,7 +2697,7 @@
         </w:tc>
         <w:tc>
           <w:tcPr>
-            <w:tcW w:w="1559" w:type="dxa"/>
+            <w:tcW w:w="1372" w:type="dxa"/>
             <w:shd w:val="clear" w:color="auto" w:fill="DBE5F1" w:themeFill="accent1" w:themeFillTint="33"/>
             <w:vAlign w:val="center"/>
           </w:tcPr>
@@ -2614,7 +2745,7 @@
         </w:tc>
         <w:tc>
           <w:tcPr>
-            <w:tcW w:w="1559" w:type="dxa"/>
+            <w:tcW w:w="1372" w:type="dxa"/>
             <w:vAlign w:val="center"/>
           </w:tcPr>
           <w:p>
@@ -2671,7 +2802,7 @@
                           <pic:cNvPicPr/>
                         </pic:nvPicPr>
                         <pic:blipFill>
-                          <a:blip r:embed="rId10">
+                          <a:blip r:embed="rId11">
                             <a:extLst>
                               <a:ext uri="{28A0092B-C50C-407E-A947-70E740481C1C}">
                                 <a14:useLocalDpi xmlns:a14="http://schemas.microsoft.com/office/drawing/2010/main" val="0"/>
@@ -2701,7 +2832,7 @@
         </w:tc>
         <w:tc>
           <w:tcPr>
-            <w:tcW w:w="1559" w:type="dxa"/>
+            <w:tcW w:w="1372" w:type="dxa"/>
             <w:vAlign w:val="center"/>
           </w:tcPr>
           <w:p>
@@ -2713,10 +2844,9 @@
       </w:tr>
     </w:tbl>
     <w:p/>
-    <w:p/>
     <w:sectPr>
-      <w:headerReference w:type="default" r:id="rId11"/>
-      <w:footerReference w:type="default" r:id="rId12"/>
+      <w:headerReference w:type="default" r:id="rId12"/>
+      <w:footerReference w:type="default" r:id="rId13"/>
       <w:pgSz w:w="11906" w:h="16838"/>
       <w:pgMar w:top="1417" w:right="1701" w:bottom="1417" w:left="1701" w:header="708" w:footer="708" w:gutter="0"/>
       <w:cols w:space="708"/>
@@ -3018,14 +3148,14 @@
   <w:tbl>
     <w:tblPr>
       <w:tblStyle w:val="Tabelacomgrade"/>
-      <w:tblW w:w="8448" w:type="dxa"/>
+      <w:tblW w:w="8561" w:type="dxa"/>
       <w:jc w:val="center"/>
       <w:tblLayout w:type="fixed"/>
       <w:tblLook w:val="01E0" w:firstRow="1" w:lastRow="1" w:firstColumn="1" w:lastColumn="1" w:noHBand="0" w:noVBand="0"/>
     </w:tblPr>
     <w:tblGrid>
       <w:gridCol w:w="6492"/>
-      <w:gridCol w:w="1956"/>
+      <w:gridCol w:w="2069"/>
     </w:tblGrid>
     <w:tr>
       <w:trPr>
@@ -3073,7 +3203,7 @@
       </w:tc>
       <w:tc>
         <w:tcPr>
-          <w:tcW w:w="1956" w:type="dxa"/>
+          <w:tcW w:w="2069" w:type="dxa"/>
           <w:vMerge w:val="restart"/>
           <w:vAlign w:val="center"/>
         </w:tcPr>
@@ -3168,21 +3298,12 @@
           <w:r>
             <w:fldChar w:fldCharType="separate"/>
           </w:r>
-          <w:proofErr w:type="spellStart"/>
           <w:r>
             <w:rPr>
               <w:sz w:val="22"/>
               <w:szCs w:val="22"/>
             </w:rPr>
-            <w:t>ehSoja</w:t>
-          </w:r>
-          <w:proofErr w:type="spellEnd"/>
-          <w:r>
-            <w:rPr>
-              <w:sz w:val="22"/>
-              <w:szCs w:val="22"/>
-            </w:rPr>
-            <w:t xml:space="preserve"> </w:t>
+            <w:t xml:space="preserve">ehSoja </w:t>
           </w:r>
           <w:r>
             <w:fldChar w:fldCharType="end"/>
@@ -3191,7 +3312,7 @@
       </w:tc>
       <w:tc>
         <w:tcPr>
-          <w:tcW w:w="1956" w:type="dxa"/>
+          <w:tcW w:w="2069" w:type="dxa"/>
           <w:vMerge/>
           <w:vAlign w:val="center"/>
         </w:tcPr>
@@ -3817,19 +3938,19 @@
       </w:rPr>
     </w:lvl>
   </w:abstractNum>
-  <w:num w:numId="1" w16cid:durableId="696859269">
+  <w:num w:numId="1" w16cid:durableId="1598707488">
     <w:abstractNumId w:val="2"/>
   </w:num>
-  <w:num w:numId="2" w16cid:durableId="998458586">
+  <w:num w:numId="2" w16cid:durableId="26757659">
     <w:abstractNumId w:val="0"/>
   </w:num>
-  <w:num w:numId="3" w16cid:durableId="785083773">
+  <w:num w:numId="3" w16cid:durableId="945382531">
     <w:abstractNumId w:val="1"/>
   </w:num>
-  <w:num w:numId="4" w16cid:durableId="1235121508">
+  <w:num w:numId="4" w16cid:durableId="561251759">
     <w:abstractNumId w:val="3"/>
   </w:num>
-  <w:num w:numId="5" w16cid:durableId="251857862">
+  <w:num w:numId="5" w16cid:durableId="345059802">
     <w:abstractNumId w:val="4"/>
   </w:num>
 </w:numbering>
@@ -4761,14 +4882,17 @@
     <w:rsidRoot w:val="002258E1"/>
     <w:rsid w:val="000112FE"/>
     <w:rsid w:val="000D0515"/>
+    <w:rsid w:val="001A1D2B"/>
     <w:rsid w:val="002258E1"/>
     <w:rsid w:val="002C659A"/>
     <w:rsid w:val="006A6D2B"/>
+    <w:rsid w:val="007209C9"/>
     <w:rsid w:val="009A01BF"/>
     <w:rsid w:val="009F6EEC"/>
     <w:rsid w:val="00AA4126"/>
     <w:rsid w:val="00CB7D7A"/>
     <w:rsid w:val="00CE014B"/>
+    <w:rsid w:val="00E9180F"/>
     <w:rsid w:val="00F221C6"/>
     <w:rsid w:val="00F24553"/>
     <w:rsid w:val="00F350BE"/>
@@ -5532,9 +5656,12 @@
 </file>
 
 <file path=customXml/item1.xml><?xml version="1.0" encoding="utf-8"?>
-<p:properties xmlns:p="http://schemas.microsoft.com/office/2006/metadata/properties" xmlns:xsi="http://www.w3.org/2001/XMLSchema-instance" xmlns:pc="http://schemas.microsoft.com/office/infopath/2007/PartnerControls">
-  <documentManagement/>
-</p:properties>
+<?mso-contentType ?>
+<FormTemplates xmlns="http://schemas.microsoft.com/sharepoint/v3/contenttype/forms">
+  <Display>DocumentLibraryForm</Display>
+  <Edit>DocumentLibraryForm</Edit>
+  <New>DocumentLibraryForm</New>
+</FormTemplates>
 </file>
 
 <file path=customXml/item2.xml><?xml version="1.0" encoding="utf-8"?>
@@ -5670,19 +5797,19 @@
 </file>
 
 <file path=customXml/item3.xml><?xml version="1.0" encoding="utf-8"?>
-<?mso-contentType ?>
-<FormTemplates xmlns="http://schemas.microsoft.com/sharepoint/v3/contenttype/forms">
-  <Display>DocumentLibraryForm</Display>
-  <Edit>DocumentLibraryForm</Edit>
-  <New>DocumentLibraryForm</New>
-</FormTemplates>
+<p:properties xmlns:p="http://schemas.microsoft.com/office/2006/metadata/properties" xmlns:xsi="http://www.w3.org/2001/XMLSchema-instance" xmlns:pc="http://schemas.microsoft.com/office/infopath/2007/PartnerControls">
+  <documentManagement/>
+</p:properties>
+</file>
+
+<file path=customXml/item4.xml><?xml version="1.0" encoding="utf-8"?>
+<b:Sources xmlns:b="http://schemas.openxmlformats.org/officeDocument/2006/bibliography" xmlns="http://schemas.openxmlformats.org/officeDocument/2006/bibliography" SelectedStyle="\APASixthEditionOfficeOnline.xsl" StyleName="APA" Version="6"/>
 </file>
 
 <file path=customXml/itemProps1.xml><?xml version="1.0" encoding="utf-8"?>
-<ds:datastoreItem xmlns:ds="http://schemas.openxmlformats.org/officeDocument/2006/customXml" ds:itemID="{CFCCB5DC-8DE2-43E3-B6C9-B318DCE70B72}">
+<ds:datastoreItem xmlns:ds="http://schemas.openxmlformats.org/officeDocument/2006/customXml" ds:itemID="{E8F0F262-3109-441F-BFA2-F4C45F748A03}">
   <ds:schemaRefs>
-    <ds:schemaRef ds:uri="http://schemas.microsoft.com/office/2006/metadata/properties"/>
-    <ds:schemaRef ds:uri="http://schemas.microsoft.com/office/infopath/2007/PartnerControls"/>
+    <ds:schemaRef ds:uri="http://schemas.microsoft.com/sharepoint/v3/contenttype/forms"/>
   </ds:schemaRefs>
 </ds:datastoreItem>
 </file>
@@ -5706,9 +5833,18 @@
 </file>
 
 <file path=customXml/itemProps3.xml><?xml version="1.0" encoding="utf-8"?>
-<ds:datastoreItem xmlns:ds="http://schemas.openxmlformats.org/officeDocument/2006/customXml" ds:itemID="{E8F0F262-3109-441F-BFA2-F4C45F748A03}">
+<ds:datastoreItem xmlns:ds="http://schemas.openxmlformats.org/officeDocument/2006/customXml" ds:itemID="{CFCCB5DC-8DE2-43E3-B6C9-B318DCE70B72}">
   <ds:schemaRefs>
-    <ds:schemaRef ds:uri="http://schemas.microsoft.com/sharepoint/v3/contenttype/forms"/>
+    <ds:schemaRef ds:uri="http://schemas.microsoft.com/office/2006/metadata/properties"/>
+    <ds:schemaRef ds:uri="http://schemas.microsoft.com/office/infopath/2007/PartnerControls"/>
+  </ds:schemaRefs>
+</ds:datastoreItem>
+</file>
+
+<file path=customXml/itemProps4.xml><?xml version="1.0" encoding="utf-8"?>
+<ds:datastoreItem xmlns:ds="http://schemas.openxmlformats.org/officeDocument/2006/customXml" ds:itemID="{05146504-0975-468D-A170-ADA738075479}">
+  <ds:schemaRefs>
+    <ds:schemaRef ds:uri="http://schemas.openxmlformats.org/officeDocument/2006/bibliography"/>
   </ds:schemaRefs>
 </ds:datastoreItem>
 </file>
</xml_diff>

<commit_message>
1st version finished: termo de abertura do projeto
</commit_message>
<xml_diff>
--- a/docs/management/TAP - Termo de Abertura do Projeto/TAP_ehSoja.docx
+++ b/docs/management/TAP - Termo de Abertura do Projeto/TAP_ehSoja.docx
@@ -203,6 +203,12 @@
             <w:pPr>
               <w:pStyle w:val="Verses"/>
             </w:pPr>
+            <w:r>
+              <w:t>Primeira versão</w:t>
+            </w:r>
+            <w:r>
+              <w:t>.</w:t>
+            </w:r>
           </w:p>
         </w:tc>
       </w:tr>
@@ -262,7 +268,10 @@
               <w:pStyle w:val="Verses"/>
             </w:pPr>
             <w:r>
-              <w:t>Mensurar quanto cada integrante da equipe receberá por hora.</w:t>
+              <w:t xml:space="preserve">Adição de </w:t>
+            </w:r>
+            <w:r>
+              <w:t>quanto cada integrante da equipe receberá por hora.</w:t>
             </w:r>
           </w:p>
         </w:tc>
@@ -389,6 +398,67 @@
           </w:p>
         </w:tc>
       </w:tr>
+      <w:tr>
+        <w:trPr>
+          <w:trHeight w:val="357"/>
+        </w:trPr>
+        <w:tc>
+          <w:tcPr>
+            <w:tcW w:w="722" w:type="dxa"/>
+            <w:vAlign w:val="center"/>
+          </w:tcPr>
+          <w:p>
+            <w:pPr>
+              <w:pStyle w:val="Verses"/>
+            </w:pPr>
+            <w:r>
+              <w:t>5</w:t>
+            </w:r>
+          </w:p>
+        </w:tc>
+        <w:tc>
+          <w:tcPr>
+            <w:tcW w:w="1106" w:type="dxa"/>
+            <w:vAlign w:val="center"/>
+          </w:tcPr>
+          <w:p>
+            <w:pPr>
+              <w:pStyle w:val="Verses"/>
+            </w:pPr>
+            <w:r>
+              <w:t>31/08/2022</w:t>
+            </w:r>
+          </w:p>
+        </w:tc>
+        <w:tc>
+          <w:tcPr>
+            <w:tcW w:w="2371" w:type="dxa"/>
+            <w:vAlign w:val="center"/>
+          </w:tcPr>
+          <w:p>
+            <w:pPr>
+              <w:pStyle w:val="Verses"/>
+            </w:pPr>
+            <w:r>
+              <w:t>Cláudio Etelvino de Lima</w:t>
+            </w:r>
+          </w:p>
+        </w:tc>
+        <w:tc>
+          <w:tcPr>
+            <w:tcW w:w="4301" w:type="dxa"/>
+            <w:vAlign w:val="center"/>
+          </w:tcPr>
+          <w:p>
+            <w:pPr>
+              <w:pStyle w:val="Verses"/>
+            </w:pPr>
+            <w:r>
+              <w:t>Ajustes referentes à validação do documento.</w:t>
+            </w:r>
+          </w:p>
+        </w:tc>
+      </w:tr>
     </w:tbl>
     <w:p/>
     <w:p/>
@@ -494,7 +564,17 @@
         <w:t xml:space="preserve">isando facilitar </w:t>
       </w:r>
       <w:r>
-        <w:t xml:space="preserve">a usabilidade do app para o usuário, </w:t>
+        <w:t xml:space="preserve">a usabilidade do </w:t>
+      </w:r>
+      <w:r>
+        <w:rPr>
+          <w:i/>
+          <w:iCs/>
+        </w:rPr>
+        <w:t>app</w:t>
+      </w:r>
+      <w:r>
+        <w:t xml:space="preserve"> para o usuário, </w:t>
       </w:r>
       <w:r>
         <w:t>foi proposto o desenvolvimento</w:t>
@@ -543,115 +623,42 @@
     <w:p>
       <w:pPr>
         <w:pStyle w:val="Comments"/>
-        <w:jc w:val="both"/>
-        <w:rPr>
-          <w:rFonts w:ascii="Calibri" w:eastAsiaTheme="minorHAnsi" w:hAnsi="Calibri" w:cstheme="minorBidi"/>
-          <w:sz w:val="22"/>
-          <w:szCs w:val="22"/>
-          <w:lang w:eastAsia="en-US"/>
-        </w:rPr>
-      </w:pPr>
-      <w:r>
-        <w:rPr>
-          <w:rFonts w:ascii="Calibri" w:eastAsiaTheme="minorHAnsi" w:hAnsi="Calibri" w:cstheme="minorBidi"/>
-          <w:sz w:val="22"/>
-          <w:szCs w:val="22"/>
-          <w:lang w:eastAsia="en-US"/>
-        </w:rPr>
+      </w:pPr>
+      <w:r>
         <w:t xml:space="preserve">O projeto </w:t>
       </w:r>
       <w:proofErr w:type="spellStart"/>
       <w:r>
-        <w:rPr>
-          <w:rFonts w:ascii="Calibri" w:eastAsiaTheme="minorHAnsi" w:hAnsi="Calibri" w:cstheme="minorBidi"/>
-          <w:sz w:val="22"/>
-          <w:szCs w:val="22"/>
-          <w:lang w:eastAsia="en-US"/>
-        </w:rPr>
         <w:t>ehSoja</w:t>
       </w:r>
       <w:proofErr w:type="spellEnd"/>
       <w:r>
-        <w:rPr>
-          <w:rFonts w:ascii="Calibri" w:eastAsiaTheme="minorHAnsi" w:hAnsi="Calibri" w:cstheme="minorBidi"/>
-          <w:sz w:val="22"/>
-          <w:szCs w:val="22"/>
-          <w:lang w:eastAsia="en-US"/>
-        </w:rPr>
         <w:t xml:space="preserve"> será desenvolvido com o propósito de disponibilizar um novo módulo no aplicativo </w:t>
       </w:r>
       <w:proofErr w:type="spellStart"/>
       <w:r>
-        <w:rPr>
-          <w:rFonts w:ascii="Calibri" w:eastAsiaTheme="minorHAnsi" w:hAnsi="Calibri" w:cstheme="minorBidi"/>
-          <w:sz w:val="22"/>
-          <w:szCs w:val="22"/>
-          <w:lang w:eastAsia="en-US"/>
-        </w:rPr>
         <w:t>eSoja</w:t>
       </w:r>
       <w:proofErr w:type="spellEnd"/>
       <w:r>
-        <w:rPr>
-          <w:rFonts w:ascii="Calibri" w:eastAsiaTheme="minorHAnsi" w:hAnsi="Calibri" w:cstheme="minorBidi"/>
-          <w:sz w:val="22"/>
-          <w:szCs w:val="22"/>
-          <w:lang w:eastAsia="en-US"/>
-        </w:rPr>
         <w:t xml:space="preserve"> e </w:t>
       </w:r>
       <w:r>
-        <w:rPr>
-          <w:rFonts w:ascii="Calibri" w:eastAsiaTheme="minorHAnsi" w:hAnsi="Calibri" w:cstheme="minorBidi"/>
-          <w:sz w:val="22"/>
-          <w:szCs w:val="22"/>
-          <w:lang w:eastAsia="en-US"/>
-        </w:rPr>
         <w:t>é composto por uma funcionalidade que permite o reconhecimento de imagens a partir das plantas da Soja, de forma a recolher dados característicos da planta.</w:t>
       </w:r>
       <w:r>
-        <w:rPr>
-          <w:rFonts w:ascii="Calibri" w:eastAsiaTheme="minorHAnsi" w:hAnsi="Calibri" w:cstheme="minorBidi"/>
-          <w:sz w:val="22"/>
-          <w:szCs w:val="22"/>
-          <w:lang w:eastAsia="en-US"/>
-        </w:rPr>
         <w:t xml:space="preserve"> O prazo para entrega </w:t>
       </w:r>
       <w:r>
-        <w:rPr>
-          <w:rFonts w:ascii="Calibri" w:eastAsiaTheme="minorHAnsi" w:hAnsi="Calibri" w:cstheme="minorBidi"/>
-          <w:sz w:val="22"/>
-          <w:szCs w:val="22"/>
-          <w:lang w:eastAsia="en-US"/>
-        </w:rPr>
         <w:t xml:space="preserve">do projeto </w:t>
       </w:r>
       <w:r>
-        <w:rPr>
-          <w:rFonts w:ascii="Calibri" w:eastAsiaTheme="minorHAnsi" w:hAnsi="Calibri" w:cstheme="minorBidi"/>
-          <w:sz w:val="22"/>
-          <w:szCs w:val="22"/>
-          <w:lang w:eastAsia="en-US"/>
-        </w:rPr>
         <w:t>é de 3 meses, iniciando-se a partir de 29/08/2022 e com seu término em 27/11/2022.</w:t>
       </w:r>
       <w:r>
-        <w:rPr>
-          <w:rFonts w:ascii="Calibri" w:eastAsiaTheme="minorHAnsi" w:hAnsi="Calibri" w:cstheme="minorBidi"/>
-          <w:sz w:val="22"/>
-          <w:szCs w:val="22"/>
-          <w:lang w:eastAsia="en-US"/>
-        </w:rPr>
         <w:t xml:space="preserve"> </w:t>
       </w:r>
       <w:r>
-        <w:rPr>
-          <w:rFonts w:ascii="Calibri" w:eastAsiaTheme="minorHAnsi" w:hAnsi="Calibri" w:cstheme="minorBidi"/>
-          <w:sz w:val="22"/>
-          <w:szCs w:val="22"/>
-          <w:lang w:eastAsia="en-US"/>
-        </w:rPr>
         <w:t>O projeto será considerado um sucesso se atender a todos os critérios de aceitação das entregas, respeitar as restrições e cumprir o cronograma de execução.</w:t>
       </w:r>
     </w:p>
@@ -671,98 +678,36 @@
     <w:p>
       <w:pPr>
         <w:pStyle w:val="Comments"/>
-        <w:jc w:val="both"/>
-        <w:rPr>
-          <w:rFonts w:ascii="Calibri" w:eastAsiaTheme="minorHAnsi" w:hAnsi="Calibri" w:cstheme="minorBidi"/>
-          <w:sz w:val="22"/>
-          <w:szCs w:val="22"/>
-          <w:lang w:eastAsia="en-US"/>
-        </w:rPr>
-      </w:pPr>
-      <w:r>
-        <w:rPr>
-          <w:rFonts w:ascii="Calibri" w:eastAsiaTheme="minorHAnsi" w:hAnsi="Calibri" w:cstheme="minorBidi"/>
-          <w:sz w:val="22"/>
-          <w:szCs w:val="22"/>
-          <w:lang w:eastAsia="en-US"/>
-        </w:rPr>
-        <w:t xml:space="preserve">Produto: nova funcionalidade no app </w:t>
+      </w:pPr>
+      <w:r>
+        <w:t>Produto:</w:t>
+      </w:r>
+      <w:r>
+        <w:t xml:space="preserve"> </w:t>
+      </w:r>
+      <w:r>
+        <w:t xml:space="preserve">nova funcionalidade no app </w:t>
       </w:r>
       <w:proofErr w:type="spellStart"/>
       <w:r>
-        <w:rPr>
-          <w:rFonts w:ascii="Calibri" w:eastAsiaTheme="minorHAnsi" w:hAnsi="Calibri" w:cstheme="minorBidi"/>
-          <w:sz w:val="22"/>
-          <w:szCs w:val="22"/>
-          <w:lang w:eastAsia="en-US"/>
-        </w:rPr>
         <w:t>eSoja</w:t>
       </w:r>
       <w:proofErr w:type="spellEnd"/>
       <w:r>
-        <w:rPr>
-          <w:rFonts w:ascii="Calibri" w:eastAsiaTheme="minorHAnsi" w:hAnsi="Calibri" w:cstheme="minorBidi"/>
-          <w:sz w:val="22"/>
-          <w:szCs w:val="22"/>
-          <w:lang w:eastAsia="en-US"/>
-        </w:rPr>
         <w:t>, que permite o envio de imagens de plantas de soja para</w:t>
       </w:r>
       <w:r>
-        <w:rPr>
-          <w:rFonts w:ascii="Calibri" w:eastAsiaTheme="minorHAnsi" w:hAnsi="Calibri" w:cstheme="minorBidi"/>
-          <w:sz w:val="22"/>
-          <w:szCs w:val="22"/>
-          <w:lang w:eastAsia="en-US"/>
-        </w:rPr>
         <w:t xml:space="preserve"> o</w:t>
       </w:r>
       <w:r>
-        <w:rPr>
-          <w:rFonts w:ascii="Calibri" w:eastAsiaTheme="minorHAnsi" w:hAnsi="Calibri" w:cstheme="minorBidi"/>
-          <w:sz w:val="22"/>
-          <w:szCs w:val="22"/>
-          <w:lang w:eastAsia="en-US"/>
-        </w:rPr>
-        <w:t xml:space="preserve"> reconhecimento de características</w:t>
-      </w:r>
-      <w:r>
-        <w:rPr>
-          <w:rFonts w:ascii="Calibri" w:eastAsiaTheme="minorHAnsi" w:hAnsi="Calibri" w:cstheme="minorBidi"/>
-          <w:sz w:val="22"/>
-          <w:szCs w:val="22"/>
-          <w:lang w:eastAsia="en-US"/>
-        </w:rPr>
-        <w:t xml:space="preserve"> destas</w:t>
-      </w:r>
-      <w:r>
-        <w:rPr>
-          <w:rFonts w:ascii="Calibri" w:eastAsiaTheme="minorHAnsi" w:hAnsi="Calibri" w:cstheme="minorBidi"/>
-          <w:sz w:val="22"/>
-          <w:szCs w:val="22"/>
-          <w:lang w:eastAsia="en-US"/>
-        </w:rPr>
-        <w:t>.</w:t>
+        <w:t xml:space="preserve"> reconhecimento de características destas.</w:t>
       </w:r>
     </w:p>
     <w:p>
       <w:pPr>
         <w:pStyle w:val="Comments"/>
-        <w:jc w:val="both"/>
-        <w:rPr>
-          <w:rFonts w:ascii="Calibri" w:eastAsiaTheme="minorHAnsi" w:hAnsi="Calibri" w:cstheme="minorBidi"/>
-          <w:sz w:val="22"/>
-          <w:szCs w:val="22"/>
-          <w:lang w:eastAsia="en-US"/>
-        </w:rPr>
-      </w:pPr>
-      <w:r>
-        <w:rPr>
-          <w:rFonts w:ascii="Calibri" w:eastAsiaTheme="minorHAnsi" w:hAnsi="Calibri" w:cstheme="minorBidi"/>
-          <w:sz w:val="22"/>
-          <w:szCs w:val="22"/>
-          <w:lang w:eastAsia="en-US"/>
-        </w:rPr>
+      </w:pPr>
+      <w:r>
         <w:t>Requisitos:</w:t>
       </w:r>
     </w:p>
@@ -773,6 +718,7 @@
           <w:ilvl w:val="0"/>
           <w:numId w:val="6"/>
         </w:numPr>
+        <w:jc w:val="both"/>
       </w:pPr>
       <w:r>
         <w:t xml:space="preserve">1ª Sprint: </w:t>
@@ -785,9 +731,13 @@
           <w:ilvl w:val="1"/>
           <w:numId w:val="6"/>
         </w:numPr>
+        <w:jc w:val="both"/>
       </w:pPr>
       <w:r>
         <w:t>Treinamento do modelo para reconhecer as plantas de soja</w:t>
+      </w:r>
+      <w:r>
+        <w:t>;</w:t>
       </w:r>
     </w:p>
     <w:p>
@@ -797,9 +747,13 @@
           <w:ilvl w:val="1"/>
           <w:numId w:val="6"/>
         </w:numPr>
+        <w:jc w:val="both"/>
       </w:pPr>
       <w:r>
         <w:t>Treinamento do modelo para reconhecer as vagens na planta de soja</w:t>
+      </w:r>
+      <w:r>
+        <w:t>;</w:t>
       </w:r>
     </w:p>
     <w:p>
@@ -809,9 +763,13 @@
           <w:ilvl w:val="1"/>
           <w:numId w:val="6"/>
         </w:numPr>
+        <w:jc w:val="both"/>
       </w:pPr>
       <w:r>
         <w:t>Marcar na imagem as vagens encontradas na planta de soja</w:t>
+      </w:r>
+      <w:r>
+        <w:t>;</w:t>
       </w:r>
     </w:p>
     <w:p>
@@ -821,9 +779,13 @@
           <w:ilvl w:val="1"/>
           <w:numId w:val="6"/>
         </w:numPr>
+        <w:jc w:val="both"/>
       </w:pPr>
       <w:r>
         <w:t>Fazer a contagem de quantas vagens foram encontradas na planta de soja</w:t>
+      </w:r>
+      <w:r>
+        <w:t>.</w:t>
       </w:r>
     </w:p>
     <w:p>
@@ -833,6 +795,7 @@
           <w:ilvl w:val="0"/>
           <w:numId w:val="6"/>
         </w:numPr>
+        <w:jc w:val="both"/>
       </w:pPr>
       <w:r>
         <w:t>2ª Sprint:</w:t>
@@ -845,10 +808,14 @@
           <w:ilvl w:val="1"/>
           <w:numId w:val="6"/>
         </w:numPr>
+        <w:jc w:val="both"/>
       </w:pPr>
       <w:r>
         <w:lastRenderedPageBreak/>
         <w:t>Criação/alteração da interface onde novas plantas são registradas para comportar as novas necessidades</w:t>
+      </w:r>
+      <w:r>
+        <w:t>;</w:t>
       </w:r>
     </w:p>
     <w:p>
@@ -858,9 +825,13 @@
           <w:ilvl w:val="1"/>
           <w:numId w:val="6"/>
         </w:numPr>
+        <w:jc w:val="both"/>
       </w:pPr>
       <w:r>
         <w:t>Interface para exibir ao usuário o resultado da imagem analisada, onde as vagens e plantas são marcadas na imagem</w:t>
+      </w:r>
+      <w:r>
+        <w:t>;</w:t>
       </w:r>
     </w:p>
     <w:p>
@@ -870,9 +841,13 @@
           <w:ilvl w:val="1"/>
           <w:numId w:val="6"/>
         </w:numPr>
+        <w:jc w:val="both"/>
       </w:pPr>
       <w:r>
         <w:t>Preencher o valor de vagens na planta de acordo com o resultado da análise da imagem</w:t>
+      </w:r>
+      <w:r>
+        <w:t>.</w:t>
       </w:r>
     </w:p>
     <w:p>
@@ -882,6 +857,7 @@
           <w:ilvl w:val="0"/>
           <w:numId w:val="6"/>
         </w:numPr>
+        <w:jc w:val="both"/>
       </w:pPr>
       <w:r>
         <w:t>3ª Sprint:</w:t>
@@ -894,9 +870,13 @@
           <w:ilvl w:val="1"/>
           <w:numId w:val="6"/>
         </w:numPr>
+        <w:jc w:val="both"/>
       </w:pPr>
       <w:r>
         <w:t>Criação/alteração da interface onde novas plantas são registradas para comportar as novas necessidades</w:t>
+      </w:r>
+      <w:r>
+        <w:t>;</w:t>
       </w:r>
     </w:p>
     <w:p>
@@ -906,9 +886,13 @@
           <w:ilvl w:val="1"/>
           <w:numId w:val="6"/>
         </w:numPr>
+        <w:jc w:val="both"/>
       </w:pPr>
       <w:r>
         <w:t>Treinamento do modelo para reconhecer vagens com X grãos de soja</w:t>
+      </w:r>
+      <w:r>
+        <w:t>;</w:t>
       </w:r>
     </w:p>
     <w:p>
@@ -918,9 +902,13 @@
           <w:ilvl w:val="1"/>
           <w:numId w:val="6"/>
         </w:numPr>
+        <w:jc w:val="both"/>
       </w:pPr>
       <w:r>
         <w:t>Preencher o valor de grãos na planta de acordo com o resultado da análise da imagem</w:t>
+      </w:r>
+      <w:r>
+        <w:t>.</w:t>
       </w:r>
     </w:p>
     <w:p>
@@ -930,6 +918,7 @@
           <w:ilvl w:val="0"/>
           <w:numId w:val="6"/>
         </w:numPr>
+        <w:jc w:val="both"/>
       </w:pPr>
       <w:r>
         <w:t>4ª Sprint:</w:t>
@@ -942,9 +931,13 @@
           <w:ilvl w:val="1"/>
           <w:numId w:val="6"/>
         </w:numPr>
+        <w:jc w:val="both"/>
       </w:pPr>
       <w:r>
         <w:t>Ajustes de performance e qualidade do reconhecimento</w:t>
+      </w:r>
+      <w:r>
+        <w:t>.</w:t>
       </w:r>
     </w:p>
     <w:p/>
@@ -1051,13 +1044,25 @@
           <w:p>
             <w:pPr>
               <w:jc w:val="center"/>
+              <w:rPr>
+                <w:i/>
+                <w:iCs/>
+              </w:rPr>
             </w:pPr>
             <w:proofErr w:type="spellStart"/>
             <w:r>
+              <w:rPr>
+                <w:i/>
+                <w:iCs/>
+              </w:rPr>
               <w:t>Kick</w:t>
             </w:r>
             <w:proofErr w:type="spellEnd"/>
             <w:r>
+              <w:rPr>
+                <w:i/>
+                <w:iCs/>
+              </w:rPr>
               <w:t>-off</w:t>
             </w:r>
           </w:p>
@@ -1280,11 +1285,25 @@
     </w:p>
     <w:p/>
     <w:p/>
+    <w:p/>
+    <w:p/>
+    <w:p/>
+    <w:p/>
+    <w:p/>
+    <w:p/>
+    <w:p/>
+    <w:p/>
+    <w:p/>
+    <w:p/>
+    <w:p/>
+    <w:p/>
+    <w:p/>
     <w:p>
       <w:pPr>
         <w:pStyle w:val="Ttulo1"/>
       </w:pPr>
       <w:r>
+        <w:lastRenderedPageBreak/>
         <w:t xml:space="preserve">Partes interessadas </w:t>
       </w:r>
       <w:r>
@@ -1296,12 +1315,6 @@
         <w:pStyle w:val="Comments"/>
       </w:pPr>
       <w:r>
-        <w:rPr>
-          <w:rFonts w:ascii="Calibri" w:eastAsiaTheme="minorHAnsi" w:hAnsi="Calibri" w:cstheme="minorBidi"/>
-          <w:sz w:val="22"/>
-          <w:szCs w:val="22"/>
-          <w:lang w:eastAsia="en-US"/>
-        </w:rPr>
         <w:t>A tabela 2 descreve quais são as partes envolvidas no projeto.</w:t>
       </w:r>
     </w:p>
@@ -1416,7 +1429,6 @@
               <w:rPr>
                 <w:sz w:val="22"/>
               </w:rPr>
-              <w:lastRenderedPageBreak/>
               <w:t>Visiona</w:t>
             </w:r>
           </w:p>
@@ -2312,30 +2324,11 @@
           <w:ilvl w:val="0"/>
           <w:numId w:val="3"/>
         </w:numPr>
-        <w:jc w:val="both"/>
-        <w:rPr>
-          <w:rFonts w:ascii="Calibri" w:eastAsiaTheme="minorHAnsi" w:hAnsi="Calibri" w:cstheme="minorBidi"/>
-          <w:sz w:val="22"/>
-          <w:szCs w:val="22"/>
-          <w:lang w:eastAsia="en-US"/>
-        </w:rPr>
-      </w:pPr>
-      <w:r>
-        <w:rPr>
-          <w:rFonts w:ascii="Calibri" w:eastAsiaTheme="minorHAnsi" w:hAnsi="Calibri" w:cstheme="minorBidi"/>
-          <w:sz w:val="22"/>
-          <w:szCs w:val="22"/>
-          <w:lang w:eastAsia="en-US"/>
-        </w:rPr>
+      </w:pPr>
+      <w:r>
         <w:t>É necessário manter todas as tecnologias que foram utilizadas na primeira versão do aplicativo</w:t>
       </w:r>
       <w:r>
-        <w:rPr>
-          <w:rFonts w:ascii="Calibri" w:eastAsiaTheme="minorHAnsi" w:hAnsi="Calibri" w:cstheme="minorBidi"/>
-          <w:sz w:val="22"/>
-          <w:szCs w:val="22"/>
-          <w:lang w:eastAsia="en-US"/>
-        </w:rPr>
         <w:t>;</w:t>
       </w:r>
     </w:p>
@@ -2346,49 +2339,51 @@
           <w:ilvl w:val="0"/>
           <w:numId w:val="3"/>
         </w:numPr>
-        <w:jc w:val="both"/>
-        <w:rPr>
-          <w:rFonts w:ascii="Calibri" w:eastAsiaTheme="minorHAnsi" w:hAnsi="Calibri" w:cstheme="minorBidi"/>
-          <w:sz w:val="22"/>
-          <w:szCs w:val="22"/>
-          <w:lang w:eastAsia="en-US"/>
-        </w:rPr>
-      </w:pPr>
-      <w:r>
-        <w:rPr>
-          <w:rFonts w:ascii="Calibri" w:eastAsiaTheme="minorHAnsi" w:hAnsi="Calibri" w:cstheme="minorBidi"/>
-          <w:sz w:val="22"/>
-          <w:szCs w:val="22"/>
-          <w:lang w:eastAsia="en-US"/>
-        </w:rPr>
-        <w:t xml:space="preserve">Cada integrante da equipe deverá </w:t>
-      </w:r>
-      <w:r>
-        <w:rPr>
-          <w:rFonts w:ascii="Calibri" w:eastAsiaTheme="minorHAnsi" w:hAnsi="Calibri" w:cstheme="minorBidi"/>
-          <w:sz w:val="22"/>
-          <w:szCs w:val="22"/>
-          <w:lang w:eastAsia="en-US"/>
-        </w:rPr>
-        <w:t>reservar 2h30 por dia para a realização do projeto</w:t>
-      </w:r>
-      <w:r>
-        <w:rPr>
-          <w:rFonts w:ascii="Calibri" w:eastAsiaTheme="minorHAnsi" w:hAnsi="Calibri" w:cstheme="minorBidi"/>
-          <w:sz w:val="22"/>
-          <w:szCs w:val="22"/>
-          <w:lang w:eastAsia="en-US"/>
-        </w:rPr>
-        <w:t>;</w:t>
-      </w:r>
-      <w:r>
-        <w:rPr>
-          <w:rFonts w:ascii="Calibri" w:eastAsiaTheme="minorHAnsi" w:hAnsi="Calibri" w:cstheme="minorBidi"/>
-          <w:sz w:val="22"/>
-          <w:szCs w:val="22"/>
-          <w:lang w:eastAsia="en-US"/>
-        </w:rPr>
+      </w:pPr>
+      <w:r>
+        <w:t>Cada integrante deverá receber R$50,00 por hora, portanto, em conformidade com o tempo estimado:</w:t>
+      </w:r>
+    </w:p>
+    <w:p>
+      <w:pPr>
+        <w:pStyle w:val="Comments"/>
+        <w:numPr>
+          <w:ilvl w:val="1"/>
+          <w:numId w:val="3"/>
+        </w:numPr>
+      </w:pPr>
+      <w:r>
+        <w:t>Ao final de uma sprint o custo não poderá exceder R$2.100,00 por integrante;</w:t>
+      </w:r>
+    </w:p>
+    <w:p>
+      <w:pPr>
+        <w:pStyle w:val="Comments"/>
+        <w:numPr>
+          <w:ilvl w:val="1"/>
+          <w:numId w:val="3"/>
+        </w:numPr>
+      </w:pPr>
+      <w:r>
+        <w:t>Ao final de uma sprint o custo</w:t>
+      </w:r>
+      <w:r>
         <w:t xml:space="preserve"> </w:t>
+      </w:r>
+      <w:r>
+        <w:t>não poderá exceder R$14.700,00 considerando toda a equipe;</w:t>
+      </w:r>
+    </w:p>
+    <w:p>
+      <w:pPr>
+        <w:pStyle w:val="Comments"/>
+        <w:numPr>
+          <w:ilvl w:val="1"/>
+          <w:numId w:val="3"/>
+        </w:numPr>
+      </w:pPr>
+      <w:r>
+        <w:t>O projeto, em sua totalidade, não poderá exceder o custo de R$58.800,00.</w:t>
       </w:r>
     </w:p>
     <w:p>
@@ -2398,90 +2393,57 @@
           <w:ilvl w:val="0"/>
           <w:numId w:val="3"/>
         </w:numPr>
-        <w:jc w:val="both"/>
-        <w:rPr>
-          <w:rFonts w:ascii="Calibri" w:eastAsiaTheme="minorHAnsi" w:hAnsi="Calibri" w:cstheme="minorBidi"/>
-          <w:sz w:val="22"/>
-          <w:szCs w:val="22"/>
-          <w:lang w:eastAsia="en-US"/>
-        </w:rPr>
-      </w:pPr>
-      <w:r>
-        <w:rPr>
-          <w:rFonts w:ascii="Calibri" w:eastAsiaTheme="minorHAnsi" w:hAnsi="Calibri" w:cstheme="minorBidi"/>
-          <w:sz w:val="22"/>
-          <w:szCs w:val="22"/>
-          <w:lang w:eastAsia="en-US"/>
-        </w:rPr>
-        <w:t>Cada integrante não poderá exceder, ao final da sprint, 52:30h;</w:t>
+      </w:pPr>
+      <w:r>
+        <w:t>Cada integrante deverá dispor de 2h por dia para desenvolver o projeto, portanto:</w:t>
       </w:r>
     </w:p>
     <w:p>
       <w:pPr>
         <w:pStyle w:val="Comments"/>
         <w:numPr>
-          <w:ilvl w:val="0"/>
+          <w:ilvl w:val="1"/>
           <w:numId w:val="3"/>
         </w:numPr>
-        <w:jc w:val="both"/>
-        <w:rPr>
-          <w:rFonts w:ascii="Calibri" w:eastAsiaTheme="minorHAnsi" w:hAnsi="Calibri" w:cstheme="minorBidi"/>
-          <w:sz w:val="22"/>
-          <w:szCs w:val="22"/>
-          <w:lang w:eastAsia="en-US"/>
-        </w:rPr>
-      </w:pPr>
-      <w:r>
-        <w:rPr>
-          <w:rFonts w:ascii="Calibri" w:eastAsiaTheme="minorHAnsi" w:hAnsi="Calibri" w:cstheme="minorBidi"/>
-          <w:sz w:val="22"/>
-          <w:szCs w:val="22"/>
-          <w:lang w:eastAsia="en-US"/>
-        </w:rPr>
-        <w:t>Cada integrante não poderá exceder, ao final da sprint, a remuneração de R$2.625,00;</w:t>
+      </w:pPr>
+      <w:r>
+        <w:t>Ao final de uma sprint cada integrante não poderá ter utilizado mais de 42h;</w:t>
       </w:r>
     </w:p>
     <w:p>
       <w:pPr>
         <w:pStyle w:val="Comments"/>
         <w:numPr>
-          <w:ilvl w:val="0"/>
+          <w:ilvl w:val="1"/>
           <w:numId w:val="3"/>
         </w:numPr>
-        <w:jc w:val="both"/>
-        <w:rPr>
-          <w:rFonts w:ascii="Calibri" w:eastAsiaTheme="minorHAnsi" w:hAnsi="Calibri" w:cstheme="minorBidi"/>
-          <w:sz w:val="22"/>
-          <w:szCs w:val="22"/>
-          <w:lang w:eastAsia="en-US"/>
-        </w:rPr>
-      </w:pPr>
-      <w:r>
-        <w:rPr>
-          <w:rFonts w:ascii="Calibri" w:eastAsiaTheme="minorHAnsi" w:hAnsi="Calibri" w:cstheme="minorBidi"/>
-          <w:sz w:val="22"/>
-          <w:szCs w:val="22"/>
-          <w:lang w:eastAsia="en-US"/>
-        </w:rPr>
-        <w:t xml:space="preserve">O </w:t>
-      </w:r>
-      <w:r>
-        <w:rPr>
-          <w:rFonts w:ascii="Calibri" w:eastAsiaTheme="minorHAnsi" w:hAnsi="Calibri" w:cstheme="minorBidi"/>
-          <w:sz w:val="22"/>
-          <w:szCs w:val="22"/>
-          <w:lang w:eastAsia="en-US"/>
-        </w:rPr>
-        <w:t>custo do projeto</w:t>
-      </w:r>
-      <w:r>
-        <w:rPr>
-          <w:rFonts w:ascii="Calibri" w:eastAsiaTheme="minorHAnsi" w:hAnsi="Calibri" w:cstheme="minorBidi"/>
-          <w:sz w:val="22"/>
-          <w:szCs w:val="22"/>
-          <w:lang w:eastAsia="en-US"/>
-        </w:rPr>
-        <w:t>, em sua totalidade, será de R$73.500,00.</w:t>
+      </w:pPr>
+      <w:r>
+        <w:t>Ao final de uma sprint o tempo total utilizado para o desenvolvimento, tendo em vista toda a equipe, não poderá ser maior que 294h;</w:t>
+      </w:r>
+    </w:p>
+    <w:p>
+      <w:pPr>
+        <w:pStyle w:val="Comments"/>
+        <w:numPr>
+          <w:ilvl w:val="1"/>
+          <w:numId w:val="3"/>
+        </w:numPr>
+      </w:pPr>
+      <w:r>
+        <w:t xml:space="preserve">O projeto, como um todo, não poderá exceder </w:t>
+      </w:r>
+      <w:r>
+        <w:t>1</w:t>
+      </w:r>
+      <w:r>
+        <w:t>176</w:t>
+      </w:r>
+      <w:r>
+        <w:t>h considerando todos os integrantes e todas as sprints</w:t>
+      </w:r>
+      <w:r>
+        <w:t>.</w:t>
       </w:r>
     </w:p>
     <w:p/>
@@ -2501,21 +2463,8 @@
           <w:ilvl w:val="0"/>
           <w:numId w:val="4"/>
         </w:numPr>
-        <w:jc w:val="both"/>
-        <w:rPr>
-          <w:rFonts w:ascii="Calibri" w:eastAsiaTheme="minorHAnsi" w:hAnsi="Calibri" w:cstheme="minorBidi"/>
-          <w:sz w:val="22"/>
-          <w:szCs w:val="22"/>
-          <w:lang w:eastAsia="en-US"/>
-        </w:rPr>
-      </w:pPr>
-      <w:r>
-        <w:rPr>
-          <w:rFonts w:ascii="Calibri" w:eastAsiaTheme="minorHAnsi" w:hAnsi="Calibri" w:cstheme="minorBidi"/>
-          <w:sz w:val="22"/>
-          <w:szCs w:val="22"/>
-          <w:lang w:eastAsia="en-US"/>
-        </w:rPr>
+      </w:pPr>
+      <w:r>
         <w:t>Todos os desenvolvedores devem possuir em seus equipamentos de trabalho todas as tecnologias necessárias para a realização do projeto;</w:t>
       </w:r>
     </w:p>
@@ -2526,64 +2475,33 @@
           <w:ilvl w:val="0"/>
           <w:numId w:val="4"/>
         </w:numPr>
-        <w:jc w:val="both"/>
+      </w:pPr>
+      <w:r>
+        <w:t xml:space="preserve">O </w:t>
+      </w:r>
+      <w:proofErr w:type="spellStart"/>
+      <w:r>
         <w:rPr>
-          <w:rFonts w:ascii="Calibri" w:eastAsiaTheme="minorHAnsi" w:hAnsi="Calibri" w:cstheme="minorBidi"/>
-          <w:sz w:val="22"/>
-          <w:szCs w:val="22"/>
-          <w:lang w:eastAsia="en-US"/>
-        </w:rPr>
-      </w:pPr>
-      <w:r>
-        <w:rPr>
-          <w:rFonts w:ascii="Calibri" w:eastAsiaTheme="minorHAnsi" w:hAnsi="Calibri" w:cstheme="minorBidi"/>
-          <w:sz w:val="22"/>
-          <w:szCs w:val="22"/>
-          <w:lang w:eastAsia="en-US"/>
-        </w:rPr>
-        <w:t xml:space="preserve">O </w:t>
-      </w:r>
-      <w:proofErr w:type="spellStart"/>
-      <w:r>
-        <w:rPr>
-          <w:rFonts w:ascii="Calibri" w:eastAsiaTheme="minorHAnsi" w:hAnsi="Calibri" w:cstheme="minorBidi"/>
           <w:i/>
-          <w:sz w:val="22"/>
-          <w:szCs w:val="22"/>
-          <w:lang w:eastAsia="en-US"/>
         </w:rPr>
         <w:t>Product</w:t>
       </w:r>
       <w:proofErr w:type="spellEnd"/>
       <w:r>
         <w:rPr>
-          <w:rFonts w:ascii="Calibri" w:eastAsiaTheme="minorHAnsi" w:hAnsi="Calibri" w:cstheme="minorBidi"/>
           <w:i/>
-          <w:sz w:val="22"/>
-          <w:szCs w:val="22"/>
-          <w:lang w:eastAsia="en-US"/>
         </w:rPr>
         <w:t xml:space="preserve"> </w:t>
       </w:r>
       <w:proofErr w:type="spellStart"/>
       <w:r>
         <w:rPr>
-          <w:rFonts w:ascii="Calibri" w:eastAsiaTheme="minorHAnsi" w:hAnsi="Calibri" w:cstheme="minorBidi"/>
           <w:i/>
-          <w:sz w:val="22"/>
-          <w:szCs w:val="22"/>
-          <w:lang w:eastAsia="en-US"/>
         </w:rPr>
         <w:t>Owner</w:t>
       </w:r>
       <w:proofErr w:type="spellEnd"/>
       <w:r>
-        <w:rPr>
-          <w:rFonts w:ascii="Calibri" w:eastAsiaTheme="minorHAnsi" w:hAnsi="Calibri" w:cstheme="minorBidi"/>
-          <w:sz w:val="22"/>
-          <w:szCs w:val="22"/>
-          <w:lang w:eastAsia="en-US"/>
-        </w:rPr>
         <w:t xml:space="preserve"> deve estar em contato com o cliente e verificar todos os dias a existência de avisos e respostas de perguntas realizadas;</w:t>
       </w:r>
     </w:p>
@@ -2594,22 +2512,109 @@
           <w:ilvl w:val="0"/>
           <w:numId w:val="4"/>
         </w:numPr>
-        <w:jc w:val="both"/>
-        <w:rPr>
-          <w:rFonts w:ascii="Calibri" w:eastAsiaTheme="minorHAnsi" w:hAnsi="Calibri" w:cstheme="minorBidi"/>
-          <w:sz w:val="22"/>
-          <w:szCs w:val="22"/>
-          <w:lang w:eastAsia="en-US"/>
-        </w:rPr>
-      </w:pPr>
-      <w:r>
-        <w:rPr>
-          <w:rFonts w:ascii="Calibri" w:eastAsiaTheme="minorHAnsi" w:hAnsi="Calibri" w:cstheme="minorBidi"/>
-          <w:sz w:val="22"/>
-          <w:szCs w:val="22"/>
-          <w:lang w:eastAsia="en-US"/>
-        </w:rPr>
-        <w:t>Ao final de cada sprint serão gastas 52:30h por integrante;</w:t>
+      </w:pPr>
+      <w:r>
+        <w:t xml:space="preserve">Cada integrante </w:t>
+      </w:r>
+      <w:r>
+        <w:t>deverá receber</w:t>
+      </w:r>
+      <w:r>
+        <w:t xml:space="preserve"> R$50,00 por hora,</w:t>
+      </w:r>
+      <w:r>
+        <w:t xml:space="preserve"> portanto, em conformidade com o tempo es</w:t>
+      </w:r>
+      <w:r>
+        <w:t>t</w:t>
+      </w:r>
+      <w:r>
+        <w:t>imado:</w:t>
+      </w:r>
+    </w:p>
+    <w:p>
+      <w:pPr>
+        <w:pStyle w:val="Comments"/>
+        <w:numPr>
+          <w:ilvl w:val="1"/>
+          <w:numId w:val="4"/>
+        </w:numPr>
+      </w:pPr>
+      <w:r>
+        <w:t xml:space="preserve">Ao final de uma sprint o custo </w:t>
+      </w:r>
+      <w:r>
+        <w:t>deverá ser de</w:t>
+      </w:r>
+      <w:r>
+        <w:t xml:space="preserve"> R$2.</w:t>
+      </w:r>
+      <w:r>
+        <w:t>100</w:t>
+      </w:r>
+      <w:r>
+        <w:t>,00 por integrante;</w:t>
+      </w:r>
+    </w:p>
+    <w:p>
+      <w:pPr>
+        <w:pStyle w:val="Comments"/>
+        <w:numPr>
+          <w:ilvl w:val="1"/>
+          <w:numId w:val="4"/>
+        </w:numPr>
+      </w:pPr>
+      <w:r>
+        <w:lastRenderedPageBreak/>
+        <w:t xml:space="preserve">Ao final de uma sprint o custo </w:t>
+      </w:r>
+      <w:r>
+        <w:t>deverá ser de</w:t>
+      </w:r>
+      <w:r>
+        <w:t xml:space="preserve"> R$1</w:t>
+      </w:r>
+      <w:r>
+        <w:t>4</w:t>
+      </w:r>
+      <w:r>
+        <w:t>.</w:t>
+      </w:r>
+      <w:r>
+        <w:t>7</w:t>
+      </w:r>
+      <w:r>
+        <w:t>00,00 considerando toda a equipe;</w:t>
+      </w:r>
+    </w:p>
+    <w:p>
+      <w:pPr>
+        <w:pStyle w:val="Comments"/>
+        <w:numPr>
+          <w:ilvl w:val="1"/>
+          <w:numId w:val="4"/>
+        </w:numPr>
+      </w:pPr>
+      <w:r>
+        <w:t xml:space="preserve">O projeto, em sua totalidade, </w:t>
+      </w:r>
+      <w:r>
+        <w:t>deverá custar</w:t>
+      </w:r>
+      <w:r>
+        <w:t xml:space="preserve"> R$</w:t>
+      </w:r>
+      <w:r>
+        <w:t>58</w:t>
+      </w:r>
+      <w:r>
+        <w:t>.</w:t>
+      </w:r>
+      <w:r>
+        <w:t>8</w:t>
+      </w:r>
+      <w:r>
+        <w:t>00,00.</w:t>
       </w:r>
     </w:p>
     <w:p>
@@ -2619,22 +2624,78 @@
           <w:ilvl w:val="0"/>
           <w:numId w:val="4"/>
         </w:numPr>
-        <w:jc w:val="both"/>
-        <w:rPr>
-          <w:rFonts w:ascii="Calibri" w:eastAsiaTheme="minorHAnsi" w:hAnsi="Calibri" w:cstheme="minorBidi"/>
-          <w:sz w:val="22"/>
-          <w:szCs w:val="22"/>
-          <w:lang w:eastAsia="en-US"/>
-        </w:rPr>
-      </w:pPr>
-      <w:r>
-        <w:rPr>
-          <w:rFonts w:ascii="Calibri" w:eastAsiaTheme="minorHAnsi" w:hAnsi="Calibri" w:cstheme="minorBidi"/>
-          <w:sz w:val="22"/>
-          <w:szCs w:val="22"/>
-          <w:lang w:eastAsia="en-US"/>
-        </w:rPr>
-        <w:t>Cada integrante receberá R$50,00 por hora, ao final de uma sprint o custo é R$2.625,00 por integrante;</w:t>
+      </w:pPr>
+      <w:r>
+        <w:t>Cada integrante deverá dispor de 2h por dia para desenvolver o projeto, portanto:</w:t>
+      </w:r>
+    </w:p>
+    <w:p>
+      <w:pPr>
+        <w:pStyle w:val="Comments"/>
+        <w:numPr>
+          <w:ilvl w:val="1"/>
+          <w:numId w:val="4"/>
+        </w:numPr>
+      </w:pPr>
+      <w:r>
+        <w:t xml:space="preserve">Ao final de uma sprint cada integrante deverá ter reservado </w:t>
+      </w:r>
+      <w:r>
+        <w:t>42</w:t>
+      </w:r>
+      <w:r>
+        <w:t>h;</w:t>
+      </w:r>
+    </w:p>
+    <w:p>
+      <w:pPr>
+        <w:pStyle w:val="Comments"/>
+        <w:numPr>
+          <w:ilvl w:val="1"/>
+          <w:numId w:val="4"/>
+        </w:numPr>
+      </w:pPr>
+      <w:r>
+        <w:t xml:space="preserve">Ao final de uma sprint o tempo </w:t>
+      </w:r>
+      <w:r>
+        <w:t>total utilizado para o desenvolvimento, tendo em vista toda a equipe, deverá ser</w:t>
+      </w:r>
+      <w:r>
+        <w:t xml:space="preserve"> de</w:t>
+      </w:r>
+      <w:r>
+        <w:t xml:space="preserve"> 294</w:t>
+      </w:r>
+      <w:r>
+        <w:t>h;</w:t>
+      </w:r>
+    </w:p>
+    <w:p>
+      <w:pPr>
+        <w:pStyle w:val="Comments"/>
+        <w:numPr>
+          <w:ilvl w:val="1"/>
+          <w:numId w:val="4"/>
+        </w:numPr>
+      </w:pPr>
+      <w:r>
+        <w:t xml:space="preserve">Ao final do projeto </w:t>
+      </w:r>
+      <w:r>
+        <w:t>deverão ser</w:t>
+      </w:r>
+      <w:r>
+        <w:t xml:space="preserve"> gastas 1</w:t>
+      </w:r>
+      <w:r>
+        <w:t>176</w:t>
+      </w:r>
+      <w:r>
+        <w:t>h considerando todos os integrantes e todas as sprints</w:t>
+      </w:r>
+      <w:r>
+        <w:t>.</w:t>
       </w:r>
     </w:p>
     <w:p>
@@ -2644,22 +2705,25 @@
           <w:ilvl w:val="0"/>
           <w:numId w:val="4"/>
         </w:numPr>
-        <w:jc w:val="both"/>
-        <w:rPr>
-          <w:rFonts w:ascii="Calibri" w:eastAsiaTheme="minorHAnsi" w:hAnsi="Calibri" w:cstheme="minorBidi"/>
-          <w:sz w:val="22"/>
-          <w:szCs w:val="22"/>
-          <w:lang w:eastAsia="en-US"/>
-        </w:rPr>
-      </w:pPr>
-      <w:r>
-        <w:rPr>
-          <w:rFonts w:ascii="Calibri" w:eastAsiaTheme="minorHAnsi" w:hAnsi="Calibri" w:cstheme="minorBidi"/>
-          <w:sz w:val="22"/>
-          <w:szCs w:val="22"/>
-          <w:lang w:eastAsia="en-US"/>
-        </w:rPr>
-        <w:t>Ao final do projeto serão gastas 1470h considerando todos os integrantes e todas as sprints;</w:t>
+      </w:pPr>
+      <w:r>
+        <w:t xml:space="preserve">O aplicativo, após o desenvolvimento da nova funcionalidade, deverá </w:t>
+      </w:r>
+      <w:r>
+        <w:t>conter, ainda,</w:t>
+      </w:r>
+      <w:r>
+        <w:t xml:space="preserve"> as mesmas funcionalidades que já existiam anteriormente.</w:t>
+      </w:r>
+    </w:p>
+    <w:p/>
+    <w:p/>
+    <w:p>
+      <w:pPr>
+        <w:pStyle w:val="Ttulo1"/>
+      </w:pPr>
+      <w:r>
+        <w:t>Riscos</w:t>
       </w:r>
     </w:p>
     <w:p>
@@ -2669,50 +2733,25 @@
           <w:ilvl w:val="0"/>
           <w:numId w:val="4"/>
         </w:numPr>
-        <w:jc w:val="both"/>
+      </w:pPr>
+      <w:r>
+        <w:t xml:space="preserve">Necessidade de atualização do </w:t>
+      </w:r>
+      <w:r>
         <w:rPr>
-          <w:rFonts w:ascii="Calibri" w:eastAsiaTheme="minorHAnsi" w:hAnsi="Calibri" w:cstheme="minorBidi"/>
-          <w:sz w:val="22"/>
-          <w:szCs w:val="22"/>
-          <w:lang w:eastAsia="en-US"/>
+          <w:i/>
+          <w:iCs/>
         </w:rPr>
-      </w:pPr>
-      <w:r>
-        <w:rPr>
-          <w:rFonts w:ascii="Calibri" w:eastAsiaTheme="minorHAnsi" w:hAnsi="Calibri" w:cstheme="minorBidi"/>
-          <w:sz w:val="22"/>
-          <w:szCs w:val="22"/>
-          <w:lang w:eastAsia="en-US"/>
-        </w:rPr>
-        <w:t xml:space="preserve">O aplicativo, após o desenvolvimento da nova funcionalidade, deverá </w:t>
-      </w:r>
-      <w:r>
-        <w:rPr>
-          <w:rFonts w:ascii="Calibri" w:eastAsiaTheme="minorHAnsi" w:hAnsi="Calibri" w:cstheme="minorBidi"/>
-          <w:sz w:val="22"/>
-          <w:szCs w:val="22"/>
-          <w:lang w:eastAsia="en-US"/>
-        </w:rPr>
-        <w:t>conter, ainda,</w:t>
-      </w:r>
-      <w:r>
-        <w:rPr>
-          <w:rFonts w:ascii="Calibri" w:eastAsiaTheme="minorHAnsi" w:hAnsi="Calibri" w:cstheme="minorBidi"/>
-          <w:sz w:val="22"/>
-          <w:szCs w:val="22"/>
-          <w:lang w:eastAsia="en-US"/>
-        </w:rPr>
-        <w:t xml:space="preserve"> as mesmas funcionalidades que já existiam anteriormente.</w:t>
-      </w:r>
-    </w:p>
-    <w:p/>
-    <w:p/>
-    <w:p>
-      <w:pPr>
-        <w:pStyle w:val="Ttulo1"/>
-      </w:pPr>
-      <w:r>
-        <w:t>Riscos</w:t>
+        <w:t>software</w:t>
+      </w:r>
+      <w:r>
+        <w:t xml:space="preserve"> e possíveis alterações de código que existiam previamente</w:t>
+      </w:r>
+      <w:r>
+        <w:t xml:space="preserve"> (retrabalho)</w:t>
+      </w:r>
+      <w:r>
+        <w:t>;</w:t>
       </w:r>
     </w:p>
     <w:p>
@@ -2722,40 +2761,29 @@
           <w:ilvl w:val="0"/>
           <w:numId w:val="4"/>
         </w:numPr>
-        <w:jc w:val="both"/>
+      </w:pPr>
+      <w:r>
+        <w:t xml:space="preserve">Possíveis indisponibilidades de </w:t>
+      </w:r>
+      <w:r>
         <w:rPr>
-          <w:rFonts w:ascii="Calibri" w:eastAsiaTheme="minorHAnsi" w:hAnsi="Calibri" w:cstheme="minorBidi"/>
-          <w:sz w:val="22"/>
-          <w:szCs w:val="22"/>
-          <w:lang w:eastAsia="en-US"/>
+          <w:i/>
+          <w:iCs/>
         </w:rPr>
-      </w:pPr>
+        <w:t>hardwar</w:t>
+      </w:r>
       <w:r>
         <w:rPr>
-          <w:rFonts w:ascii="Calibri" w:eastAsiaTheme="minorHAnsi" w:hAnsi="Calibri" w:cstheme="minorBidi"/>
-          <w:sz w:val="22"/>
-          <w:szCs w:val="22"/>
-          <w:lang w:eastAsia="en-US"/>
+          <w:i/>
+          <w:iCs/>
         </w:rPr>
-        <w:t>Necessidade de atualização do software e possíveis alterações de código que existiam previamente</w:t>
-      </w:r>
-      <w:r>
-        <w:rPr>
-          <w:rFonts w:ascii="Calibri" w:eastAsiaTheme="minorHAnsi" w:hAnsi="Calibri" w:cstheme="minorBidi"/>
-          <w:sz w:val="22"/>
-          <w:szCs w:val="22"/>
-          <w:lang w:eastAsia="en-US"/>
-        </w:rPr>
-        <w:t xml:space="preserve"> (retrabalho)</w:t>
-      </w:r>
-      <w:r>
-        <w:rPr>
-          <w:rFonts w:ascii="Calibri" w:eastAsiaTheme="minorHAnsi" w:hAnsi="Calibri" w:cstheme="minorBidi"/>
-          <w:sz w:val="22"/>
-          <w:szCs w:val="22"/>
-          <w:lang w:eastAsia="en-US"/>
-        </w:rPr>
-        <w:t>;</w:t>
+        <w:t>e</w:t>
+      </w:r>
+      <w:r>
+        <w:t xml:space="preserve"> </w:t>
+      </w:r>
+      <w:r>
+        <w:t>para suportar todo o ambiente de desenvolvimento;</w:t>
       </w:r>
     </w:p>
     <w:p>
@@ -2765,40 +2793,19 @@
           <w:ilvl w:val="0"/>
           <w:numId w:val="4"/>
         </w:numPr>
-        <w:jc w:val="both"/>
+      </w:pPr>
+      <w:r>
+        <w:t xml:space="preserve">Possíveis instabilidades ou indisponibilidades de rede para realizar </w:t>
+      </w:r>
+      <w:r>
         <w:rPr>
-          <w:rFonts w:ascii="Calibri" w:eastAsiaTheme="minorHAnsi" w:hAnsi="Calibri" w:cstheme="minorBidi"/>
-          <w:sz w:val="22"/>
-          <w:szCs w:val="22"/>
-          <w:lang w:eastAsia="en-US"/>
+          <w:i/>
+          <w:iCs/>
         </w:rPr>
-      </w:pPr>
-      <w:r>
-        <w:rPr>
-          <w:rFonts w:ascii="Calibri" w:eastAsiaTheme="minorHAnsi" w:hAnsi="Calibri" w:cstheme="minorBidi"/>
-          <w:sz w:val="22"/>
-          <w:szCs w:val="22"/>
-          <w:lang w:eastAsia="en-US"/>
-        </w:rPr>
-        <w:t>Possíveis indisponibilidades de hardwar</w:t>
-      </w:r>
-      <w:r>
-        <w:rPr>
-          <w:rFonts w:ascii="Calibri" w:eastAsiaTheme="minorHAnsi" w:hAnsi="Calibri" w:cstheme="minorBidi"/>
-          <w:sz w:val="22"/>
-          <w:szCs w:val="22"/>
-          <w:lang w:eastAsia="en-US"/>
-        </w:rPr>
-        <w:t xml:space="preserve">e </w:t>
-      </w:r>
-      <w:r>
-        <w:rPr>
-          <w:rFonts w:ascii="Calibri" w:eastAsiaTheme="minorHAnsi" w:hAnsi="Calibri" w:cstheme="minorBidi"/>
-          <w:sz w:val="22"/>
-          <w:szCs w:val="22"/>
-          <w:lang w:eastAsia="en-US"/>
-        </w:rPr>
-        <w:t>para suportar todo o ambiente de desenvolvimento;</w:t>
+        <w:t>downloads</w:t>
+      </w:r>
+      <w:r>
+        <w:t xml:space="preserve"> de ferramentas necessárias para o desenvolvimento;</w:t>
       </w:r>
     </w:p>
     <w:p>
@@ -2808,23 +2815,22 @@
           <w:ilvl w:val="0"/>
           <w:numId w:val="4"/>
         </w:numPr>
-        <w:jc w:val="both"/>
+      </w:pPr>
+      <w:r>
+        <w:t>Possíveis instabilidades ou indisponibilidades de re</w:t>
+      </w:r>
+      <w:r>
+        <w:t xml:space="preserve">de para testar o aplicativo, pois ele precisa de acesso à </w:t>
+      </w:r>
+      <w:r>
         <w:rPr>
-          <w:rFonts w:ascii="Calibri" w:eastAsiaTheme="minorHAnsi" w:hAnsi="Calibri" w:cstheme="minorBidi"/>
-          <w:sz w:val="22"/>
-          <w:szCs w:val="22"/>
-          <w:lang w:eastAsia="en-US"/>
+          <w:i/>
+          <w:iCs/>
         </w:rPr>
-      </w:pPr>
-      <w:r>
-        <w:rPr>
-          <w:rFonts w:ascii="Calibri" w:eastAsiaTheme="minorHAnsi" w:hAnsi="Calibri" w:cstheme="minorBidi"/>
-          <w:sz w:val="22"/>
-          <w:szCs w:val="22"/>
-          <w:lang w:eastAsia="en-US"/>
-        </w:rPr>
-        <w:lastRenderedPageBreak/>
-        <w:t>Possíveis instabilidades ou indisponibilidades de rede para realizar downloads de ferramentas necessárias para o desenvolvimento;</w:t>
+        <w:t>internet</w:t>
+      </w:r>
+      <w:r>
+        <w:t xml:space="preserve"> para obter os dados através do servidor;</w:t>
       </w:r>
     </w:p>
     <w:p>
@@ -2834,110 +2840,39 @@
           <w:ilvl w:val="0"/>
           <w:numId w:val="4"/>
         </w:numPr>
-        <w:jc w:val="both"/>
+      </w:pPr>
+      <w:r>
+        <w:t xml:space="preserve">Difícil adaptação dos novos desenvolvedores (código-fonte, </w:t>
+      </w:r>
+      <w:proofErr w:type="spellStart"/>
+      <w:r>
         <w:rPr>
-          <w:rFonts w:ascii="Calibri" w:eastAsiaTheme="minorHAnsi" w:hAnsi="Calibri" w:cstheme="minorBidi"/>
-          <w:sz w:val="22"/>
-          <w:szCs w:val="22"/>
-          <w:lang w:eastAsia="en-US"/>
-        </w:rPr>
-      </w:pPr>
-      <w:r>
-        <w:rPr>
-          <w:rFonts w:ascii="Calibri" w:eastAsiaTheme="minorHAnsi" w:hAnsi="Calibri" w:cstheme="minorBidi"/>
-          <w:sz w:val="22"/>
-          <w:szCs w:val="22"/>
-          <w:lang w:eastAsia="en-US"/>
-        </w:rPr>
-        <w:t>Possíveis instabilidades ou indisponibilidades de re</w:t>
-      </w:r>
-      <w:r>
-        <w:rPr>
-          <w:rFonts w:ascii="Calibri" w:eastAsiaTheme="minorHAnsi" w:hAnsi="Calibri" w:cstheme="minorBidi"/>
-          <w:sz w:val="22"/>
-          <w:szCs w:val="22"/>
-          <w:lang w:eastAsia="en-US"/>
-        </w:rPr>
-        <w:t>de para testar o aplicativo, pois ele precisa de acesso à internet para obter os dados através do servidor;</w:t>
-      </w:r>
-    </w:p>
-    <w:p>
-      <w:pPr>
-        <w:pStyle w:val="Comments"/>
-        <w:numPr>
-          <w:ilvl w:val="0"/>
-          <w:numId w:val="4"/>
-        </w:numPr>
-        <w:jc w:val="both"/>
-        <w:rPr>
-          <w:rFonts w:ascii="Calibri" w:eastAsiaTheme="minorHAnsi" w:hAnsi="Calibri" w:cstheme="minorBidi"/>
-          <w:sz w:val="22"/>
-          <w:szCs w:val="22"/>
-          <w:lang w:eastAsia="en-US"/>
-        </w:rPr>
-      </w:pPr>
-      <w:r>
-        <w:rPr>
-          <w:rFonts w:ascii="Calibri" w:eastAsiaTheme="minorHAnsi" w:hAnsi="Calibri" w:cstheme="minorBidi"/>
-          <w:sz w:val="22"/>
-          <w:szCs w:val="22"/>
-          <w:lang w:eastAsia="en-US"/>
-        </w:rPr>
-        <w:t xml:space="preserve">Difícil adaptação dos novos desenvolvedores (código-fonte, </w:t>
-      </w:r>
-      <w:proofErr w:type="spellStart"/>
-      <w:r>
-        <w:rPr>
-          <w:rFonts w:ascii="Calibri" w:eastAsiaTheme="minorHAnsi" w:hAnsi="Calibri" w:cstheme="minorBidi"/>
           <w:i/>
           <w:iCs/>
-          <w:sz w:val="22"/>
-          <w:szCs w:val="22"/>
-          <w:lang w:eastAsia="en-US"/>
         </w:rPr>
         <w:t>code</w:t>
       </w:r>
       <w:proofErr w:type="spellEnd"/>
       <w:r>
         <w:rPr>
-          <w:rFonts w:ascii="Calibri" w:eastAsiaTheme="minorHAnsi" w:hAnsi="Calibri" w:cstheme="minorBidi"/>
           <w:i/>
           <w:iCs/>
-          <w:sz w:val="22"/>
-          <w:szCs w:val="22"/>
-          <w:lang w:eastAsia="en-US"/>
         </w:rPr>
         <w:t xml:space="preserve"> </w:t>
       </w:r>
       <w:proofErr w:type="spellStart"/>
       <w:r>
         <w:rPr>
-          <w:rFonts w:ascii="Calibri" w:eastAsiaTheme="minorHAnsi" w:hAnsi="Calibri" w:cstheme="minorBidi"/>
           <w:i/>
           <w:iCs/>
-          <w:sz w:val="22"/>
-          <w:szCs w:val="22"/>
-          <w:lang w:eastAsia="en-US"/>
         </w:rPr>
         <w:t>styling</w:t>
       </w:r>
       <w:proofErr w:type="spellEnd"/>
       <w:r>
-        <w:rPr>
-          <w:rFonts w:ascii="Calibri" w:eastAsiaTheme="minorHAnsi" w:hAnsi="Calibri" w:cstheme="minorBidi"/>
-          <w:sz w:val="22"/>
-          <w:szCs w:val="22"/>
-          <w:lang w:eastAsia="en-US"/>
-        </w:rPr>
         <w:t xml:space="preserve"> e linguagens/tecnologias utilizadas, por exemplo)</w:t>
       </w:r>
       <w:r>
-        <w:rPr>
-          <w:rFonts w:ascii="Calibri" w:eastAsiaTheme="minorHAnsi" w:hAnsi="Calibri" w:cstheme="minorBidi"/>
-          <w:sz w:val="22"/>
-          <w:szCs w:val="22"/>
-          <w:lang w:eastAsia="en-US"/>
-        </w:rPr>
         <w:t>.</w:t>
       </w:r>
     </w:p>
@@ -2957,31 +2892,24 @@
     <w:p>
       <w:pPr>
         <w:pStyle w:val="Comments"/>
-        <w:jc w:val="both"/>
-        <w:rPr>
-          <w:rFonts w:ascii="Calibri" w:eastAsiaTheme="minorHAnsi" w:hAnsi="Calibri" w:cstheme="minorBidi"/>
-          <w:sz w:val="22"/>
-          <w:szCs w:val="22"/>
-          <w:lang w:eastAsia="en-US"/>
-        </w:rPr>
-      </w:pPr>
-      <w:r>
-        <w:rPr>
-          <w:rFonts w:ascii="Calibri" w:eastAsiaTheme="minorHAnsi" w:hAnsi="Calibri" w:cstheme="minorBidi"/>
-          <w:sz w:val="22"/>
-          <w:szCs w:val="22"/>
-          <w:lang w:eastAsia="en-US"/>
-        </w:rPr>
+      </w:pPr>
+      <w:r>
         <w:t xml:space="preserve">O orçamento do projeto, em sua totalidade, é de </w:t>
       </w:r>
       <w:r>
-        <w:rPr>
-          <w:rFonts w:ascii="Calibri" w:eastAsiaTheme="minorHAnsi" w:hAnsi="Calibri" w:cstheme="minorBidi"/>
-          <w:sz w:val="22"/>
-          <w:szCs w:val="22"/>
-          <w:lang w:eastAsia="en-US"/>
-        </w:rPr>
-        <w:t>R$73.500,00.</w:t>
+        <w:t>R$</w:t>
+      </w:r>
+      <w:r>
+        <w:t>58</w:t>
+      </w:r>
+      <w:r>
+        <w:t>.</w:t>
+      </w:r>
+      <w:r>
+        <w:t>8</w:t>
+      </w:r>
+      <w:r>
+        <w:t>00,00.</w:t>
       </w:r>
     </w:p>
     <w:p/>
@@ -3686,13 +3614,6 @@
           </w:r>
           <w:proofErr w:type="spellEnd"/>
           <w:r>
-            <w:rPr>
-              <w:sz w:val="22"/>
-              <w:szCs w:val="22"/>
-            </w:rPr>
-            <w:t xml:space="preserve"> </w:t>
-          </w:r>
-          <w:r>
             <w:fldChar w:fldCharType="end"/>
           </w:r>
         </w:p>
@@ -3966,7 +3887,7 @@
         <w:rFonts w:ascii="Symbol" w:hAnsi="Symbol" w:hint="default"/>
       </w:rPr>
     </w:lvl>
-    <w:lvl w:ilvl="1" w:tplc="04090003" w:tentative="1">
+    <w:lvl w:ilvl="1" w:tplc="04090003">
       <w:start w:val="1"/>
       <w:numFmt w:val="bullet"/>
       <w:lvlText w:val="o"/>
@@ -4228,7 +4149,7 @@
         <w:rFonts w:ascii="Symbol" w:hAnsi="Symbol" w:hint="default"/>
       </w:rPr>
     </w:lvl>
-    <w:lvl w:ilvl="1" w:tplc="04090003" w:tentative="1">
+    <w:lvl w:ilvl="1" w:tplc="04090003">
       <w:start w:val="1"/>
       <w:numFmt w:val="bullet"/>
       <w:lvlText w:val="o"/>
@@ -4240,7 +4161,7 @@
         <w:rFonts w:ascii="Courier New" w:hAnsi="Courier New" w:cs="Courier New" w:hint="default"/>
       </w:rPr>
     </w:lvl>
-    <w:lvl w:ilvl="2" w:tplc="04090005" w:tentative="1">
+    <w:lvl w:ilvl="2" w:tplc="04090005">
       <w:start w:val="1"/>
       <w:numFmt w:val="bullet"/>
       <w:lvlText w:val=""/>
@@ -5163,22 +5084,24 @@
     <w:link w:val="CommentsChar"/>
     <w:autoRedefine/>
     <w:qFormat/>
-    <w:rsid w:val="00E10841"/>
+    <w:rsid w:val="00C87006"/>
+    <w:pPr>
+      <w:jc w:val="both"/>
+    </w:pPr>
     <w:rPr>
-      <w:rFonts w:asciiTheme="minorHAnsi" w:hAnsiTheme="minorHAnsi"/>
-      <w:lang w:val="pt-BR"/>
+      <w:rFonts w:eastAsiaTheme="minorHAnsi" w:cstheme="minorBidi"/>
+      <w:sz w:val="22"/>
+      <w:szCs w:val="22"/>
+      <w:lang w:val="pt-BR" w:eastAsia="en-US"/>
     </w:rPr>
   </w:style>
   <w:style w:type="character" w:customStyle="1" w:styleId="CommentsChar">
     <w:name w:val="Comments Char"/>
     <w:basedOn w:val="Fontepargpadro"/>
     <w:link w:val="Comments"/>
-    <w:rsid w:val="00E10841"/>
+    <w:rsid w:val="00C87006"/>
     <w:rPr>
-      <w:rFonts w:eastAsia="Times" w:cs="Times New Roman"/>
-      <w:sz w:val="16"/>
-      <w:szCs w:val="20"/>
-      <w:lang w:eastAsia="pt-BR"/>
+      <w:rFonts w:ascii="Calibri" w:hAnsi="Calibri"/>
     </w:rPr>
   </w:style>
   <w:style w:type="paragraph" w:customStyle="1" w:styleId="Aprovaes">
@@ -5357,7 +5280,7 @@
     <w:charset w:val="00"/>
     <w:family w:val="roman"/>
     <w:pitch w:val="variable"/>
-    <w:sig w:usb0="E0002EFF" w:usb1="C0007843" w:usb2="00000009" w:usb3="00000000" w:csb0="000001FF" w:csb1="00000000"/>
+    <w:sig w:usb0="E0002EFF" w:usb1="C000785B" w:usb2="00000009" w:usb3="00000000" w:csb0="000001FF" w:csb1="00000000"/>
   </w:font>
   <w:font w:name="Tahoma">
     <w:panose1 w:val="020B0604030504040204"/>
@@ -5402,11 +5325,14 @@
     <w:rsid w:val="002C659A"/>
     <w:rsid w:val="006A6D2B"/>
     <w:rsid w:val="007209C9"/>
+    <w:rsid w:val="008435B1"/>
     <w:rsid w:val="009A01BF"/>
     <w:rsid w:val="009F6EEC"/>
     <w:rsid w:val="00AA4126"/>
     <w:rsid w:val="00CB7D7A"/>
     <w:rsid w:val="00CE014B"/>
+    <w:rsid w:val="00CE43C4"/>
+    <w:rsid w:val="00D81400"/>
     <w:rsid w:val="00E9180F"/>
     <w:rsid w:val="00F221C6"/>
     <w:rsid w:val="00F24553"/>
@@ -6171,6 +6097,15 @@
 </file>
 
 <file path=customXml/item1.xml><?xml version="1.0" encoding="utf-8"?>
+<?mso-contentType ?>
+<FormTemplates xmlns="http://schemas.microsoft.com/sharepoint/v3/contenttype/forms">
+  <Display>DocumentLibraryForm</Display>
+  <Edit>DocumentLibraryForm</Edit>
+  <New>DocumentLibraryForm</New>
+</FormTemplates>
+</file>
+
+<file path=customXml/item2.xml><?xml version="1.0" encoding="utf-8"?>
 <ct:contentTypeSchema xmlns:ct="http://schemas.microsoft.com/office/2006/metadata/contentType" xmlns:ma="http://schemas.microsoft.com/office/2006/metadata/properties/metaAttributes" ct:_="" ma:_="" ma:contentTypeName="Documento" ma:contentTypeID="0x0101003DBE3F774DAFDB43B7AECC64F026BC1B" ma:contentTypeVersion="2" ma:contentTypeDescription="Crie um novo documento." ma:contentTypeScope="" ma:versionID="585ad28dba0dc7fd29409b3eb2eee63c">
   <xsd:schema xmlns:xsd="http://www.w3.org/2001/XMLSchema" xmlns:xs="http://www.w3.org/2001/XMLSchema" xmlns:p="http://schemas.microsoft.com/office/2006/metadata/properties" xmlns:ns2="d78dacd4-ba8a-4506-8839-a918012505f4" targetNamespace="http://schemas.microsoft.com/office/2006/metadata/properties" ma:root="true" ma:fieldsID="6d6303b720ee18c34b74d7a50d5e693f" ns2:_="">
     <xsd:import namespace="d78dacd4-ba8a-4506-8839-a918012505f4"/>
@@ -6302,26 +6237,25 @@
 </ct:contentTypeSchema>
 </file>
 
-<file path=customXml/item2.xml><?xml version="1.0" encoding="utf-8"?>
-<?mso-contentType ?>
-<FormTemplates xmlns="http://schemas.microsoft.com/sharepoint/v3/contenttype/forms">
-  <Display>DocumentLibraryForm</Display>
-  <Edit>DocumentLibraryForm</Edit>
-  <New>DocumentLibraryForm</New>
-</FormTemplates>
-</file>
-
 <file path=customXml/item3.xml><?xml version="1.0" encoding="utf-8"?>
-<b:Sources xmlns:b="http://schemas.openxmlformats.org/officeDocument/2006/bibliography" xmlns="http://schemas.openxmlformats.org/officeDocument/2006/bibliography" SelectedStyle="\APASixthEditionOfficeOnline.xsl" StyleName="APA" Version="6"/>
-</file>
-
-<file path=customXml/item4.xml><?xml version="1.0" encoding="utf-8"?>
 <p:properties xmlns:p="http://schemas.microsoft.com/office/2006/metadata/properties" xmlns:xsi="http://www.w3.org/2001/XMLSchema-instance" xmlns:pc="http://schemas.microsoft.com/office/infopath/2007/PartnerControls">
   <documentManagement/>
 </p:properties>
 </file>
 
+<file path=customXml/item4.xml><?xml version="1.0" encoding="utf-8"?>
+<b:Sources xmlns:b="http://schemas.openxmlformats.org/officeDocument/2006/bibliography" xmlns="http://schemas.openxmlformats.org/officeDocument/2006/bibliography" SelectedStyle="\APASixthEditionOfficeOnline.xsl" StyleName="APA" Version="6"/>
+</file>
+
 <file path=customXml/itemProps1.xml><?xml version="1.0" encoding="utf-8"?>
+<ds:datastoreItem xmlns:ds="http://schemas.openxmlformats.org/officeDocument/2006/customXml" ds:itemID="{E8F0F262-3109-441F-BFA2-F4C45F748A03}">
+  <ds:schemaRefs>
+    <ds:schemaRef ds:uri="http://schemas.microsoft.com/sharepoint/v3/contenttype/forms"/>
+  </ds:schemaRefs>
+</ds:datastoreItem>
+</file>
+
+<file path=customXml/itemProps2.xml><?xml version="1.0" encoding="utf-8"?>
 <ds:datastoreItem xmlns:ds="http://schemas.openxmlformats.org/officeDocument/2006/customXml" ds:itemID="{DAE10CA7-ADFF-4EFE-9CDF-2CE706C70ABC}">
   <ds:schemaRefs>
     <ds:schemaRef ds:uri="http://schemas.microsoft.com/office/2006/metadata/contentType"/>
@@ -6339,27 +6273,19 @@
 </ds:datastoreItem>
 </file>
 
-<file path=customXml/itemProps2.xml><?xml version="1.0" encoding="utf-8"?>
-<ds:datastoreItem xmlns:ds="http://schemas.openxmlformats.org/officeDocument/2006/customXml" ds:itemID="{E8F0F262-3109-441F-BFA2-F4C45F748A03}">
-  <ds:schemaRefs>
-    <ds:schemaRef ds:uri="http://schemas.microsoft.com/sharepoint/v3/contenttype/forms"/>
-  </ds:schemaRefs>
-</ds:datastoreItem>
-</file>
-
 <file path=customXml/itemProps3.xml><?xml version="1.0" encoding="utf-8"?>
-<ds:datastoreItem xmlns:ds="http://schemas.openxmlformats.org/officeDocument/2006/customXml" ds:itemID="{05146504-0975-468D-A170-ADA738075479}">
-  <ds:schemaRefs>
-    <ds:schemaRef ds:uri="http://schemas.openxmlformats.org/officeDocument/2006/bibliography"/>
-  </ds:schemaRefs>
-</ds:datastoreItem>
-</file>
-
-<file path=customXml/itemProps4.xml><?xml version="1.0" encoding="utf-8"?>
 <ds:datastoreItem xmlns:ds="http://schemas.openxmlformats.org/officeDocument/2006/customXml" ds:itemID="{CFCCB5DC-8DE2-43E3-B6C9-B318DCE70B72}">
   <ds:schemaRefs>
     <ds:schemaRef ds:uri="http://schemas.microsoft.com/office/2006/metadata/properties"/>
     <ds:schemaRef ds:uri="http://schemas.microsoft.com/office/infopath/2007/PartnerControls"/>
   </ds:schemaRefs>
 </ds:datastoreItem>
+</file>
+
+<file path=customXml/itemProps4.xml><?xml version="1.0" encoding="utf-8"?>
+<ds:datastoreItem xmlns:ds="http://schemas.openxmlformats.org/officeDocument/2006/customXml" ds:itemID="{05146504-0975-468D-A170-ADA738075479}">
+  <ds:schemaRefs>
+    <ds:schemaRef ds:uri="http://schemas.openxmlformats.org/officeDocument/2006/bibliography"/>
+  </ds:schemaRefs>
+</ds:datastoreItem>
 </file>
</xml_diff>

<commit_message>
updating project name inside the TAP
</commit_message>
<xml_diff>
--- a/docs/management/TAP - Termo de Abertura do Projeto/TAP_ehSoja.docx
+++ b/docs/management/TAP - Termo de Abertura do Projeto/TAP_ehSoja.docx
@@ -3591,31 +3591,29 @@
               <w:szCs w:val="22"/>
             </w:rPr>
           </w:pPr>
+          <w:proofErr w:type="spellStart"/>
           <w:r>
-            <w:fldChar w:fldCharType="begin"/>
+            <w:rPr>
+              <w:sz w:val="22"/>
+              <w:szCs w:val="22"/>
+            </w:rPr>
+            <w:t>e</w:t>
           </w:r>
           <w:r>
             <w:rPr>
               <w:sz w:val="22"/>
               <w:szCs w:val="22"/>
             </w:rPr>
-            <w:instrText xml:space="preserve"> SUBJECT   \* MERGEFORMAT </w:instrText>
+            <w:t>h</w:t>
           </w:r>
-          <w:r>
-            <w:fldChar w:fldCharType="separate"/>
-          </w:r>
-          <w:proofErr w:type="spellStart"/>
           <w:r>
             <w:rPr>
               <w:sz w:val="22"/>
               <w:szCs w:val="22"/>
             </w:rPr>
-            <w:t>ehSoja</w:t>
+            <w:t>Soja</w:t>
           </w:r>
           <w:proofErr w:type="spellEnd"/>
-          <w:r>
-            <w:fldChar w:fldCharType="end"/>
-          </w:r>
         </w:p>
       </w:tc>
       <w:tc>
@@ -5337,6 +5335,7 @@
     <w:rsid w:val="00F221C6"/>
     <w:rsid w:val="00F24553"/>
     <w:rsid w:val="00F350BE"/>
+    <w:rsid w:val="00FC1039"/>
   </w:rsids>
   <m:mathPr>
     <m:mathFont m:val="Cambria Math"/>
@@ -6097,15 +6096,6 @@
 </file>
 
 <file path=customXml/item1.xml><?xml version="1.0" encoding="utf-8"?>
-<?mso-contentType ?>
-<FormTemplates xmlns="http://schemas.microsoft.com/sharepoint/v3/contenttype/forms">
-  <Display>DocumentLibraryForm</Display>
-  <Edit>DocumentLibraryForm</Edit>
-  <New>DocumentLibraryForm</New>
-</FormTemplates>
-</file>
-
-<file path=customXml/item2.xml><?xml version="1.0" encoding="utf-8"?>
 <ct:contentTypeSchema xmlns:ct="http://schemas.microsoft.com/office/2006/metadata/contentType" xmlns:ma="http://schemas.microsoft.com/office/2006/metadata/properties/metaAttributes" ct:_="" ma:_="" ma:contentTypeName="Documento" ma:contentTypeID="0x0101003DBE3F774DAFDB43B7AECC64F026BC1B" ma:contentTypeVersion="2" ma:contentTypeDescription="Crie um novo documento." ma:contentTypeScope="" ma:versionID="585ad28dba0dc7fd29409b3eb2eee63c">
   <xsd:schema xmlns:xsd="http://www.w3.org/2001/XMLSchema" xmlns:xs="http://www.w3.org/2001/XMLSchema" xmlns:p="http://schemas.microsoft.com/office/2006/metadata/properties" xmlns:ns2="d78dacd4-ba8a-4506-8839-a918012505f4" targetNamespace="http://schemas.microsoft.com/office/2006/metadata/properties" ma:root="true" ma:fieldsID="6d6303b720ee18c34b74d7a50d5e693f" ns2:_="">
     <xsd:import namespace="d78dacd4-ba8a-4506-8839-a918012505f4"/>
@@ -6237,25 +6227,26 @@
 </ct:contentTypeSchema>
 </file>
 
+<file path=customXml/item2.xml><?xml version="1.0" encoding="utf-8"?>
+<?mso-contentType ?>
+<FormTemplates xmlns="http://schemas.microsoft.com/sharepoint/v3/contenttype/forms">
+  <Display>DocumentLibraryForm</Display>
+  <Edit>DocumentLibraryForm</Edit>
+  <New>DocumentLibraryForm</New>
+</FormTemplates>
+</file>
+
 <file path=customXml/item3.xml><?xml version="1.0" encoding="utf-8"?>
+<b:Sources xmlns:b="http://schemas.openxmlformats.org/officeDocument/2006/bibliography" xmlns="http://schemas.openxmlformats.org/officeDocument/2006/bibliography" SelectedStyle="\APASixthEditionOfficeOnline.xsl" StyleName="APA" Version="6"/>
+</file>
+
+<file path=customXml/item4.xml><?xml version="1.0" encoding="utf-8"?>
 <p:properties xmlns:p="http://schemas.microsoft.com/office/2006/metadata/properties" xmlns:xsi="http://www.w3.org/2001/XMLSchema-instance" xmlns:pc="http://schemas.microsoft.com/office/infopath/2007/PartnerControls">
   <documentManagement/>
 </p:properties>
 </file>
 
-<file path=customXml/item4.xml><?xml version="1.0" encoding="utf-8"?>
-<b:Sources xmlns:b="http://schemas.openxmlformats.org/officeDocument/2006/bibliography" xmlns="http://schemas.openxmlformats.org/officeDocument/2006/bibliography" SelectedStyle="\APASixthEditionOfficeOnline.xsl" StyleName="APA" Version="6"/>
-</file>
-
 <file path=customXml/itemProps1.xml><?xml version="1.0" encoding="utf-8"?>
-<ds:datastoreItem xmlns:ds="http://schemas.openxmlformats.org/officeDocument/2006/customXml" ds:itemID="{E8F0F262-3109-441F-BFA2-F4C45F748A03}">
-  <ds:schemaRefs>
-    <ds:schemaRef ds:uri="http://schemas.microsoft.com/sharepoint/v3/contenttype/forms"/>
-  </ds:schemaRefs>
-</ds:datastoreItem>
-</file>
-
-<file path=customXml/itemProps2.xml><?xml version="1.0" encoding="utf-8"?>
 <ds:datastoreItem xmlns:ds="http://schemas.openxmlformats.org/officeDocument/2006/customXml" ds:itemID="{DAE10CA7-ADFF-4EFE-9CDF-2CE706C70ABC}">
   <ds:schemaRefs>
     <ds:schemaRef ds:uri="http://schemas.microsoft.com/office/2006/metadata/contentType"/>
@@ -6273,19 +6264,27 @@
 </ds:datastoreItem>
 </file>
 
+<file path=customXml/itemProps2.xml><?xml version="1.0" encoding="utf-8"?>
+<ds:datastoreItem xmlns:ds="http://schemas.openxmlformats.org/officeDocument/2006/customXml" ds:itemID="{E8F0F262-3109-441F-BFA2-F4C45F748A03}">
+  <ds:schemaRefs>
+    <ds:schemaRef ds:uri="http://schemas.microsoft.com/sharepoint/v3/contenttype/forms"/>
+  </ds:schemaRefs>
+</ds:datastoreItem>
+</file>
+
 <file path=customXml/itemProps3.xml><?xml version="1.0" encoding="utf-8"?>
+<ds:datastoreItem xmlns:ds="http://schemas.openxmlformats.org/officeDocument/2006/customXml" ds:itemID="{05146504-0975-468D-A170-ADA738075479}">
+  <ds:schemaRefs>
+    <ds:schemaRef ds:uri="http://schemas.openxmlformats.org/officeDocument/2006/bibliography"/>
+  </ds:schemaRefs>
+</ds:datastoreItem>
+</file>
+
+<file path=customXml/itemProps4.xml><?xml version="1.0" encoding="utf-8"?>
 <ds:datastoreItem xmlns:ds="http://schemas.openxmlformats.org/officeDocument/2006/customXml" ds:itemID="{CFCCB5DC-8DE2-43E3-B6C9-B318DCE70B72}">
   <ds:schemaRefs>
     <ds:schemaRef ds:uri="http://schemas.microsoft.com/office/2006/metadata/properties"/>
     <ds:schemaRef ds:uri="http://schemas.microsoft.com/office/infopath/2007/PartnerControls"/>
   </ds:schemaRefs>
 </ds:datastoreItem>
-</file>
-
-<file path=customXml/itemProps4.xml><?xml version="1.0" encoding="utf-8"?>
-<ds:datastoreItem xmlns:ds="http://schemas.openxmlformats.org/officeDocument/2006/customXml" ds:itemID="{05146504-0975-468D-A170-ADA738075479}">
-  <ds:schemaRefs>
-    <ds:schemaRef ds:uri="http://schemas.openxmlformats.org/officeDocument/2006/bibliography"/>
-  </ds:schemaRefs>
-</ds:datastoreItem>
 </file>
</xml_diff>

<commit_message>
finishing tap and including signature data
</commit_message>
<xml_diff>
--- a/docs/management/TAP - Termo de Abertura do Projeto/TAP_ehSoja.docx
+++ b/docs/management/TAP - Termo de Abertura do Projeto/TAP_ehSoja.docx
@@ -544,15 +544,7 @@
         <w:jc w:val="both"/>
       </w:pPr>
       <w:r>
-        <w:t xml:space="preserve">Atualmente o aplicativo </w:t>
-      </w:r>
-      <w:proofErr w:type="spellStart"/>
-      <w:r>
-        <w:t>eSoja</w:t>
-      </w:r>
-      <w:proofErr w:type="spellEnd"/>
-      <w:r>
-        <w:t xml:space="preserve"> encontra-se com suas funcionalidades primordiais, porém uma nova necessidade foi encontrada.</w:t>
+        <w:t>Atualmente o aplicativo eSoja encontra-se com suas funcionalidades primordiais, porém uma nova necessidade foi encontrada.</w:t>
       </w:r>
       <w:r>
         <w:t xml:space="preserve"> </w:t>
@@ -625,21 +617,8 @@
         <w:pStyle w:val="Comments"/>
       </w:pPr>
       <w:r>
-        <w:t xml:space="preserve">O projeto </w:t>
-      </w:r>
-      <w:proofErr w:type="spellStart"/>
-      <w:r>
-        <w:t>ehSoja</w:t>
-      </w:r>
-      <w:proofErr w:type="spellEnd"/>
-      <w:r>
-        <w:t xml:space="preserve"> será desenvolvido com o propósito de disponibilizar um novo módulo no aplicativo </w:t>
-      </w:r>
-      <w:proofErr w:type="spellStart"/>
-      <w:r>
-        <w:t>eSoja</w:t>
-      </w:r>
-      <w:proofErr w:type="spellEnd"/>
+        <w:t>O projeto ehSoja será desenvolvido com o propósito de disponibilizar um novo módulo no aplicativo eSoja</w:t>
+      </w:r>
       <w:r>
         <w:t xml:space="preserve"> e </w:t>
       </w:r>
@@ -686,15 +665,7 @@
         <w:t xml:space="preserve"> </w:t>
       </w:r>
       <w:r>
-        <w:t xml:space="preserve">nova funcionalidade no app </w:t>
-      </w:r>
-      <w:proofErr w:type="spellStart"/>
-      <w:r>
-        <w:t>eSoja</w:t>
-      </w:r>
-      <w:proofErr w:type="spellEnd"/>
-      <w:r>
-        <w:t>, que permite o envio de imagens de plantas de soja para</w:t>
+        <w:t>nova funcionalidade no app eSoja, que permite o envio de imagens de plantas de soja para</w:t>
       </w:r>
       <w:r>
         <w:t xml:space="preserve"> o</w:t>
@@ -1049,21 +1020,12 @@
                 <w:iCs/>
               </w:rPr>
             </w:pPr>
-            <w:proofErr w:type="spellStart"/>
             <w:r>
               <w:rPr>
                 <w:i/>
                 <w:iCs/>
               </w:rPr>
-              <w:t>Kick</w:t>
-            </w:r>
-            <w:proofErr w:type="spellEnd"/>
-            <w:r>
-              <w:rPr>
-                <w:i/>
-                <w:iCs/>
-              </w:rPr>
-              <w:t>-off</w:t>
+              <w:t>Kick-off</w:t>
             </w:r>
           </w:p>
         </w:tc>
@@ -1655,16 +1617,8 @@
               <w:rPr>
                 <w:sz w:val="22"/>
               </w:rPr>
-              <w:t xml:space="preserve">Fernanda </w:t>
-            </w:r>
-            <w:proofErr w:type="spellStart"/>
-            <w:r>
-              <w:rPr>
-                <w:sz w:val="22"/>
-              </w:rPr>
-              <w:t>Dallaqua</w:t>
-            </w:r>
-            <w:proofErr w:type="spellEnd"/>
+              <w:t>Fernanda Dallaqua</w:t>
+            </w:r>
           </w:p>
         </w:tc>
         <w:tc>
@@ -1773,14 +1727,12 @@
                 <w:sz w:val="22"/>
               </w:rPr>
             </w:pPr>
-            <w:proofErr w:type="spellStart"/>
             <w:r>
               <w:rPr>
                 <w:sz w:val="22"/>
               </w:rPr>
               <w:t>Softteliê</w:t>
             </w:r>
-            <w:proofErr w:type="spellEnd"/>
           </w:p>
         </w:tc>
         <w:tc>
@@ -1845,14 +1797,12 @@
                 <w:sz w:val="22"/>
               </w:rPr>
             </w:pPr>
-            <w:proofErr w:type="spellStart"/>
             <w:r>
               <w:rPr>
                 <w:sz w:val="22"/>
               </w:rPr>
               <w:t>Softteliê</w:t>
             </w:r>
-            <w:proofErr w:type="spellEnd"/>
           </w:p>
         </w:tc>
         <w:tc>
@@ -1892,31 +1842,13 @@
                 <w:sz w:val="22"/>
               </w:rPr>
             </w:pPr>
-            <w:proofErr w:type="spellStart"/>
             <w:r>
               <w:rPr>
                 <w:i/>
                 <w:sz w:val="22"/>
               </w:rPr>
-              <w:t>Product</w:t>
-            </w:r>
-            <w:proofErr w:type="spellEnd"/>
-            <w:r>
-              <w:rPr>
-                <w:i/>
-                <w:sz w:val="22"/>
-              </w:rPr>
-              <w:t xml:space="preserve"> </w:t>
-            </w:r>
-            <w:proofErr w:type="spellStart"/>
-            <w:r>
-              <w:rPr>
-                <w:i/>
-                <w:sz w:val="22"/>
-              </w:rPr>
-              <w:t>Owner</w:t>
-            </w:r>
-            <w:proofErr w:type="spellEnd"/>
+              <w:t>Product Owner</w:t>
+            </w:r>
           </w:p>
         </w:tc>
       </w:tr>
@@ -1935,14 +1867,12 @@
                 <w:sz w:val="22"/>
               </w:rPr>
             </w:pPr>
-            <w:proofErr w:type="spellStart"/>
             <w:r>
               <w:rPr>
                 <w:sz w:val="22"/>
               </w:rPr>
               <w:t>Softteliê</w:t>
             </w:r>
-            <w:proofErr w:type="spellEnd"/>
           </w:p>
         </w:tc>
         <w:tc>
@@ -2005,14 +1935,12 @@
                 <w:sz w:val="22"/>
               </w:rPr>
             </w:pPr>
-            <w:proofErr w:type="spellStart"/>
             <w:r>
               <w:rPr>
                 <w:sz w:val="22"/>
               </w:rPr>
               <w:t>Softteliê</w:t>
             </w:r>
-            <w:proofErr w:type="spellEnd"/>
           </w:p>
         </w:tc>
         <w:tc>
@@ -2033,21 +1961,7 @@
               <w:rPr>
                 <w:sz w:val="22"/>
               </w:rPr>
-              <w:t xml:space="preserve">Anna </w:t>
-            </w:r>
-            <w:proofErr w:type="spellStart"/>
-            <w:r>
-              <w:rPr>
-                <w:sz w:val="22"/>
-              </w:rPr>
-              <w:t>Yukimi</w:t>
-            </w:r>
-            <w:proofErr w:type="spellEnd"/>
-            <w:r>
-              <w:rPr>
-                <w:sz w:val="22"/>
-              </w:rPr>
-              <w:t xml:space="preserve"> Yamada</w:t>
+              <w:t>Anna Yukimi Yamada</w:t>
             </w:r>
           </w:p>
         </w:tc>
@@ -2089,14 +2003,12 @@
                 <w:sz w:val="22"/>
               </w:rPr>
             </w:pPr>
-            <w:proofErr w:type="spellStart"/>
             <w:r>
               <w:rPr>
                 <w:sz w:val="22"/>
               </w:rPr>
               <w:t>Softteliê</w:t>
             </w:r>
-            <w:proofErr w:type="spellEnd"/>
           </w:p>
         </w:tc>
         <w:tc>
@@ -2159,14 +2071,12 @@
                 <w:sz w:val="22"/>
               </w:rPr>
             </w:pPr>
-            <w:proofErr w:type="spellStart"/>
             <w:r>
               <w:rPr>
                 <w:sz w:val="22"/>
               </w:rPr>
               <w:t>Softteliê</w:t>
             </w:r>
-            <w:proofErr w:type="spellEnd"/>
           </w:p>
         </w:tc>
         <w:tc>
@@ -2229,14 +2139,12 @@
                 <w:sz w:val="22"/>
               </w:rPr>
             </w:pPr>
-            <w:proofErr w:type="spellStart"/>
             <w:r>
               <w:rPr>
                 <w:sz w:val="22"/>
               </w:rPr>
               <w:t>Softteliê</w:t>
             </w:r>
-            <w:proofErr w:type="spellEnd"/>
           </w:p>
         </w:tc>
         <w:tc>
@@ -2479,28 +2387,12 @@
       <w:r>
         <w:t xml:space="preserve">O </w:t>
       </w:r>
-      <w:proofErr w:type="spellStart"/>
       <w:r>
         <w:rPr>
           <w:i/>
         </w:rPr>
-        <w:t>Product</w:t>
-      </w:r>
-      <w:proofErr w:type="spellEnd"/>
-      <w:r>
-        <w:rPr>
-          <w:i/>
-        </w:rPr>
-        <w:t xml:space="preserve"> </w:t>
-      </w:r>
-      <w:proofErr w:type="spellStart"/>
-      <w:r>
-        <w:rPr>
-          <w:i/>
-        </w:rPr>
-        <w:t>Owner</w:t>
-      </w:r>
-      <w:proofErr w:type="spellEnd"/>
+        <w:t>Product Owner</w:t>
+      </w:r>
       <w:r>
         <w:t xml:space="preserve"> deve estar em contato com o cliente e verificar todos os dias a existência de avisos e respostas de perguntas realizadas;</w:t>
       </w:r>
@@ -2844,31 +2736,13 @@
       <w:r>
         <w:t xml:space="preserve">Difícil adaptação dos novos desenvolvedores (código-fonte, </w:t>
       </w:r>
-      <w:proofErr w:type="spellStart"/>
       <w:r>
         <w:rPr>
           <w:i/>
           <w:iCs/>
         </w:rPr>
-        <w:t>code</w:t>
-      </w:r>
-      <w:proofErr w:type="spellEnd"/>
-      <w:r>
-        <w:rPr>
-          <w:i/>
-          <w:iCs/>
-        </w:rPr>
-        <w:t xml:space="preserve"> </w:t>
-      </w:r>
-      <w:proofErr w:type="spellStart"/>
-      <w:r>
-        <w:rPr>
-          <w:i/>
-          <w:iCs/>
-        </w:rPr>
-        <w:t>styling</w:t>
-      </w:r>
-      <w:proofErr w:type="spellEnd"/>
+        <w:t>code styling</w:t>
+      </w:r>
       <w:r>
         <w:t xml:space="preserve"> e linguagens/tecnologias utilizadas, por exemplo)</w:t>
       </w:r>
@@ -3087,52 +2961,18 @@
           <w:p>
             <w:pPr>
               <w:pStyle w:val="Aprovaes"/>
-            </w:pPr>
-            <w:r>
-              <w:rPr>
+              <w:rPr>
+                <w:b w:val="0"/>
+                <w:bCs/>
+              </w:rPr>
+            </w:pPr>
+            <w:r>
+              <w:rPr>
+                <w:b w:val="0"/>
+                <w:bCs/>
                 <w:noProof/>
               </w:rPr>
-              <w:drawing>
-                <wp:inline distT="0" distB="0" distL="0" distR="0" wp14:anchorId="6EC54B01" wp14:editId="14623574">
-                  <wp:extent cx="1728219" cy="288037"/>
-                  <wp:effectExtent l="0" t="0" r="0" b="0"/>
-                  <wp:docPr id="2" name="Imagem 2" descr="Uma imagem contendo graffiti, traçado&#10;&#10;Descrição gerada automaticamente"/>
-                  <wp:cNvGraphicFramePr>
-                    <a:graphicFrameLocks xmlns:a="http://schemas.openxmlformats.org/drawingml/2006/main" noChangeAspect="1"/>
-                  </wp:cNvGraphicFramePr>
-                  <a:graphic xmlns:a="http://schemas.openxmlformats.org/drawingml/2006/main">
-                    <a:graphicData uri="http://schemas.openxmlformats.org/drawingml/2006/picture">
-                      <pic:pic xmlns:pic="http://schemas.openxmlformats.org/drawingml/2006/picture">
-                        <pic:nvPicPr>
-                          <pic:cNvPr id="2" name="Imagem 2" descr="Uma imagem contendo graffiti, traçado&#10;&#10;Descrição gerada automaticamente"/>
-                          <pic:cNvPicPr/>
-                        </pic:nvPicPr>
-                        <pic:blipFill>
-                          <a:blip r:embed="rId11">
-                            <a:extLst>
-                              <a:ext uri="{28A0092B-C50C-407E-A947-70E740481C1C}">
-                                <a14:useLocalDpi xmlns:a14="http://schemas.microsoft.com/office/drawing/2010/main" val="0"/>
-                              </a:ext>
-                            </a:extLst>
-                          </a:blip>
-                          <a:stretch>
-                            <a:fillRect/>
-                          </a:stretch>
-                        </pic:blipFill>
-                        <pic:spPr>
-                          <a:xfrm>
-                            <a:off x="0" y="0"/>
-                            <a:ext cx="1728219" cy="288037"/>
-                          </a:xfrm>
-                          <a:prstGeom prst="rect">
-                            <a:avLst/>
-                          </a:prstGeom>
-                        </pic:spPr>
-                      </pic:pic>
-                    </a:graphicData>
-                  </a:graphic>
-                </wp:inline>
-              </w:drawing>
+              <w:t>Bárbara Port</w:t>
             </w:r>
           </w:p>
         </w:tc>
@@ -3145,14 +2985,17 @@
             <w:pPr>
               <w:pStyle w:val="Aprovaes"/>
             </w:pPr>
+            <w:r>
+              <w:t>31/08/2022</w:t>
+            </w:r>
           </w:p>
         </w:tc>
       </w:tr>
     </w:tbl>
     <w:p/>
     <w:sectPr>
-      <w:headerReference w:type="default" r:id="rId12"/>
-      <w:footerReference w:type="default" r:id="rId13"/>
+      <w:headerReference w:type="default" r:id="rId11"/>
+      <w:footerReference w:type="default" r:id="rId12"/>
       <w:pgSz w:w="11906" w:h="16838"/>
       <w:pgMar w:top="1417" w:right="1701" w:bottom="1417" w:left="1701" w:header="708" w:footer="708" w:gutter="0"/>
       <w:cols w:space="708"/>
@@ -3591,7 +3434,6 @@
               <w:szCs w:val="22"/>
             </w:rPr>
           </w:pPr>
-          <w:proofErr w:type="spellStart"/>
           <w:r>
             <w:rPr>
               <w:sz w:val="22"/>
@@ -3613,7 +3455,6 @@
             </w:rPr>
             <w:t>Soja</w:t>
           </w:r>
-          <w:proofErr w:type="spellEnd"/>
         </w:p>
       </w:tc>
       <w:tc>
@@ -5321,6 +5162,7 @@
     <w:rsid w:val="001A1D2B"/>
     <w:rsid w:val="002258E1"/>
     <w:rsid w:val="002C659A"/>
+    <w:rsid w:val="004A4787"/>
     <w:rsid w:val="006A6D2B"/>
     <w:rsid w:val="007209C9"/>
     <w:rsid w:val="008435B1"/>
@@ -6096,6 +5938,15 @@
 </file>
 
 <file path=customXml/item1.xml><?xml version="1.0" encoding="utf-8"?>
+<?mso-contentType ?>
+<FormTemplates xmlns="http://schemas.microsoft.com/sharepoint/v3/contenttype/forms">
+  <Display>DocumentLibraryForm</Display>
+  <Edit>DocumentLibraryForm</Edit>
+  <New>DocumentLibraryForm</New>
+</FormTemplates>
+</file>
+
+<file path=customXml/item2.xml><?xml version="1.0" encoding="utf-8"?>
 <ct:contentTypeSchema xmlns:ct="http://schemas.microsoft.com/office/2006/metadata/contentType" xmlns:ma="http://schemas.microsoft.com/office/2006/metadata/properties/metaAttributes" ct:_="" ma:_="" ma:contentTypeName="Documento" ma:contentTypeID="0x0101003DBE3F774DAFDB43B7AECC64F026BC1B" ma:contentTypeVersion="2" ma:contentTypeDescription="Crie um novo documento." ma:contentTypeScope="" ma:versionID="585ad28dba0dc7fd29409b3eb2eee63c">
   <xsd:schema xmlns:xsd="http://www.w3.org/2001/XMLSchema" xmlns:xs="http://www.w3.org/2001/XMLSchema" xmlns:p="http://schemas.microsoft.com/office/2006/metadata/properties" xmlns:ns2="d78dacd4-ba8a-4506-8839-a918012505f4" targetNamespace="http://schemas.microsoft.com/office/2006/metadata/properties" ma:root="true" ma:fieldsID="6d6303b720ee18c34b74d7a50d5e693f" ns2:_="">
     <xsd:import namespace="d78dacd4-ba8a-4506-8839-a918012505f4"/>
@@ -6227,26 +6078,25 @@
 </ct:contentTypeSchema>
 </file>
 
-<file path=customXml/item2.xml><?xml version="1.0" encoding="utf-8"?>
-<?mso-contentType ?>
-<FormTemplates xmlns="http://schemas.microsoft.com/sharepoint/v3/contenttype/forms">
-  <Display>DocumentLibraryForm</Display>
-  <Edit>DocumentLibraryForm</Edit>
-  <New>DocumentLibraryForm</New>
-</FormTemplates>
-</file>
-
 <file path=customXml/item3.xml><?xml version="1.0" encoding="utf-8"?>
-<b:Sources xmlns:b="http://schemas.openxmlformats.org/officeDocument/2006/bibliography" xmlns="http://schemas.openxmlformats.org/officeDocument/2006/bibliography" SelectedStyle="\APASixthEditionOfficeOnline.xsl" StyleName="APA" Version="6"/>
-</file>
-
-<file path=customXml/item4.xml><?xml version="1.0" encoding="utf-8"?>
 <p:properties xmlns:p="http://schemas.microsoft.com/office/2006/metadata/properties" xmlns:xsi="http://www.w3.org/2001/XMLSchema-instance" xmlns:pc="http://schemas.microsoft.com/office/infopath/2007/PartnerControls">
   <documentManagement/>
 </p:properties>
 </file>
 
+<file path=customXml/item4.xml><?xml version="1.0" encoding="utf-8"?>
+<b:Sources xmlns:b="http://schemas.openxmlformats.org/officeDocument/2006/bibliography" xmlns="http://schemas.openxmlformats.org/officeDocument/2006/bibliography" SelectedStyle="\APASixthEditionOfficeOnline.xsl" StyleName="APA" Version="6"/>
+</file>
+
 <file path=customXml/itemProps1.xml><?xml version="1.0" encoding="utf-8"?>
+<ds:datastoreItem xmlns:ds="http://schemas.openxmlformats.org/officeDocument/2006/customXml" ds:itemID="{E8F0F262-3109-441F-BFA2-F4C45F748A03}">
+  <ds:schemaRefs>
+    <ds:schemaRef ds:uri="http://schemas.microsoft.com/sharepoint/v3/contenttype/forms"/>
+  </ds:schemaRefs>
+</ds:datastoreItem>
+</file>
+
+<file path=customXml/itemProps2.xml><?xml version="1.0" encoding="utf-8"?>
 <ds:datastoreItem xmlns:ds="http://schemas.openxmlformats.org/officeDocument/2006/customXml" ds:itemID="{DAE10CA7-ADFF-4EFE-9CDF-2CE706C70ABC}">
   <ds:schemaRefs>
     <ds:schemaRef ds:uri="http://schemas.microsoft.com/office/2006/metadata/contentType"/>
@@ -6264,27 +6114,19 @@
 </ds:datastoreItem>
 </file>
 
-<file path=customXml/itemProps2.xml><?xml version="1.0" encoding="utf-8"?>
-<ds:datastoreItem xmlns:ds="http://schemas.openxmlformats.org/officeDocument/2006/customXml" ds:itemID="{E8F0F262-3109-441F-BFA2-F4C45F748A03}">
-  <ds:schemaRefs>
-    <ds:schemaRef ds:uri="http://schemas.microsoft.com/sharepoint/v3/contenttype/forms"/>
-  </ds:schemaRefs>
-</ds:datastoreItem>
-</file>
-
 <file path=customXml/itemProps3.xml><?xml version="1.0" encoding="utf-8"?>
-<ds:datastoreItem xmlns:ds="http://schemas.openxmlformats.org/officeDocument/2006/customXml" ds:itemID="{05146504-0975-468D-A170-ADA738075479}">
-  <ds:schemaRefs>
-    <ds:schemaRef ds:uri="http://schemas.openxmlformats.org/officeDocument/2006/bibliography"/>
-  </ds:schemaRefs>
-</ds:datastoreItem>
-</file>
-
-<file path=customXml/itemProps4.xml><?xml version="1.0" encoding="utf-8"?>
 <ds:datastoreItem xmlns:ds="http://schemas.openxmlformats.org/officeDocument/2006/customXml" ds:itemID="{CFCCB5DC-8DE2-43E3-B6C9-B318DCE70B72}">
   <ds:schemaRefs>
     <ds:schemaRef ds:uri="http://schemas.microsoft.com/office/2006/metadata/properties"/>
     <ds:schemaRef ds:uri="http://schemas.microsoft.com/office/infopath/2007/PartnerControls"/>
   </ds:schemaRefs>
 </ds:datastoreItem>
+</file>
+
+<file path=customXml/itemProps4.xml><?xml version="1.0" encoding="utf-8"?>
+<ds:datastoreItem xmlns:ds="http://schemas.openxmlformats.org/officeDocument/2006/customXml" ds:itemID="{05146504-0975-468D-A170-ADA738075479}">
+  <ds:schemaRefs>
+    <ds:schemaRef ds:uri="http://schemas.openxmlformats.org/officeDocument/2006/bibliography"/>
+  </ds:schemaRefs>
+</ds:datastoreItem>
 </file>
</xml_diff>